<commit_message>
Small changes to the homework
</commit_message>
<xml_diff>
--- a/EE464_2023_HW2_Team4.docx
+++ b/EE464_2023_HW2_Team4.docx
@@ -4902,6 +4902,191 @@
           <w:rFonts w:eastAsiaTheme="minorEastAsia"/>
           <w:lang w:val="tr-TR"/>
         </w:rPr>
+        <w:t>.</w:t>
+      </w:r>
+    </w:p>
+    <w:p>
+      <w:pPr>
+        <w:ind w:left="708"/>
+        <w:rPr>
+          <w:rFonts w:eastAsiaTheme="minorEastAsia"/>
+          <w:lang w:val="tr-TR"/>
+        </w:rPr>
+      </w:pPr>
+      <w:proofErr w:type="spellStart"/>
+      <w:r>
+        <w:rPr>
+          <w:rFonts w:eastAsiaTheme="minorEastAsia"/>
+          <w:lang w:val="tr-TR"/>
+        </w:rPr>
+        <w:t>To</w:t>
+      </w:r>
+      <w:proofErr w:type="spellEnd"/>
+      <w:r>
+        <w:rPr>
+          <w:rFonts w:eastAsiaTheme="minorEastAsia"/>
+          <w:lang w:val="tr-TR"/>
+        </w:rPr>
+        <w:t xml:space="preserve"> </w:t>
+      </w:r>
+      <w:proofErr w:type="spellStart"/>
+      <w:r>
+        <w:rPr>
+          <w:rFonts w:eastAsiaTheme="minorEastAsia"/>
+          <w:lang w:val="tr-TR"/>
+        </w:rPr>
+        <w:t>decide</w:t>
+      </w:r>
+      <w:proofErr w:type="spellEnd"/>
+      <w:r>
+        <w:rPr>
+          <w:rFonts w:eastAsiaTheme="minorEastAsia"/>
+          <w:lang w:val="tr-TR"/>
+        </w:rPr>
+        <w:t xml:space="preserve"> </w:t>
+      </w:r>
+      <w:proofErr w:type="spellStart"/>
+      <w:r>
+        <w:rPr>
+          <w:rFonts w:eastAsiaTheme="minorEastAsia"/>
+          <w:lang w:val="tr-TR"/>
+        </w:rPr>
+        <w:t>the</w:t>
+      </w:r>
+      <w:proofErr w:type="spellEnd"/>
+      <w:r>
+        <w:rPr>
+          <w:rFonts w:eastAsiaTheme="minorEastAsia"/>
+          <w:lang w:val="tr-TR"/>
+        </w:rPr>
+        <w:t xml:space="preserve"> </w:t>
+      </w:r>
+      <w:proofErr w:type="spellStart"/>
+      <w:r>
+        <w:rPr>
+          <w:rFonts w:eastAsiaTheme="minorEastAsia"/>
+          <w:lang w:val="tr-TR"/>
+        </w:rPr>
+        <w:t>Lm</w:t>
+      </w:r>
+      <w:proofErr w:type="spellEnd"/>
+      <w:r>
+        <w:rPr>
+          <w:rFonts w:eastAsiaTheme="minorEastAsia"/>
+          <w:lang w:val="tr-TR"/>
+        </w:rPr>
+        <w:t xml:space="preserve"> </w:t>
+      </w:r>
+      <w:proofErr w:type="spellStart"/>
+      <w:r>
+        <w:rPr>
+          <w:rFonts w:eastAsiaTheme="minorEastAsia"/>
+          <w:lang w:val="tr-TR"/>
+        </w:rPr>
+        <w:t>current</w:t>
+      </w:r>
+      <w:proofErr w:type="spellEnd"/>
+      <w:r>
+        <w:rPr>
+          <w:rFonts w:eastAsiaTheme="minorEastAsia"/>
+          <w:lang w:val="tr-TR"/>
+        </w:rPr>
+        <w:t xml:space="preserve"> </w:t>
+      </w:r>
+      <w:proofErr w:type="spellStart"/>
+      <w:r>
+        <w:rPr>
+          <w:rFonts w:eastAsiaTheme="minorEastAsia"/>
+          <w:lang w:val="tr-TR"/>
+        </w:rPr>
+        <w:t>ripple</w:t>
+      </w:r>
+      <w:proofErr w:type="spellEnd"/>
+      <w:r>
+        <w:rPr>
+          <w:rFonts w:eastAsiaTheme="minorEastAsia"/>
+          <w:lang w:val="tr-TR"/>
+        </w:rPr>
+        <w:t xml:space="preserve"> </w:t>
+      </w:r>
+      <w:proofErr w:type="spellStart"/>
+      <w:r>
+        <w:rPr>
+          <w:rFonts w:eastAsiaTheme="minorEastAsia"/>
+          <w:lang w:val="tr-TR"/>
+        </w:rPr>
+        <w:t>we</w:t>
+      </w:r>
+      <w:proofErr w:type="spellEnd"/>
+      <w:r>
+        <w:rPr>
+          <w:rFonts w:eastAsiaTheme="minorEastAsia"/>
+          <w:lang w:val="tr-TR"/>
+        </w:rPr>
+        <w:t xml:space="preserve"> </w:t>
+      </w:r>
+      <w:proofErr w:type="spellStart"/>
+      <w:r>
+        <w:rPr>
+          <w:rFonts w:eastAsiaTheme="minorEastAsia"/>
+          <w:lang w:val="tr-TR"/>
+        </w:rPr>
+        <w:t>consider</w:t>
+      </w:r>
+      <w:proofErr w:type="spellEnd"/>
+      <w:r>
+        <w:rPr>
+          <w:rFonts w:eastAsiaTheme="minorEastAsia"/>
+          <w:lang w:val="tr-TR"/>
+        </w:rPr>
+        <w:t xml:space="preserve"> </w:t>
+      </w:r>
+      <w:proofErr w:type="spellStart"/>
+      <w:r>
+        <w:rPr>
+          <w:rFonts w:eastAsiaTheme="minorEastAsia"/>
+          <w:lang w:val="tr-TR"/>
+        </w:rPr>
+        <w:t>the</w:t>
+      </w:r>
+      <w:proofErr w:type="spellEnd"/>
+      <w:r>
+        <w:rPr>
+          <w:rFonts w:eastAsiaTheme="minorEastAsia"/>
+          <w:lang w:val="tr-TR"/>
+        </w:rPr>
+        <w:t xml:space="preserve"> 10% </w:t>
+      </w:r>
+      <w:proofErr w:type="spellStart"/>
+      <w:r>
+        <w:rPr>
+          <w:rFonts w:eastAsiaTheme="minorEastAsia"/>
+          <w:lang w:val="tr-TR"/>
+        </w:rPr>
+        <w:t>load</w:t>
+      </w:r>
+      <w:proofErr w:type="spellEnd"/>
+      <w:r>
+        <w:rPr>
+          <w:rFonts w:eastAsiaTheme="minorEastAsia"/>
+          <w:lang w:val="tr-TR"/>
+        </w:rPr>
+        <w:t xml:space="preserve"> </w:t>
+      </w:r>
+      <w:proofErr w:type="spellStart"/>
+      <w:r>
+        <w:rPr>
+          <w:rFonts w:eastAsiaTheme="minorEastAsia"/>
+          <w:lang w:val="tr-TR"/>
+        </w:rPr>
+        <w:t>case</w:t>
+      </w:r>
+      <w:proofErr w:type="spellEnd"/>
+      <w:r>
+        <w:rPr>
+          <w:rFonts w:eastAsiaTheme="minorEastAsia"/>
+          <w:lang w:val="tr-TR"/>
+        </w:rPr>
         <w:t xml:space="preserve">. </w:t>
       </w:r>
       <w:proofErr w:type="spellStart"/>
@@ -4910,9 +5095,39 @@
           <w:rFonts w:eastAsiaTheme="minorEastAsia"/>
           <w:lang w:val="tr-TR"/>
         </w:rPr>
-        <w:t>However</w:t>
-      </w:r>
-      <w:proofErr w:type="spellEnd"/>
+        <w:t>F</w:t>
+      </w:r>
+      <w:r>
+        <w:rPr>
+          <w:rFonts w:eastAsiaTheme="minorEastAsia"/>
+          <w:lang w:val="tr-TR"/>
+        </w:rPr>
+        <w:t>or</w:t>
+      </w:r>
+      <w:proofErr w:type="spellEnd"/>
+      <w:r>
+        <w:rPr>
+          <w:rFonts w:eastAsiaTheme="minorEastAsia"/>
+          <w:lang w:val="tr-TR"/>
+        </w:rPr>
+        <w:t xml:space="preserve"> </w:t>
+      </w:r>
+      <w:proofErr w:type="spellStart"/>
+      <w:r>
+        <w:rPr>
+          <w:rFonts w:eastAsiaTheme="minorEastAsia"/>
+          <w:lang w:val="tr-TR"/>
+        </w:rPr>
+        <w:t>Vin</w:t>
+      </w:r>
+      <w:proofErr w:type="spellEnd"/>
+      <w:r>
+        <w:rPr>
+          <w:rFonts w:eastAsiaTheme="minorEastAsia"/>
+          <w:lang w:val="tr-TR"/>
+        </w:rPr>
+        <w:t xml:space="preserve"> = 18V</w:t>
+      </w:r>
       <w:r>
         <w:rPr>
           <w:rFonts w:eastAsiaTheme="minorEastAsia"/>
@@ -4926,71 +5141,99 @@
           <w:rFonts w:eastAsiaTheme="minorEastAsia"/>
           <w:lang w:val="tr-TR"/>
         </w:rPr>
-        <w:t>inductance</w:t>
-      </w:r>
-      <w:proofErr w:type="spellEnd"/>
-      <w:r>
-        <w:rPr>
-          <w:rFonts w:eastAsiaTheme="minorEastAsia"/>
-          <w:lang w:val="tr-TR"/>
-        </w:rPr>
-        <w:t xml:space="preserve"> </w:t>
-      </w:r>
-      <w:proofErr w:type="spellStart"/>
-      <w:r>
-        <w:rPr>
-          <w:rFonts w:eastAsiaTheme="minorEastAsia"/>
-          <w:lang w:val="tr-TR"/>
-        </w:rPr>
-        <w:t>value</w:t>
-      </w:r>
-      <w:proofErr w:type="spellEnd"/>
-      <w:r>
-        <w:rPr>
-          <w:rFonts w:eastAsiaTheme="minorEastAsia"/>
-          <w:lang w:val="tr-TR"/>
-        </w:rPr>
-        <w:t xml:space="preserve"> can be </w:t>
-      </w:r>
-      <w:proofErr w:type="spellStart"/>
-      <w:r>
-        <w:rPr>
-          <w:rFonts w:eastAsiaTheme="minorEastAsia"/>
-          <w:lang w:val="tr-TR"/>
-        </w:rPr>
-        <w:t>taken</w:t>
-      </w:r>
-      <w:proofErr w:type="spellEnd"/>
-      <w:r>
-        <w:rPr>
-          <w:rFonts w:eastAsiaTheme="minorEastAsia"/>
-          <w:lang w:val="tr-TR"/>
-        </w:rPr>
-        <w:t xml:space="preserve"> as </w:t>
-      </w:r>
-      <w:proofErr w:type="spellStart"/>
-      <w:r>
-        <w:rPr>
-          <w:rFonts w:eastAsiaTheme="minorEastAsia"/>
-          <w:lang w:val="tr-TR"/>
-        </w:rPr>
-        <w:t>Lm</w:t>
-      </w:r>
-      <w:proofErr w:type="spellEnd"/>
-      <w:r>
-        <w:rPr>
-          <w:rFonts w:eastAsiaTheme="minorEastAsia"/>
-          <w:lang w:val="tr-TR"/>
-        </w:rPr>
-        <w:t xml:space="preserve"> = 12 </w:t>
-      </w:r>
-      <w:proofErr w:type="spellStart"/>
-      <w:r>
-        <w:rPr>
-          <w:rFonts w:eastAsiaTheme="minorEastAsia"/>
-          <w:lang w:val="tr-TR"/>
-        </w:rPr>
-        <w:t>uH</w:t>
+        <w:t>the</w:t>
+      </w:r>
+      <w:proofErr w:type="spellEnd"/>
+      <w:r>
+        <w:rPr>
+          <w:rFonts w:eastAsiaTheme="minorEastAsia"/>
+          <w:lang w:val="tr-TR"/>
+        </w:rPr>
+        <w:t xml:space="preserve"> </w:t>
+      </w:r>
+      <w:r>
+        <w:rPr>
+          <w:rFonts w:eastAsiaTheme="minorEastAsia"/>
+          <w:lang w:val="tr-TR"/>
+        </w:rPr>
+        <w:t>minimum</w:t>
+      </w:r>
+      <w:r>
+        <w:rPr>
+          <w:rFonts w:eastAsiaTheme="minorEastAsia"/>
+          <w:lang w:val="tr-TR"/>
+        </w:rPr>
+        <w:t xml:space="preserve"> </w:t>
+      </w:r>
+      <w:proofErr w:type="spellStart"/>
+      <w:r>
+        <w:rPr>
+          <w:rFonts w:eastAsiaTheme="minorEastAsia"/>
+          <w:lang w:val="tr-TR"/>
+        </w:rPr>
+        <w:t>inductor</w:t>
+      </w:r>
+      <w:proofErr w:type="spellEnd"/>
+      <w:r>
+        <w:rPr>
+          <w:rFonts w:eastAsiaTheme="minorEastAsia"/>
+          <w:lang w:val="tr-TR"/>
+        </w:rPr>
+        <w:t xml:space="preserve"> </w:t>
+      </w:r>
+      <w:proofErr w:type="spellStart"/>
+      <w:r>
+        <w:rPr>
+          <w:rFonts w:eastAsiaTheme="minorEastAsia"/>
+          <w:lang w:val="tr-TR"/>
+        </w:rPr>
+        <w:t>current</w:t>
+      </w:r>
+      <w:proofErr w:type="spellEnd"/>
+      <w:r>
+        <w:rPr>
+          <w:rFonts w:eastAsiaTheme="minorEastAsia"/>
+          <w:lang w:val="tr-TR"/>
+        </w:rPr>
+        <w:t xml:space="preserve"> </w:t>
+      </w:r>
+      <w:proofErr w:type="spellStart"/>
+      <w:r>
+        <w:rPr>
+          <w:rFonts w:eastAsiaTheme="minorEastAsia"/>
+          <w:lang w:val="tr-TR"/>
+        </w:rPr>
+        <w:t>should</w:t>
+      </w:r>
+      <w:proofErr w:type="spellEnd"/>
+      <w:r>
+        <w:rPr>
+          <w:rFonts w:eastAsiaTheme="minorEastAsia"/>
+          <w:lang w:val="tr-TR"/>
+        </w:rPr>
+        <w:t xml:space="preserve"> </w:t>
+      </w:r>
+      <w:r>
+        <w:rPr>
+          <w:rFonts w:eastAsiaTheme="minorEastAsia"/>
+          <w:lang w:val="tr-TR"/>
+        </w:rPr>
+        <w:t>not be</w:t>
+      </w:r>
+      <w:r>
+        <w:rPr>
+          <w:rFonts w:eastAsiaTheme="minorEastAsia"/>
+          <w:lang w:val="tr-TR"/>
+        </w:rPr>
+        <w:t xml:space="preserve"> </w:t>
+      </w:r>
+      <w:proofErr w:type="spellStart"/>
+      <w:r>
+        <w:rPr>
+          <w:rFonts w:eastAsiaTheme="minorEastAsia"/>
+          <w:lang w:val="tr-TR"/>
+        </w:rPr>
+        <w:t>dropping</w:t>
       </w:r>
       <w:proofErr w:type="spellEnd"/>
       <w:r>
@@ -5022,224 +5265,7 @@
           <w:rFonts w:eastAsiaTheme="minorEastAsia"/>
           <w:lang w:val="tr-TR"/>
         </w:rPr>
-        <w:t>guarantee</w:t>
-      </w:r>
-      <w:proofErr w:type="spellEnd"/>
-      <w:r>
-        <w:rPr>
-          <w:rFonts w:eastAsiaTheme="minorEastAsia"/>
-          <w:lang w:val="tr-TR"/>
-        </w:rPr>
-        <w:t xml:space="preserve"> </w:t>
-      </w:r>
-      <w:proofErr w:type="spellStart"/>
-      <w:r>
-        <w:rPr>
-          <w:rFonts w:eastAsiaTheme="minorEastAsia"/>
-          <w:lang w:val="tr-TR"/>
-        </w:rPr>
-        <w:t>safe</w:t>
-      </w:r>
-      <w:proofErr w:type="spellEnd"/>
-      <w:r>
-        <w:rPr>
-          <w:rFonts w:eastAsiaTheme="minorEastAsia"/>
-          <w:lang w:val="tr-TR"/>
-        </w:rPr>
-        <w:t xml:space="preserve"> </w:t>
-      </w:r>
-      <w:proofErr w:type="spellStart"/>
-      <w:r>
-        <w:rPr>
-          <w:rFonts w:eastAsiaTheme="minorEastAsia"/>
-          <w:lang w:val="tr-TR"/>
-        </w:rPr>
-        <w:t>operation</w:t>
-      </w:r>
-      <w:proofErr w:type="spellEnd"/>
-      <w:r>
-        <w:rPr>
-          <w:rFonts w:eastAsiaTheme="minorEastAsia"/>
-          <w:lang w:val="tr-TR"/>
-        </w:rPr>
-        <w:t>.</w:t>
-      </w:r>
-    </w:p>
-    <w:p>
-      <w:pPr>
-        <w:ind w:left="708"/>
-        <w:rPr>
-          <w:rFonts w:eastAsiaTheme="minorEastAsia"/>
-          <w:lang w:val="tr-TR"/>
-        </w:rPr>
-      </w:pPr>
-      <w:proofErr w:type="spellStart"/>
-      <w:r>
-        <w:rPr>
-          <w:rFonts w:eastAsiaTheme="minorEastAsia"/>
-          <w:lang w:val="tr-TR"/>
-        </w:rPr>
-        <w:t>To</w:t>
-      </w:r>
-      <w:proofErr w:type="spellEnd"/>
-      <w:r>
-        <w:rPr>
-          <w:rFonts w:eastAsiaTheme="minorEastAsia"/>
-          <w:lang w:val="tr-TR"/>
-        </w:rPr>
-        <w:t xml:space="preserve"> </w:t>
-      </w:r>
-      <w:proofErr w:type="spellStart"/>
-      <w:r>
-        <w:rPr>
-          <w:rFonts w:eastAsiaTheme="minorEastAsia"/>
-          <w:lang w:val="tr-TR"/>
-        </w:rPr>
-        <w:t>decide</w:t>
-      </w:r>
-      <w:proofErr w:type="spellEnd"/>
-      <w:r>
-        <w:rPr>
-          <w:rFonts w:eastAsiaTheme="minorEastAsia"/>
-          <w:lang w:val="tr-TR"/>
-        </w:rPr>
-        <w:t xml:space="preserve"> </w:t>
-      </w:r>
-      <w:proofErr w:type="spellStart"/>
-      <w:r>
-        <w:rPr>
-          <w:rFonts w:eastAsiaTheme="minorEastAsia"/>
-          <w:lang w:val="tr-TR"/>
-        </w:rPr>
-        <w:t>the</w:t>
-      </w:r>
-      <w:proofErr w:type="spellEnd"/>
-      <w:r>
-        <w:rPr>
-          <w:rFonts w:eastAsiaTheme="minorEastAsia"/>
-          <w:lang w:val="tr-TR"/>
-        </w:rPr>
-        <w:t xml:space="preserve"> </w:t>
-      </w:r>
-      <w:proofErr w:type="spellStart"/>
-      <w:r>
-        <w:rPr>
-          <w:rFonts w:eastAsiaTheme="minorEastAsia"/>
-          <w:lang w:val="tr-TR"/>
-        </w:rPr>
-        <w:t>Lm</w:t>
-      </w:r>
-      <w:proofErr w:type="spellEnd"/>
-      <w:r>
-        <w:rPr>
-          <w:rFonts w:eastAsiaTheme="minorEastAsia"/>
-          <w:lang w:val="tr-TR"/>
-        </w:rPr>
-        <w:t xml:space="preserve"> </w:t>
-      </w:r>
-      <w:proofErr w:type="spellStart"/>
-      <w:r>
-        <w:rPr>
-          <w:rFonts w:eastAsiaTheme="minorEastAsia"/>
-          <w:lang w:val="tr-TR"/>
-        </w:rPr>
-        <w:t>current</w:t>
-      </w:r>
-      <w:proofErr w:type="spellEnd"/>
-      <w:r>
-        <w:rPr>
-          <w:rFonts w:eastAsiaTheme="minorEastAsia"/>
-          <w:lang w:val="tr-TR"/>
-        </w:rPr>
-        <w:t xml:space="preserve"> </w:t>
-      </w:r>
-      <w:proofErr w:type="spellStart"/>
-      <w:r>
-        <w:rPr>
-          <w:rFonts w:eastAsiaTheme="minorEastAsia"/>
-          <w:lang w:val="tr-TR"/>
-        </w:rPr>
-        <w:t>ripple</w:t>
-      </w:r>
-      <w:proofErr w:type="spellEnd"/>
-      <w:r>
-        <w:rPr>
-          <w:rFonts w:eastAsiaTheme="minorEastAsia"/>
-          <w:lang w:val="tr-TR"/>
-        </w:rPr>
-        <w:t xml:space="preserve"> </w:t>
-      </w:r>
-      <w:proofErr w:type="spellStart"/>
-      <w:r>
-        <w:rPr>
-          <w:rFonts w:eastAsiaTheme="minorEastAsia"/>
-          <w:lang w:val="tr-TR"/>
-        </w:rPr>
-        <w:t>we</w:t>
-      </w:r>
-      <w:proofErr w:type="spellEnd"/>
-      <w:r>
-        <w:rPr>
-          <w:rFonts w:eastAsiaTheme="minorEastAsia"/>
-          <w:lang w:val="tr-TR"/>
-        </w:rPr>
-        <w:t xml:space="preserve"> </w:t>
-      </w:r>
-      <w:proofErr w:type="spellStart"/>
-      <w:r>
-        <w:rPr>
-          <w:rFonts w:eastAsiaTheme="minorEastAsia"/>
-          <w:lang w:val="tr-TR"/>
-        </w:rPr>
-        <w:t>consider</w:t>
-      </w:r>
-      <w:proofErr w:type="spellEnd"/>
-      <w:r>
-        <w:rPr>
-          <w:rFonts w:eastAsiaTheme="minorEastAsia"/>
-          <w:lang w:val="tr-TR"/>
-        </w:rPr>
-        <w:t xml:space="preserve"> </w:t>
-      </w:r>
-      <w:proofErr w:type="spellStart"/>
-      <w:r>
-        <w:rPr>
-          <w:rFonts w:eastAsiaTheme="minorEastAsia"/>
-          <w:lang w:val="tr-TR"/>
-        </w:rPr>
-        <w:t>the</w:t>
-      </w:r>
-      <w:proofErr w:type="spellEnd"/>
-      <w:r>
-        <w:rPr>
-          <w:rFonts w:eastAsiaTheme="minorEastAsia"/>
-          <w:lang w:val="tr-TR"/>
-        </w:rPr>
-        <w:t xml:space="preserve"> 10% </w:t>
-      </w:r>
-      <w:proofErr w:type="spellStart"/>
-      <w:r>
-        <w:rPr>
-          <w:rFonts w:eastAsiaTheme="minorEastAsia"/>
-          <w:lang w:val="tr-TR"/>
-        </w:rPr>
-        <w:t>load</w:t>
-      </w:r>
-      <w:proofErr w:type="spellEnd"/>
-      <w:r>
-        <w:rPr>
-          <w:rFonts w:eastAsiaTheme="minorEastAsia"/>
-          <w:lang w:val="tr-TR"/>
-        </w:rPr>
-        <w:t xml:space="preserve"> </w:t>
-      </w:r>
-      <w:proofErr w:type="spellStart"/>
-      <w:r>
-        <w:rPr>
-          <w:rFonts w:eastAsiaTheme="minorEastAsia"/>
-          <w:lang w:val="tr-TR"/>
-        </w:rPr>
-        <w:t>case</w:t>
+        <w:t>zero</w:t>
       </w:r>
       <w:proofErr w:type="spellEnd"/>
       <w:r>
@@ -5248,168 +5274,6 @@
           <w:lang w:val="tr-TR"/>
         </w:rPr>
         <w:t xml:space="preserve">. </w:t>
-      </w:r>
-      <w:proofErr w:type="spellStart"/>
-      <w:proofErr w:type="gramStart"/>
-      <w:r>
-        <w:rPr>
-          <w:rFonts w:eastAsiaTheme="minorEastAsia"/>
-          <w:lang w:val="tr-TR"/>
-        </w:rPr>
-        <w:t>for</w:t>
-      </w:r>
-      <w:proofErr w:type="spellEnd"/>
-      <w:proofErr w:type="gramEnd"/>
-      <w:r>
-        <w:rPr>
-          <w:rFonts w:eastAsiaTheme="minorEastAsia"/>
-          <w:lang w:val="tr-TR"/>
-        </w:rPr>
-        <w:t xml:space="preserve"> </w:t>
-      </w:r>
-      <w:proofErr w:type="spellStart"/>
-      <w:r>
-        <w:rPr>
-          <w:rFonts w:eastAsiaTheme="minorEastAsia"/>
-          <w:lang w:val="tr-TR"/>
-        </w:rPr>
-        <w:t>Vin</w:t>
-      </w:r>
-      <w:proofErr w:type="spellEnd"/>
-      <w:r>
-        <w:rPr>
-          <w:rFonts w:eastAsiaTheme="minorEastAsia"/>
-          <w:lang w:val="tr-TR"/>
-        </w:rPr>
-        <w:t xml:space="preserve"> = 18V as </w:t>
-      </w:r>
-      <w:proofErr w:type="spellStart"/>
-      <w:r>
-        <w:rPr>
-          <w:rFonts w:eastAsiaTheme="minorEastAsia"/>
-          <w:lang w:val="tr-TR"/>
-        </w:rPr>
-        <w:t>the</w:t>
-      </w:r>
-      <w:proofErr w:type="spellEnd"/>
-      <w:r>
-        <w:rPr>
-          <w:rFonts w:eastAsiaTheme="minorEastAsia"/>
-          <w:lang w:val="tr-TR"/>
-        </w:rPr>
-        <w:t xml:space="preserve"> </w:t>
-      </w:r>
-      <w:proofErr w:type="spellStart"/>
-      <w:r>
-        <w:rPr>
-          <w:rFonts w:eastAsiaTheme="minorEastAsia"/>
-          <w:lang w:val="tr-TR"/>
-        </w:rPr>
-        <w:t>lowest</w:t>
-      </w:r>
-      <w:proofErr w:type="spellEnd"/>
-      <w:r>
-        <w:rPr>
-          <w:rFonts w:eastAsiaTheme="minorEastAsia"/>
-          <w:lang w:val="tr-TR"/>
-        </w:rPr>
-        <w:t xml:space="preserve"> </w:t>
-      </w:r>
-      <w:proofErr w:type="spellStart"/>
-      <w:r>
-        <w:rPr>
-          <w:rFonts w:eastAsiaTheme="minorEastAsia"/>
-          <w:lang w:val="tr-TR"/>
-        </w:rPr>
-        <w:t>inductor</w:t>
-      </w:r>
-      <w:proofErr w:type="spellEnd"/>
-      <w:r>
-        <w:rPr>
-          <w:rFonts w:eastAsiaTheme="minorEastAsia"/>
-          <w:lang w:val="tr-TR"/>
-        </w:rPr>
-        <w:t xml:space="preserve"> </w:t>
-      </w:r>
-      <w:proofErr w:type="spellStart"/>
-      <w:r>
-        <w:rPr>
-          <w:rFonts w:eastAsiaTheme="minorEastAsia"/>
-          <w:lang w:val="tr-TR"/>
-        </w:rPr>
-        <w:t>current</w:t>
-      </w:r>
-      <w:proofErr w:type="spellEnd"/>
-      <w:r>
-        <w:rPr>
-          <w:rFonts w:eastAsiaTheme="minorEastAsia"/>
-          <w:lang w:val="tr-TR"/>
-        </w:rPr>
-        <w:t xml:space="preserve"> </w:t>
-      </w:r>
-      <w:proofErr w:type="spellStart"/>
-      <w:r>
-        <w:rPr>
-          <w:rFonts w:eastAsiaTheme="minorEastAsia"/>
-          <w:lang w:val="tr-TR"/>
-        </w:rPr>
-        <w:t>should</w:t>
-      </w:r>
-      <w:proofErr w:type="spellEnd"/>
-      <w:r>
-        <w:rPr>
-          <w:rFonts w:eastAsiaTheme="minorEastAsia"/>
-          <w:lang w:val="tr-TR"/>
-        </w:rPr>
-        <w:t xml:space="preserve"> be </w:t>
-      </w:r>
-      <w:proofErr w:type="spellStart"/>
-      <w:r>
-        <w:rPr>
-          <w:rFonts w:eastAsiaTheme="minorEastAsia"/>
-          <w:lang w:val="tr-TR"/>
-        </w:rPr>
-        <w:t>considered</w:t>
-      </w:r>
-      <w:proofErr w:type="spellEnd"/>
-      <w:r>
-        <w:rPr>
-          <w:rFonts w:eastAsiaTheme="minorEastAsia"/>
-          <w:lang w:val="tr-TR"/>
-        </w:rPr>
-        <w:t xml:space="preserve"> </w:t>
-      </w:r>
-      <w:proofErr w:type="spellStart"/>
-      <w:r>
-        <w:rPr>
-          <w:rFonts w:eastAsiaTheme="minorEastAsia"/>
-          <w:lang w:val="tr-TR"/>
-        </w:rPr>
-        <w:t>for</w:t>
-      </w:r>
-      <w:proofErr w:type="spellEnd"/>
-      <w:r>
-        <w:rPr>
-          <w:rFonts w:eastAsiaTheme="minorEastAsia"/>
-          <w:lang w:val="tr-TR"/>
-        </w:rPr>
-        <w:t xml:space="preserve"> not </w:t>
-      </w:r>
-      <w:proofErr w:type="spellStart"/>
-      <w:r>
-        <w:rPr>
-          <w:rFonts w:eastAsiaTheme="minorEastAsia"/>
-          <w:lang w:val="tr-TR"/>
-        </w:rPr>
-        <w:t>crossing</w:t>
-      </w:r>
-      <w:proofErr w:type="spellEnd"/>
-      <w:r>
-        <w:rPr>
-          <w:rFonts w:eastAsiaTheme="minorEastAsia"/>
-          <w:lang w:val="tr-TR"/>
-        </w:rPr>
-        <w:t xml:space="preserve"> DCM. </w:t>
       </w:r>
       <w:proofErr w:type="spellStart"/>
       <w:r>
@@ -7660,28 +7524,28 @@
 </file>
 
 <file path=customXml/item1.xml><?xml version="1.0" encoding="utf-8"?>
-<b:Sources xmlns:b="http://schemas.openxmlformats.org/officeDocument/2006/bibliography" xmlns="http://schemas.openxmlformats.org/officeDocument/2006/bibliography" SelectedStyle="\APASixthEditionOfficeOnline.xsl" StyleName="APA" Version="6"/>
-</file>
-
-<file path=customXml/item2.xml><?xml version="1.0" encoding="utf-8"?>
 <go:gDocsCustomXmlDataStorage xmlns:go="http://customooxmlschemas.google.com/" xmlns:r="http://schemas.openxmlformats.org/officeDocument/2006/relationships">
   <go:docsCustomData xmlns:go="http://customooxmlschemas.google.com/" roundtripDataSignature="AMtx7mjEVWqXItqeo4+Zw2ne9ue3nnqKFA==">AMUW2mUp+SZOsPvxwd/EBk4RP6567ihCpgiqIPIzIWXeBE4Hi8uBecAU+BAPzvLw9OWj+u/E7dm3MnZApEVhmVhKnRKlys1jiHODngmadOVDToXzabzjWUYIfLuexnLVJwlxywWfyUHr</go:docsCustomData>
 </go:gDocsCustomXmlDataStorage>
 </file>
 
-<file path=customXml/itemProps1.xml><?xml version="1.0" encoding="utf-8"?>
-<ds:datastoreItem xmlns:ds="http://schemas.openxmlformats.org/officeDocument/2006/customXml" ds:itemID="{A50C05E4-433F-4FDD-8345-F7C1C2D45BF8}">
-  <ds:schemaRefs>
-    <ds:schemaRef ds:uri="http://schemas.openxmlformats.org/officeDocument/2006/bibliography"/>
-  </ds:schemaRefs>
-</ds:datastoreItem>
+<file path=customXml/item2.xml><?xml version="1.0" encoding="utf-8"?>
+<b:Sources xmlns:b="http://schemas.openxmlformats.org/officeDocument/2006/bibliography" xmlns="http://schemas.openxmlformats.org/officeDocument/2006/bibliography" SelectedStyle="\APASixthEditionOfficeOnline.xsl" StyleName="APA" Version="6"/>
 </file>
 
-<file path=customXml/itemProps2.xml><?xml version="1.0" encoding="utf-8"?>
+<file path=customXml/itemProps1.xml><?xml version="1.0" encoding="utf-8"?>
 <ds:datastoreItem xmlns:ds="http://schemas.openxmlformats.org/officeDocument/2006/customXml" ds:itemID="{11111111-1234-1234-1234-123412341234}">
   <ds:schemaRefs>
     <ds:schemaRef ds:uri="http://customooxmlschemas.google.com/"/>
     <ds:schemaRef ds:uri="http://schemas.openxmlformats.org/officeDocument/2006/relationships"/>
   </ds:schemaRefs>
 </ds:datastoreItem>
+</file>
+
+<file path=customXml/itemProps2.xml><?xml version="1.0" encoding="utf-8"?>
+<ds:datastoreItem xmlns:ds="http://schemas.openxmlformats.org/officeDocument/2006/customXml" ds:itemID="{A50C05E4-433F-4FDD-8345-F7C1C2D45BF8}">
+  <ds:schemaRefs>
+    <ds:schemaRef ds:uri="http://schemas.openxmlformats.org/officeDocument/2006/bibliography"/>
+  </ds:schemaRefs>
+</ds:datastoreItem>
 </file>
</xml_diff>

<commit_message>
Topology selection is included
</commit_message>
<xml_diff>
--- a/EE464_2023_HW2_Team4.docx
+++ b/EE464_2023_HW2_Team4.docx
@@ -1,6 +1,6 @@
 
 <file path=word/document.xml><?xml version="1.0" encoding="utf-8"?>
-<w:document xmlns:wpc="http://schemas.microsoft.com/office/word/2010/wordprocessingCanvas" xmlns:cx="http://schemas.microsoft.com/office/drawing/2014/chartex" xmlns:cx1="http://schemas.microsoft.com/office/drawing/2015/9/8/chartex" xmlns:cx2="http://schemas.microsoft.com/office/drawing/2015/10/21/chartex" xmlns:cx3="http://schemas.microsoft.com/office/drawing/2016/5/9/chartex" xmlns:cx4="http://schemas.microsoft.com/office/drawing/2016/5/10/chartex" xmlns:cx5="http://schemas.microsoft.com/office/drawing/2016/5/11/chartex" xmlns:cx6="http://schemas.microsoft.com/office/drawing/2016/5/12/chartex" xmlns:cx7="http://schemas.microsoft.com/office/drawing/2016/5/13/chartex" xmlns:cx8="http://schemas.microsoft.com/office/drawing/2016/5/14/chartex" xmlns:mc="http://schemas.openxmlformats.org/markup-compatibility/2006" xmlns:aink="http://schemas.microsoft.com/office/drawing/2016/ink" xmlns:am3d="http://schemas.microsoft.com/office/drawing/2017/model3d" xmlns:o="urn:schemas-microsoft-com:office:office" xmlns:oel="http://schemas.microsoft.com/office/2019/extlst" xmlns:r="http://schemas.openxmlformats.org/officeDocument/2006/relationships" xmlns:m="http://schemas.openxmlformats.org/officeDocument/2006/math" xmlns:v="urn:schemas-microsoft-com:vml" xmlns:wp14="http://schemas.microsoft.com/office/word/2010/wordprocessingDrawing" xmlns:wp="http://schemas.openxmlformats.org/drawingml/2006/wordprocessingDrawing" xmlns:w10="urn:schemas-microsoft-com:office:word" xmlns:w="http://schemas.openxmlformats.org/wordprocessingml/2006/main" xmlns:w14="http://schemas.microsoft.com/office/word/2010/wordml" xmlns:w15="http://schemas.microsoft.com/office/word/2012/wordml" xmlns:w16cex="http://schemas.microsoft.com/office/word/2018/wordml/cex" xmlns:w16cid="http://schemas.microsoft.com/office/word/2016/wordml/cid" xmlns:w16="http://schemas.microsoft.com/office/word/2018/wordml" xmlns:w16du="http://schemas.microsoft.com/office/word/2023/wordml/word16du" xmlns:w16sdtdh="http://schemas.microsoft.com/office/word/2020/wordml/sdtdatahash" xmlns:w16se="http://schemas.microsoft.com/office/word/2015/wordml/symex" xmlns:wpg="http://schemas.microsoft.com/office/word/2010/wordprocessingGroup" xmlns:wpi="http://schemas.microsoft.com/office/word/2010/wordprocessingInk" xmlns:wne="http://schemas.microsoft.com/office/word/2006/wordml" xmlns:wps="http://schemas.microsoft.com/office/word/2010/wordprocessingShape" mc:Ignorable="w14 w15 w16se w16cid w16 w16cex w16sdtdh wp14">
+<w:document xmlns:wpc="http://schemas.microsoft.com/office/word/2010/wordprocessingCanvas" xmlns:cx="http://schemas.microsoft.com/office/drawing/2014/chartex" xmlns:cx1="http://schemas.microsoft.com/office/drawing/2015/9/8/chartex" xmlns:cx2="http://schemas.microsoft.com/office/drawing/2015/10/21/chartex" xmlns:cx3="http://schemas.microsoft.com/office/drawing/2016/5/9/chartex" xmlns:cx4="http://schemas.microsoft.com/office/drawing/2016/5/10/chartex" xmlns:cx5="http://schemas.microsoft.com/office/drawing/2016/5/11/chartex" xmlns:cx6="http://schemas.microsoft.com/office/drawing/2016/5/12/chartex" xmlns:cx7="http://schemas.microsoft.com/office/drawing/2016/5/13/chartex" xmlns:cx8="http://schemas.microsoft.com/office/drawing/2016/5/14/chartex" xmlns:mc="http://schemas.openxmlformats.org/markup-compatibility/2006" xmlns:aink="http://schemas.microsoft.com/office/drawing/2016/ink" xmlns:am3d="http://schemas.microsoft.com/office/drawing/2017/model3d" xmlns:o="urn:schemas-microsoft-com:office:office" xmlns:r="http://schemas.openxmlformats.org/officeDocument/2006/relationships" xmlns:m="http://schemas.openxmlformats.org/officeDocument/2006/math" xmlns:v="urn:schemas-microsoft-com:vml" xmlns:wp14="http://schemas.microsoft.com/office/word/2010/wordprocessingDrawing" xmlns:wp="http://schemas.openxmlformats.org/drawingml/2006/wordprocessingDrawing" xmlns:w10="urn:schemas-microsoft-com:office:word" xmlns:w="http://schemas.openxmlformats.org/wordprocessingml/2006/main" xmlns:w14="http://schemas.microsoft.com/office/word/2010/wordml" xmlns:w15="http://schemas.microsoft.com/office/word/2012/wordml" xmlns:w16cex="http://schemas.microsoft.com/office/word/2018/wordml/cex" xmlns:w16cid="http://schemas.microsoft.com/office/word/2016/wordml/cid" xmlns:w16="http://schemas.microsoft.com/office/word/2018/wordml" xmlns:w16sdtdh="http://schemas.microsoft.com/office/word/2020/wordml/sdtdatahash" xmlns:w16se="http://schemas.microsoft.com/office/word/2015/wordml/symex" xmlns:wpg="http://schemas.microsoft.com/office/word/2010/wordprocessingGroup" xmlns:wpi="http://schemas.microsoft.com/office/word/2010/wordprocessingInk" xmlns:wne="http://schemas.microsoft.com/office/word/2006/wordml" xmlns:wps="http://schemas.microsoft.com/office/word/2010/wordprocessingShape" mc:Ignorable="w14 w15 w16se w16cid w16 w16cex w16sdtdh wp14">
   <w:body>
     <w:p>
       <w:pPr>
@@ -229,7 +229,7 @@
           <w:sz w:val="44"/>
           <w:szCs w:val="44"/>
         </w:rPr>
-        <w:t>H</w:t>
+        <w:t>Simulation and</w:t>
       </w:r>
       <w:r>
         <w:rPr>
@@ -238,7 +238,7 @@
           <w:sz w:val="44"/>
           <w:szCs w:val="44"/>
         </w:rPr>
-        <w:t>omework</w:t>
+        <w:t xml:space="preserve"> </w:t>
       </w:r>
       <w:r>
         <w:rPr>
@@ -247,7 +247,7 @@
           <w:sz w:val="44"/>
           <w:szCs w:val="44"/>
         </w:rPr>
-        <w:t xml:space="preserve"> </w:t>
+        <w:t xml:space="preserve">Magnetic Design </w:t>
       </w:r>
       <w:r>
         <w:rPr>
@@ -256,45 +256,29 @@
           <w:sz w:val="44"/>
           <w:szCs w:val="44"/>
         </w:rPr>
-        <w:t>#</w:t>
-      </w:r>
-      <w:r>
+        <w:t>Report</w:t>
+      </w:r>
+    </w:p>
+    <w:p>
+      <w:pPr>
+        <w:jc w:val="center"/>
         <w:rPr>
           <w:rFonts w:asciiTheme="majorHAnsi" w:hAnsiTheme="majorHAnsi" w:cstheme="majorHAnsi"/>
           <w:b/>
           <w:sz w:val="44"/>
           <w:szCs w:val="44"/>
         </w:rPr>
-        <w:t>2</w:t>
-      </w:r>
-      <w:r>
+      </w:pPr>
+    </w:p>
+    <w:p>
+      <w:pPr>
+        <w:jc w:val="center"/>
         <w:rPr>
           <w:rFonts w:asciiTheme="majorHAnsi" w:hAnsiTheme="majorHAnsi" w:cstheme="majorHAnsi"/>
           <w:b/>
           <w:sz w:val="44"/>
           <w:szCs w:val="44"/>
         </w:rPr>
-        <w:t xml:space="preserve">: </w:t>
-      </w:r>
-      <w:r>
-        <w:rPr>
-          <w:rFonts w:asciiTheme="majorHAnsi" w:hAnsiTheme="majorHAnsi" w:cstheme="majorHAnsi"/>
-          <w:b/>
-          <w:sz w:val="44"/>
-          <w:szCs w:val="44"/>
-        </w:rPr>
-        <w:t>Magnetic Design of the Hardware Project</w:t>
-      </w:r>
-    </w:p>
-    <w:p>
-      <w:pPr>
-        <w:jc w:val="center"/>
-        <w:rPr>
-          <w:rFonts w:asciiTheme="majorHAnsi" w:hAnsiTheme="majorHAnsi" w:cstheme="majorHAnsi"/>
-          <w:b/>
-          <w:sz w:val="44"/>
-          <w:szCs w:val="44"/>
-        </w:rPr>
       </w:pPr>
     </w:p>
     <w:p>
@@ -346,41 +330,49 @@
           <w:sz w:val="28"/>
           <w:szCs w:val="44"/>
         </w:rPr>
-        <w:t xml:space="preserve">: Ozan </w:t>
-      </w:r>
-      <w:proofErr w:type="spellStart"/>
+        <w:t>: Ozan Aktürk</w:t>
+      </w:r>
       <w:r>
         <w:rPr>
           <w:rFonts w:asciiTheme="majorHAnsi" w:hAnsiTheme="majorHAnsi" w:cstheme="majorHAnsi"/>
           <w:sz w:val="28"/>
           <w:szCs w:val="44"/>
         </w:rPr>
-        <w:t>Aktürk</w:t>
-      </w:r>
-      <w:proofErr w:type="spellEnd"/>
+        <w:t xml:space="preserve"> 2303923, </w:t>
+      </w:r>
       <w:r>
         <w:rPr>
           <w:rFonts w:asciiTheme="majorHAnsi" w:hAnsiTheme="majorHAnsi" w:cstheme="majorHAnsi"/>
           <w:sz w:val="28"/>
           <w:szCs w:val="44"/>
         </w:rPr>
-        <w:t xml:space="preserve"> 2303923, </w:t>
-      </w:r>
+        <w:t xml:space="preserve">Ekin Arda </w:t>
+      </w:r>
+      <w:proofErr w:type="spellStart"/>
       <w:r>
         <w:rPr>
           <w:rFonts w:asciiTheme="majorHAnsi" w:hAnsiTheme="majorHAnsi" w:cstheme="majorHAnsi"/>
           <w:sz w:val="28"/>
           <w:szCs w:val="44"/>
         </w:rPr>
-        <w:t xml:space="preserve">Ekin Arda Çömez, Ahmet </w:t>
-      </w:r>
-      <w:proofErr w:type="spellStart"/>
+        <w:t>Çömez</w:t>
+      </w:r>
+      <w:proofErr w:type="spellEnd"/>
       <w:r>
         <w:rPr>
           <w:rFonts w:asciiTheme="majorHAnsi" w:hAnsiTheme="majorHAnsi" w:cstheme="majorHAnsi"/>
           <w:sz w:val="28"/>
           <w:szCs w:val="44"/>
         </w:rPr>
+        <w:t xml:space="preserve">, Ahmet </w:t>
+      </w:r>
+      <w:proofErr w:type="spellStart"/>
+      <w:r>
+        <w:rPr>
+          <w:rFonts w:asciiTheme="majorHAnsi" w:hAnsiTheme="majorHAnsi" w:cstheme="majorHAnsi"/>
+          <w:sz w:val="28"/>
+          <w:szCs w:val="44"/>
+        </w:rPr>
         <w:t>Bilgin</w:t>
       </w:r>
       <w:proofErr w:type="spellEnd"/>
@@ -572,7 +564,7 @@
     </w:p>
     <w:p>
       <w:pPr>
-        <w:pStyle w:val="Balk2"/>
+        <w:pStyle w:val="Heading2"/>
         <w:jc w:val="both"/>
       </w:pPr>
       <w:r>
@@ -588,21 +580,1298 @@
         <w:tab/>
       </w:r>
       <w:r>
-        <w:t>Explain the content and the aim</w:t>
-      </w:r>
-    </w:p>
-    <w:p>
-      <w:pPr>
+        <w:t>This report is a combination of both “HW2” and “Simulation and Magnetic Design Report”. The contents include the topology selection, magnetizing inductor calculations, core selection steps, the simulation results and loss analysis. The aim of the report is to prepare a template for the hardware project circuit and face the design problems before implementation.</w:t>
+      </w:r>
+    </w:p>
+    <w:p>
+      <w:pPr>
+        <w:pStyle w:val="Heading2"/>
         <w:jc w:val="both"/>
       </w:pPr>
-    </w:p>
-    <w:p>
-      <w:pPr>
-        <w:pStyle w:val="Balk2"/>
+      <w:r>
+        <w:t>Topology Selection</w:t>
+      </w:r>
+    </w:p>
+    <w:p>
+      <w:pPr>
         <w:jc w:val="both"/>
       </w:pPr>
       <w:r>
-        <w:t>Answers</w:t>
+        <w:tab/>
+        <w:t xml:space="preserve">The topology selection is done via comparing the </w:t>
+      </w:r>
+      <w:r>
+        <w:t>topology types that we learnt during the lectures. The selected topologies to compare are as follows:</w:t>
+      </w:r>
+    </w:p>
+    <w:p>
+      <w:pPr>
+        <w:pStyle w:val="ListParagraph"/>
+        <w:numPr>
+          <w:ilvl w:val="0"/>
+          <w:numId w:val="6"/>
+        </w:numPr>
+        <w:jc w:val="both"/>
+      </w:pPr>
+      <w:r>
+        <w:t>Flyback</w:t>
+      </w:r>
+    </w:p>
+    <w:p>
+      <w:pPr>
+        <w:pStyle w:val="ListParagraph"/>
+        <w:numPr>
+          <w:ilvl w:val="0"/>
+          <w:numId w:val="6"/>
+        </w:numPr>
+        <w:jc w:val="both"/>
+      </w:pPr>
+      <w:r>
+        <w:t>Forward</w:t>
+      </w:r>
+    </w:p>
+    <w:p>
+      <w:pPr>
+        <w:pStyle w:val="ListParagraph"/>
+        <w:numPr>
+          <w:ilvl w:val="0"/>
+          <w:numId w:val="6"/>
+        </w:numPr>
+        <w:jc w:val="both"/>
+      </w:pPr>
+      <w:r>
+        <w:t>Push-pull</w:t>
+      </w:r>
+    </w:p>
+    <w:p>
+      <w:pPr>
+        <w:pStyle w:val="ListParagraph"/>
+        <w:numPr>
+          <w:ilvl w:val="0"/>
+          <w:numId w:val="6"/>
+        </w:numPr>
+        <w:jc w:val="both"/>
+      </w:pPr>
+      <w:r>
+        <w:t>Full Bridge</w:t>
+      </w:r>
+    </w:p>
+    <w:p>
+      <w:pPr>
+        <w:pStyle w:val="ListParagraph"/>
+        <w:numPr>
+          <w:ilvl w:val="0"/>
+          <w:numId w:val="6"/>
+        </w:numPr>
+        <w:jc w:val="both"/>
+      </w:pPr>
+      <w:r>
+        <w:t>Half Bridge</w:t>
+      </w:r>
+    </w:p>
+    <w:p>
+      <w:pPr>
+        <w:ind w:left="360"/>
+        <w:jc w:val="both"/>
+      </w:pPr>
+    </w:p>
+    <w:p>
+      <w:pPr>
+        <w:pStyle w:val="ListParagraph"/>
+        <w:jc w:val="both"/>
+      </w:pPr>
+      <w:r>
+        <w:t xml:space="preserve">Table 1: </w:t>
+      </w:r>
+      <w:r>
+        <w:t>A basic</w:t>
+      </w:r>
+      <w:r>
+        <w:t xml:space="preserve"> comparison between several isolated DC-DC converters</w:t>
+      </w:r>
+    </w:p>
+    <w:tbl>
+      <w:tblPr>
+        <w:tblStyle w:val="TableGrid"/>
+        <w:tblW w:w="0" w:type="auto"/>
+        <w:tblInd w:w="720" w:type="dxa"/>
+        <w:tblLook w:val="04A0" w:firstRow="1" w:lastRow="0" w:firstColumn="1" w:lastColumn="0" w:noHBand="0" w:noVBand="1"/>
+      </w:tblPr>
+      <w:tblGrid>
+        <w:gridCol w:w="1498"/>
+        <w:gridCol w:w="1455"/>
+        <w:gridCol w:w="1516"/>
+        <w:gridCol w:w="1695"/>
+        <w:gridCol w:w="1066"/>
+        <w:gridCol w:w="1066"/>
+      </w:tblGrid>
+      <w:tr>
+        <w:tc>
+          <w:tcPr>
+            <w:tcW w:w="1498" w:type="dxa"/>
+          </w:tcPr>
+          <w:p>
+            <w:pPr>
+              <w:pStyle w:val="ListParagraph"/>
+              <w:ind w:left="0"/>
+              <w:jc w:val="center"/>
+            </w:pPr>
+            <w:r>
+              <w:t>Topology Name</w:t>
+            </w:r>
+          </w:p>
+        </w:tc>
+        <w:tc>
+          <w:tcPr>
+            <w:tcW w:w="1455" w:type="dxa"/>
+          </w:tcPr>
+          <w:p>
+            <w:pPr>
+              <w:pStyle w:val="ListParagraph"/>
+              <w:ind w:left="0"/>
+              <w:jc w:val="center"/>
+            </w:pPr>
+            <w:r>
+              <w:t>Optimal Power Demand</w:t>
+            </w:r>
+          </w:p>
+        </w:tc>
+        <w:tc>
+          <w:tcPr>
+            <w:tcW w:w="1516" w:type="dxa"/>
+          </w:tcPr>
+          <w:p>
+            <w:pPr>
+              <w:pStyle w:val="ListParagraph"/>
+              <w:ind w:left="0"/>
+              <w:jc w:val="center"/>
+            </w:pPr>
+            <w:r>
+              <w:t>Efficiency</w:t>
+            </w:r>
+          </w:p>
+        </w:tc>
+        <w:tc>
+          <w:tcPr>
+            <w:tcW w:w="1695" w:type="dxa"/>
+          </w:tcPr>
+          <w:p>
+            <w:pPr>
+              <w:pStyle w:val="ListParagraph"/>
+              <w:ind w:left="0"/>
+              <w:jc w:val="center"/>
+            </w:pPr>
+            <w:r>
+              <w:t>Number of Components</w:t>
+            </w:r>
+          </w:p>
+        </w:tc>
+        <w:tc>
+          <w:tcPr>
+            <w:tcW w:w="1066" w:type="dxa"/>
+          </w:tcPr>
+          <w:p>
+            <w:pPr>
+              <w:pStyle w:val="ListParagraph"/>
+              <w:ind w:left="0"/>
+              <w:jc w:val="center"/>
+            </w:pPr>
+            <w:r>
+              <w:t>Voltage Stress</w:t>
+            </w:r>
+          </w:p>
+        </w:tc>
+        <w:tc>
+          <w:tcPr>
+            <w:tcW w:w="1066" w:type="dxa"/>
+          </w:tcPr>
+          <w:p>
+            <w:pPr>
+              <w:pStyle w:val="ListParagraph"/>
+              <w:ind w:left="0"/>
+              <w:jc w:val="center"/>
+            </w:pPr>
+            <w:r>
+              <w:t>Cost</w:t>
+            </w:r>
+          </w:p>
+        </w:tc>
+      </w:tr>
+      <w:tr>
+        <w:tc>
+          <w:tcPr>
+            <w:tcW w:w="1498" w:type="dxa"/>
+          </w:tcPr>
+          <w:p>
+            <w:pPr>
+              <w:pStyle w:val="ListParagraph"/>
+              <w:ind w:left="0"/>
+              <w:jc w:val="center"/>
+            </w:pPr>
+            <w:r>
+              <w:t>Flyback</w:t>
+            </w:r>
+          </w:p>
+        </w:tc>
+        <w:tc>
+          <w:tcPr>
+            <w:tcW w:w="1455" w:type="dxa"/>
+          </w:tcPr>
+          <w:p>
+            <w:pPr>
+              <w:pStyle w:val="ListParagraph"/>
+              <w:ind w:left="0"/>
+              <w:jc w:val="center"/>
+            </w:pPr>
+            <w:r>
+              <w:t xml:space="preserve">Low </w:t>
+            </w:r>
+            <w:r>
+              <w:t>(&lt;500W)</w:t>
+            </w:r>
+          </w:p>
+        </w:tc>
+        <w:tc>
+          <w:tcPr>
+            <w:tcW w:w="1516" w:type="dxa"/>
+          </w:tcPr>
+          <w:p>
+            <w:pPr>
+              <w:pStyle w:val="ListParagraph"/>
+              <w:ind w:left="0"/>
+              <w:jc w:val="center"/>
+            </w:pPr>
+            <w:r>
+              <w:t>High</w:t>
+            </w:r>
+          </w:p>
+        </w:tc>
+        <w:tc>
+          <w:tcPr>
+            <w:tcW w:w="1695" w:type="dxa"/>
+          </w:tcPr>
+          <w:p>
+            <w:pPr>
+              <w:pStyle w:val="ListParagraph"/>
+              <w:ind w:left="0"/>
+              <w:jc w:val="center"/>
+            </w:pPr>
+            <w:r>
+              <w:t>4</w:t>
+            </w:r>
+          </w:p>
+        </w:tc>
+        <w:tc>
+          <w:tcPr>
+            <w:tcW w:w="1066" w:type="dxa"/>
+          </w:tcPr>
+          <w:p>
+            <w:pPr>
+              <w:pStyle w:val="ListParagraph"/>
+              <w:ind w:left="0"/>
+              <w:jc w:val="center"/>
+            </w:pPr>
+            <w:r>
+              <w:t>High</w:t>
+            </w:r>
+          </w:p>
+        </w:tc>
+        <w:tc>
+          <w:tcPr>
+            <w:tcW w:w="1066" w:type="dxa"/>
+          </w:tcPr>
+          <w:p>
+            <w:pPr>
+              <w:pStyle w:val="ListParagraph"/>
+              <w:ind w:left="0"/>
+              <w:jc w:val="center"/>
+            </w:pPr>
+            <w:r>
+              <w:t>Low</w:t>
+            </w:r>
+          </w:p>
+        </w:tc>
+      </w:tr>
+      <w:tr>
+        <w:tc>
+          <w:tcPr>
+            <w:tcW w:w="1498" w:type="dxa"/>
+          </w:tcPr>
+          <w:p>
+            <w:pPr>
+              <w:pStyle w:val="ListParagraph"/>
+              <w:ind w:left="0"/>
+              <w:jc w:val="center"/>
+            </w:pPr>
+            <w:r>
+              <w:t>Half Bridge</w:t>
+            </w:r>
+          </w:p>
+        </w:tc>
+        <w:tc>
+          <w:tcPr>
+            <w:tcW w:w="1455" w:type="dxa"/>
+          </w:tcPr>
+          <w:p>
+            <w:pPr>
+              <w:pStyle w:val="ListParagraph"/>
+              <w:ind w:left="0"/>
+              <w:jc w:val="center"/>
+            </w:pPr>
+            <w:r>
+              <w:t xml:space="preserve">Low </w:t>
+            </w:r>
+            <w:r>
+              <w:t>(</w:t>
+            </w:r>
+            <w:r>
+              <w:t>&lt;500</w:t>
+            </w:r>
+            <w:r>
+              <w:t>W)</w:t>
+            </w:r>
+          </w:p>
+        </w:tc>
+        <w:tc>
+          <w:tcPr>
+            <w:tcW w:w="1516" w:type="dxa"/>
+          </w:tcPr>
+          <w:p>
+            <w:pPr>
+              <w:pStyle w:val="ListParagraph"/>
+              <w:ind w:left="0"/>
+              <w:jc w:val="center"/>
+            </w:pPr>
+            <w:r>
+              <w:t>High</w:t>
+            </w:r>
+          </w:p>
+        </w:tc>
+        <w:tc>
+          <w:tcPr>
+            <w:tcW w:w="1695" w:type="dxa"/>
+          </w:tcPr>
+          <w:p>
+            <w:pPr>
+              <w:pStyle w:val="ListParagraph"/>
+              <w:ind w:left="0"/>
+              <w:jc w:val="center"/>
+            </w:pPr>
+            <w:r>
+              <w:t>7</w:t>
+            </w:r>
+          </w:p>
+        </w:tc>
+        <w:tc>
+          <w:tcPr>
+            <w:tcW w:w="1066" w:type="dxa"/>
+          </w:tcPr>
+          <w:p>
+            <w:pPr>
+              <w:pStyle w:val="ListParagraph"/>
+              <w:ind w:left="0"/>
+              <w:jc w:val="center"/>
+            </w:pPr>
+            <w:r>
+              <w:t>High</w:t>
+            </w:r>
+          </w:p>
+        </w:tc>
+        <w:tc>
+          <w:tcPr>
+            <w:tcW w:w="1066" w:type="dxa"/>
+          </w:tcPr>
+          <w:p>
+            <w:pPr>
+              <w:pStyle w:val="ListParagraph"/>
+              <w:ind w:left="0"/>
+              <w:jc w:val="center"/>
+            </w:pPr>
+            <w:r>
+              <w:t>Medium</w:t>
+            </w:r>
+          </w:p>
+        </w:tc>
+      </w:tr>
+      <w:tr>
+        <w:tc>
+          <w:tcPr>
+            <w:tcW w:w="1498" w:type="dxa"/>
+          </w:tcPr>
+          <w:p>
+            <w:pPr>
+              <w:pStyle w:val="ListParagraph"/>
+              <w:ind w:left="0"/>
+              <w:jc w:val="center"/>
+            </w:pPr>
+            <w:r>
+              <w:t>Full Bridge</w:t>
+            </w:r>
+          </w:p>
+        </w:tc>
+        <w:tc>
+          <w:tcPr>
+            <w:tcW w:w="1455" w:type="dxa"/>
+          </w:tcPr>
+          <w:p>
+            <w:pPr>
+              <w:pStyle w:val="ListParagraph"/>
+              <w:ind w:left="0"/>
+              <w:jc w:val="center"/>
+            </w:pPr>
+            <w:r>
+              <w:t>High (&gt;1kW)</w:t>
+            </w:r>
+          </w:p>
+        </w:tc>
+        <w:tc>
+          <w:tcPr>
+            <w:tcW w:w="1516" w:type="dxa"/>
+          </w:tcPr>
+          <w:p>
+            <w:pPr>
+              <w:pStyle w:val="ListParagraph"/>
+              <w:ind w:left="0"/>
+              <w:jc w:val="center"/>
+            </w:pPr>
+            <w:r>
+              <w:t>Medium</w:t>
+            </w:r>
+          </w:p>
+        </w:tc>
+        <w:tc>
+          <w:tcPr>
+            <w:tcW w:w="1695" w:type="dxa"/>
+          </w:tcPr>
+          <w:p>
+            <w:pPr>
+              <w:pStyle w:val="ListParagraph"/>
+              <w:ind w:left="0"/>
+              <w:jc w:val="center"/>
+            </w:pPr>
+            <w:r>
+              <w:t>9</w:t>
+            </w:r>
+          </w:p>
+        </w:tc>
+        <w:tc>
+          <w:tcPr>
+            <w:tcW w:w="1066" w:type="dxa"/>
+          </w:tcPr>
+          <w:p>
+            <w:pPr>
+              <w:pStyle w:val="ListParagraph"/>
+              <w:ind w:left="0"/>
+              <w:jc w:val="center"/>
+            </w:pPr>
+            <w:r>
+              <w:t>Medium</w:t>
+            </w:r>
+          </w:p>
+        </w:tc>
+        <w:tc>
+          <w:tcPr>
+            <w:tcW w:w="1066" w:type="dxa"/>
+          </w:tcPr>
+          <w:p>
+            <w:pPr>
+              <w:pStyle w:val="ListParagraph"/>
+              <w:ind w:left="0"/>
+              <w:jc w:val="center"/>
+            </w:pPr>
+            <w:r>
+              <w:t>High</w:t>
+            </w:r>
+          </w:p>
+        </w:tc>
+      </w:tr>
+      <w:tr>
+        <w:tc>
+          <w:tcPr>
+            <w:tcW w:w="1498" w:type="dxa"/>
+          </w:tcPr>
+          <w:p>
+            <w:pPr>
+              <w:pStyle w:val="ListParagraph"/>
+              <w:ind w:left="0"/>
+              <w:jc w:val="center"/>
+            </w:pPr>
+            <w:r>
+              <w:t>Push Pull</w:t>
+            </w:r>
+          </w:p>
+        </w:tc>
+        <w:tc>
+          <w:tcPr>
+            <w:tcW w:w="1455" w:type="dxa"/>
+          </w:tcPr>
+          <w:p>
+            <w:pPr>
+              <w:pStyle w:val="ListParagraph"/>
+              <w:ind w:left="0"/>
+              <w:jc w:val="center"/>
+            </w:pPr>
+            <w:r>
+              <w:t xml:space="preserve">High </w:t>
+            </w:r>
+            <w:r>
+              <w:t>(&gt;1kW)</w:t>
+            </w:r>
+          </w:p>
+        </w:tc>
+        <w:tc>
+          <w:tcPr>
+            <w:tcW w:w="1516" w:type="dxa"/>
+          </w:tcPr>
+          <w:p>
+            <w:pPr>
+              <w:pStyle w:val="ListParagraph"/>
+              <w:ind w:left="0"/>
+              <w:jc w:val="center"/>
+            </w:pPr>
+            <w:r>
+              <w:t>Medium</w:t>
+            </w:r>
+          </w:p>
+        </w:tc>
+        <w:tc>
+          <w:tcPr>
+            <w:tcW w:w="1695" w:type="dxa"/>
+          </w:tcPr>
+          <w:p>
+            <w:pPr>
+              <w:pStyle w:val="ListParagraph"/>
+              <w:ind w:left="0"/>
+              <w:jc w:val="center"/>
+            </w:pPr>
+            <w:r>
+              <w:t>8</w:t>
+            </w:r>
+          </w:p>
+        </w:tc>
+        <w:tc>
+          <w:tcPr>
+            <w:tcW w:w="1066" w:type="dxa"/>
+          </w:tcPr>
+          <w:p>
+            <w:pPr>
+              <w:pStyle w:val="ListParagraph"/>
+              <w:ind w:left="0"/>
+              <w:jc w:val="center"/>
+            </w:pPr>
+            <w:r>
+              <w:t>High</w:t>
+            </w:r>
+          </w:p>
+        </w:tc>
+        <w:tc>
+          <w:tcPr>
+            <w:tcW w:w="1066" w:type="dxa"/>
+          </w:tcPr>
+          <w:p>
+            <w:pPr>
+              <w:pStyle w:val="ListParagraph"/>
+              <w:ind w:left="0"/>
+              <w:jc w:val="center"/>
+            </w:pPr>
+            <w:r>
+              <w:t>High</w:t>
+            </w:r>
+          </w:p>
+        </w:tc>
+      </w:tr>
+      <w:tr>
+        <w:tc>
+          <w:tcPr>
+            <w:tcW w:w="1498" w:type="dxa"/>
+          </w:tcPr>
+          <w:p>
+            <w:pPr>
+              <w:pStyle w:val="ListParagraph"/>
+              <w:ind w:left="0"/>
+              <w:jc w:val="center"/>
+            </w:pPr>
+            <w:r>
+              <w:t>Forward</w:t>
+            </w:r>
+          </w:p>
+        </w:tc>
+        <w:tc>
+          <w:tcPr>
+            <w:tcW w:w="1455" w:type="dxa"/>
+          </w:tcPr>
+          <w:p>
+            <w:pPr>
+              <w:pStyle w:val="ListParagraph"/>
+              <w:ind w:left="0"/>
+              <w:jc w:val="center"/>
+            </w:pPr>
+            <w:r>
+              <w:t>Low (&lt;500W)</w:t>
+            </w:r>
+          </w:p>
+        </w:tc>
+        <w:tc>
+          <w:tcPr>
+            <w:tcW w:w="1516" w:type="dxa"/>
+          </w:tcPr>
+          <w:p>
+            <w:pPr>
+              <w:pStyle w:val="ListParagraph"/>
+              <w:ind w:left="0"/>
+              <w:jc w:val="center"/>
+            </w:pPr>
+            <w:r>
+              <w:t>High</w:t>
+            </w:r>
+          </w:p>
+        </w:tc>
+        <w:tc>
+          <w:tcPr>
+            <w:tcW w:w="1695" w:type="dxa"/>
+          </w:tcPr>
+          <w:p>
+            <w:pPr>
+              <w:pStyle w:val="ListParagraph"/>
+              <w:ind w:left="0"/>
+              <w:jc w:val="center"/>
+            </w:pPr>
+            <w:r>
+              <w:t>7</w:t>
+            </w:r>
+          </w:p>
+        </w:tc>
+        <w:tc>
+          <w:tcPr>
+            <w:tcW w:w="1066" w:type="dxa"/>
+          </w:tcPr>
+          <w:p>
+            <w:pPr>
+              <w:pStyle w:val="ListParagraph"/>
+              <w:ind w:left="0"/>
+              <w:jc w:val="center"/>
+            </w:pPr>
+            <w:r>
+              <w:t>Medium</w:t>
+            </w:r>
+          </w:p>
+        </w:tc>
+        <w:tc>
+          <w:tcPr>
+            <w:tcW w:w="1066" w:type="dxa"/>
+          </w:tcPr>
+          <w:p>
+            <w:pPr>
+              <w:pStyle w:val="ListParagraph"/>
+              <w:ind w:left="0"/>
+              <w:jc w:val="center"/>
+            </w:pPr>
+            <w:r>
+              <w:t>Low</w:t>
+            </w:r>
+          </w:p>
+        </w:tc>
+      </w:tr>
+    </w:tbl>
+    <w:p>
+      <w:pPr>
+        <w:pStyle w:val="ListParagraph"/>
+        <w:jc w:val="center"/>
+      </w:pPr>
+    </w:p>
+    <w:p>
+      <w:pPr>
+        <w:pStyle w:val="ListParagraph"/>
+      </w:pPr>
+      <w:r>
+        <w:t>Table 2: A more detailed analysis between the topologies</w:t>
+      </w:r>
+    </w:p>
+    <w:tbl>
+      <w:tblPr>
+        <w:tblStyle w:val="TableGrid"/>
+        <w:tblW w:w="0" w:type="auto"/>
+        <w:tblInd w:w="720" w:type="dxa"/>
+        <w:tblLook w:val="04A0" w:firstRow="1" w:lastRow="0" w:firstColumn="1" w:lastColumn="0" w:noHBand="0" w:noVBand="1"/>
+      </w:tblPr>
+      <w:tblGrid>
+        <w:gridCol w:w="2733"/>
+        <w:gridCol w:w="2764"/>
+        <w:gridCol w:w="2799"/>
+      </w:tblGrid>
+      <w:tr>
+        <w:tc>
+          <w:tcPr>
+            <w:tcW w:w="2733" w:type="dxa"/>
+            <w:tcBorders>
+              <w:bottom w:val="single" w:sz="4" w:space="0" w:color="auto"/>
+            </w:tcBorders>
+          </w:tcPr>
+          <w:p>
+            <w:pPr>
+              <w:pStyle w:val="ListParagraph"/>
+              <w:ind w:left="0"/>
+              <w:jc w:val="center"/>
+            </w:pPr>
+            <w:r>
+              <w:t>Topology Type</w:t>
+            </w:r>
+          </w:p>
+        </w:tc>
+        <w:tc>
+          <w:tcPr>
+            <w:tcW w:w="2764" w:type="dxa"/>
+          </w:tcPr>
+          <w:p>
+            <w:pPr>
+              <w:pStyle w:val="ListParagraph"/>
+              <w:ind w:left="0"/>
+              <w:jc w:val="center"/>
+            </w:pPr>
+            <w:r>
+              <w:t>Advantages</w:t>
+            </w:r>
+          </w:p>
+        </w:tc>
+        <w:tc>
+          <w:tcPr>
+            <w:tcW w:w="2799" w:type="dxa"/>
+          </w:tcPr>
+          <w:p>
+            <w:pPr>
+              <w:pStyle w:val="ListParagraph"/>
+              <w:ind w:left="0"/>
+              <w:jc w:val="center"/>
+            </w:pPr>
+            <w:r>
+              <w:t>Disadvantages</w:t>
+            </w:r>
+          </w:p>
+        </w:tc>
+      </w:tr>
+      <w:tr>
+        <w:tc>
+          <w:tcPr>
+            <w:tcW w:w="2733" w:type="dxa"/>
+            <w:vMerge w:val="restart"/>
+          </w:tcPr>
+          <w:p>
+            <w:pPr>
+              <w:pStyle w:val="ListParagraph"/>
+              <w:ind w:left="0"/>
+              <w:jc w:val="center"/>
+            </w:pPr>
+            <w:r>
+              <w:t>Flyback</w:t>
+            </w:r>
+          </w:p>
+        </w:tc>
+        <w:tc>
+          <w:tcPr>
+            <w:tcW w:w="2764" w:type="dxa"/>
+          </w:tcPr>
+          <w:p>
+            <w:pPr>
+              <w:pStyle w:val="ListParagraph"/>
+              <w:ind w:left="0"/>
+              <w:jc w:val="center"/>
+            </w:pPr>
+            <w:r>
+              <w:t>Simplest and most commonly used isolated DC-DC converter</w:t>
+            </w:r>
+          </w:p>
+        </w:tc>
+        <w:tc>
+          <w:tcPr>
+            <w:tcW w:w="2799" w:type="dxa"/>
+          </w:tcPr>
+          <w:p>
+            <w:pPr>
+              <w:pStyle w:val="ListParagraph"/>
+              <w:ind w:left="0"/>
+              <w:jc w:val="center"/>
+            </w:pPr>
+            <w:r>
+              <w:t>Additional snubber circuit for the leakage inductance di/dt</w:t>
+            </w:r>
+          </w:p>
+        </w:tc>
+      </w:tr>
+      <w:tr>
+        <w:tc>
+          <w:tcPr>
+            <w:tcW w:w="2733" w:type="dxa"/>
+            <w:vMerge/>
+            <w:tcBorders>
+              <w:bottom w:val="single" w:sz="4" w:space="0" w:color="auto"/>
+            </w:tcBorders>
+          </w:tcPr>
+          <w:p>
+            <w:pPr>
+              <w:pStyle w:val="ListParagraph"/>
+              <w:ind w:left="0"/>
+              <w:jc w:val="center"/>
+            </w:pPr>
+          </w:p>
+        </w:tc>
+        <w:tc>
+          <w:tcPr>
+            <w:tcW w:w="2764" w:type="dxa"/>
+          </w:tcPr>
+          <w:p>
+            <w:pPr>
+              <w:pStyle w:val="ListParagraph"/>
+              <w:ind w:left="0"/>
+              <w:jc w:val="center"/>
+            </w:pPr>
+            <w:r>
+              <w:t xml:space="preserve">Does not </w:t>
+            </w:r>
+            <w:r>
+              <w:t>require a separate storage inductor</w:t>
+            </w:r>
+          </w:p>
+        </w:tc>
+        <w:tc>
+          <w:tcPr>
+            <w:tcW w:w="2799" w:type="dxa"/>
+          </w:tcPr>
+          <w:p>
+            <w:pPr>
+              <w:pStyle w:val="ListParagraph"/>
+              <w:ind w:left="0"/>
+              <w:jc w:val="center"/>
+            </w:pPr>
+            <w:r>
+              <w:t>Relatively lower efficiency</w:t>
+            </w:r>
+          </w:p>
+        </w:tc>
+      </w:tr>
+      <w:tr>
+        <w:tc>
+          <w:tcPr>
+            <w:tcW w:w="2733" w:type="dxa"/>
+            <w:vMerge w:val="restart"/>
+            <w:tcBorders>
+              <w:top w:val="single" w:sz="4" w:space="0" w:color="auto"/>
+            </w:tcBorders>
+          </w:tcPr>
+          <w:p>
+            <w:pPr>
+              <w:pStyle w:val="ListParagraph"/>
+              <w:ind w:left="0"/>
+              <w:jc w:val="center"/>
+            </w:pPr>
+            <w:r>
+              <w:t>Half Bridge</w:t>
+            </w:r>
+          </w:p>
+          <w:p>
+            <w:pPr>
+              <w:pStyle w:val="ListParagraph"/>
+              <w:ind w:left="0"/>
+              <w:jc w:val="center"/>
+            </w:pPr>
+          </w:p>
+        </w:tc>
+        <w:tc>
+          <w:tcPr>
+            <w:tcW w:w="2764" w:type="dxa"/>
+          </w:tcPr>
+          <w:p>
+            <w:pPr>
+              <w:pStyle w:val="ListParagraph"/>
+              <w:ind w:left="0"/>
+              <w:jc w:val="center"/>
+            </w:pPr>
+            <w:r>
+              <w:t>Higher power levels</w:t>
+            </w:r>
+          </w:p>
+        </w:tc>
+        <w:tc>
+          <w:tcPr>
+            <w:tcW w:w="2799" w:type="dxa"/>
+          </w:tcPr>
+          <w:p>
+            <w:pPr>
+              <w:pStyle w:val="ListParagraph"/>
+              <w:ind w:left="0"/>
+              <w:jc w:val="center"/>
+            </w:pPr>
+            <w:r>
+              <w:t>Need to be careful with the switches not to short the input (leave dead time)</w:t>
+            </w:r>
+          </w:p>
+        </w:tc>
+      </w:tr>
+      <w:tr>
+        <w:tc>
+          <w:tcPr>
+            <w:tcW w:w="2733" w:type="dxa"/>
+            <w:vMerge/>
+          </w:tcPr>
+          <w:p>
+            <w:pPr>
+              <w:pStyle w:val="ListParagraph"/>
+              <w:ind w:left="0"/>
+              <w:jc w:val="center"/>
+            </w:pPr>
+          </w:p>
+        </w:tc>
+        <w:tc>
+          <w:tcPr>
+            <w:tcW w:w="2764" w:type="dxa"/>
+          </w:tcPr>
+          <w:p>
+            <w:pPr>
+              <w:pStyle w:val="ListParagraph"/>
+              <w:ind w:left="0"/>
+              <w:jc w:val="center"/>
+            </w:pPr>
+            <w:r>
+              <w:t>The s</w:t>
+            </w:r>
+            <w:r>
+              <w:t>witching stresses are equal to the input voltage</w:t>
+            </w:r>
+          </w:p>
+        </w:tc>
+        <w:tc>
+          <w:tcPr>
+            <w:tcW w:w="2799" w:type="dxa"/>
+          </w:tcPr>
+          <w:p>
+            <w:pPr>
+              <w:pStyle w:val="ListParagraph"/>
+              <w:ind w:left="0"/>
+              <w:jc w:val="center"/>
+            </w:pPr>
+            <w:r>
+              <w:t>Less suitable for high output currents</w:t>
+            </w:r>
+          </w:p>
+        </w:tc>
+      </w:tr>
+      <w:tr>
+        <w:tc>
+          <w:tcPr>
+            <w:tcW w:w="2733" w:type="dxa"/>
+            <w:vMerge w:val="restart"/>
+          </w:tcPr>
+          <w:p>
+            <w:pPr>
+              <w:pStyle w:val="ListParagraph"/>
+              <w:ind w:left="0"/>
+              <w:jc w:val="center"/>
+            </w:pPr>
+            <w:r>
+              <w:t>Full Bridge</w:t>
+            </w:r>
+          </w:p>
+        </w:tc>
+        <w:tc>
+          <w:tcPr>
+            <w:tcW w:w="2764" w:type="dxa"/>
+          </w:tcPr>
+          <w:p>
+            <w:pPr>
+              <w:pStyle w:val="ListParagraph"/>
+              <w:ind w:left="0"/>
+              <w:jc w:val="center"/>
+            </w:pPr>
+            <w:r>
+              <w:t>Even h</w:t>
+            </w:r>
+            <w:r>
+              <w:t>igher power levels</w:t>
+            </w:r>
+          </w:p>
+        </w:tc>
+        <w:tc>
+          <w:tcPr>
+            <w:tcW w:w="2799" w:type="dxa"/>
+          </w:tcPr>
+          <w:p>
+            <w:pPr>
+              <w:pStyle w:val="ListParagraph"/>
+              <w:ind w:left="0"/>
+              <w:jc w:val="center"/>
+            </w:pPr>
+            <w:r>
+              <w:t>Need to be careful with the switches not to short the input</w:t>
+            </w:r>
+            <w:r>
+              <w:t xml:space="preserve"> </w:t>
+            </w:r>
+            <w:r>
+              <w:t>(leave dead time)</w:t>
+            </w:r>
+          </w:p>
+        </w:tc>
+      </w:tr>
+      <w:tr>
+        <w:tc>
+          <w:tcPr>
+            <w:tcW w:w="2733" w:type="dxa"/>
+            <w:vMerge/>
+          </w:tcPr>
+          <w:p>
+            <w:pPr>
+              <w:pStyle w:val="ListParagraph"/>
+              <w:ind w:left="0"/>
+              <w:jc w:val="center"/>
+            </w:pPr>
+          </w:p>
+        </w:tc>
+        <w:tc>
+          <w:tcPr>
+            <w:tcW w:w="2764" w:type="dxa"/>
+          </w:tcPr>
+          <w:p>
+            <w:pPr>
+              <w:pStyle w:val="ListParagraph"/>
+              <w:ind w:left="0"/>
+              <w:jc w:val="center"/>
+            </w:pPr>
+            <w:r>
+              <w:t>Allows the power flow in both directions</w:t>
+            </w:r>
+          </w:p>
+        </w:tc>
+        <w:tc>
+          <w:tcPr>
+            <w:tcW w:w="2799" w:type="dxa"/>
+          </w:tcPr>
+          <w:p>
+            <w:pPr>
+              <w:pStyle w:val="ListParagraph"/>
+              <w:ind w:left="0"/>
+              <w:jc w:val="center"/>
+            </w:pPr>
+            <w:r>
+              <w:t>Switching losses increase</w:t>
+            </w:r>
+          </w:p>
+        </w:tc>
+      </w:tr>
+      <w:tr>
+        <w:tc>
+          <w:tcPr>
+            <w:tcW w:w="2733" w:type="dxa"/>
+            <w:vMerge w:val="restart"/>
+          </w:tcPr>
+          <w:p>
+            <w:pPr>
+              <w:pStyle w:val="ListParagraph"/>
+              <w:ind w:left="0"/>
+              <w:jc w:val="center"/>
+            </w:pPr>
+            <w:r>
+              <w:t>Push Pull</w:t>
+            </w:r>
+          </w:p>
+        </w:tc>
+        <w:tc>
+          <w:tcPr>
+            <w:tcW w:w="2764" w:type="dxa"/>
+          </w:tcPr>
+          <w:p>
+            <w:pPr>
+              <w:pStyle w:val="ListParagraph"/>
+              <w:ind w:left="0"/>
+              <w:jc w:val="center"/>
+            </w:pPr>
+            <w:r>
+              <w:t>Utilizes the core more efficiently, reaching high power levels</w:t>
+            </w:r>
+          </w:p>
+        </w:tc>
+        <w:tc>
+          <w:tcPr>
+            <w:tcW w:w="2799" w:type="dxa"/>
+          </w:tcPr>
+          <w:p>
+            <w:pPr>
+              <w:pStyle w:val="ListParagraph"/>
+              <w:ind w:left="0"/>
+              <w:jc w:val="center"/>
+            </w:pPr>
+            <w:r>
+              <w:t>Switching control is a bit difficult</w:t>
+            </w:r>
+          </w:p>
+        </w:tc>
+      </w:tr>
+      <w:tr>
+        <w:tc>
+          <w:tcPr>
+            <w:tcW w:w="2733" w:type="dxa"/>
+            <w:vMerge/>
+          </w:tcPr>
+          <w:p>
+            <w:pPr>
+              <w:pStyle w:val="ListParagraph"/>
+              <w:ind w:left="0"/>
+              <w:jc w:val="center"/>
+            </w:pPr>
+          </w:p>
+        </w:tc>
+        <w:tc>
+          <w:tcPr>
+            <w:tcW w:w="2764" w:type="dxa"/>
+          </w:tcPr>
+          <w:p>
+            <w:pPr>
+              <w:pStyle w:val="ListParagraph"/>
+              <w:ind w:left="0"/>
+              <w:jc w:val="center"/>
+            </w:pPr>
+            <w:r>
+              <w:t>Output current is regulated with the output inductor</w:t>
+            </w:r>
+          </w:p>
+        </w:tc>
+        <w:tc>
+          <w:tcPr>
+            <w:tcW w:w="2799" w:type="dxa"/>
+          </w:tcPr>
+          <w:p>
+            <w:pPr>
+              <w:pStyle w:val="ListParagraph"/>
+              <w:ind w:left="0"/>
+              <w:jc w:val="center"/>
+            </w:pPr>
+            <w:r>
+              <w:t>Switching stresses are high</w:t>
+            </w:r>
+          </w:p>
+        </w:tc>
+      </w:tr>
+      <w:tr>
+        <w:tc>
+          <w:tcPr>
+            <w:tcW w:w="2733" w:type="dxa"/>
+            <w:vMerge w:val="restart"/>
+          </w:tcPr>
+          <w:p>
+            <w:pPr>
+              <w:pStyle w:val="ListParagraph"/>
+              <w:ind w:left="0"/>
+              <w:jc w:val="center"/>
+            </w:pPr>
+            <w:r>
+              <w:lastRenderedPageBreak/>
+              <w:t>Forward</w:t>
+            </w:r>
+          </w:p>
+        </w:tc>
+        <w:tc>
+          <w:tcPr>
+            <w:tcW w:w="2764" w:type="dxa"/>
+          </w:tcPr>
+          <w:p>
+            <w:pPr>
+              <w:pStyle w:val="ListParagraph"/>
+              <w:ind w:left="0"/>
+              <w:jc w:val="center"/>
+            </w:pPr>
+            <w:r>
+              <w:t>Can supply high output currents with less di/dt</w:t>
+            </w:r>
+          </w:p>
+        </w:tc>
+        <w:tc>
+          <w:tcPr>
+            <w:tcW w:w="2799" w:type="dxa"/>
+          </w:tcPr>
+          <w:p>
+            <w:pPr>
+              <w:pStyle w:val="ListParagraph"/>
+              <w:ind w:left="0"/>
+              <w:jc w:val="center"/>
+            </w:pPr>
+            <w:r>
+              <w:t>Extra inductor at the output</w:t>
+            </w:r>
+          </w:p>
+        </w:tc>
+      </w:tr>
+      <w:tr>
+        <w:tc>
+          <w:tcPr>
+            <w:tcW w:w="2733" w:type="dxa"/>
+            <w:vMerge/>
+          </w:tcPr>
+          <w:p>
+            <w:pPr>
+              <w:pStyle w:val="ListParagraph"/>
+              <w:ind w:left="0"/>
+              <w:jc w:val="center"/>
+            </w:pPr>
+          </w:p>
+        </w:tc>
+        <w:tc>
+          <w:tcPr>
+            <w:tcW w:w="2764" w:type="dxa"/>
+          </w:tcPr>
+          <w:p>
+            <w:pPr>
+              <w:pStyle w:val="ListParagraph"/>
+              <w:ind w:left="0"/>
+              <w:jc w:val="center"/>
+            </w:pPr>
+            <w:r>
+              <w:t>Gain equation is linear with the duty cycle</w:t>
+            </w:r>
+          </w:p>
+        </w:tc>
+        <w:tc>
+          <w:tcPr>
+            <w:tcW w:w="2799" w:type="dxa"/>
+          </w:tcPr>
+          <w:p>
+            <w:pPr>
+              <w:pStyle w:val="ListParagraph"/>
+              <w:ind w:left="0"/>
+              <w:jc w:val="center"/>
+            </w:pPr>
+            <w:r>
+              <w:t>Not suitable for high output voltage</w:t>
+            </w:r>
+          </w:p>
+        </w:tc>
+      </w:tr>
+    </w:tbl>
+    <w:p>
+      <w:pPr>
+        <w:pStyle w:val="ListParagraph"/>
+        <w:jc w:val="both"/>
+      </w:pPr>
+    </w:p>
+    <w:p>
+      <w:pPr>
+        <w:pStyle w:val="ListParagraph"/>
+        <w:jc w:val="both"/>
+      </w:pPr>
+      <w:r>
+        <w:t xml:space="preserve">Considering the positives and the negatives, our final topology choice is the flyback converter. The most critical factor is the component number and the cost for us. The control method is also relatively easier. The </w:t>
+      </w:r>
+      <w:r>
+        <w:t>flyback converter also makes same as the highest efficiency is not required and the project is a low-power project. As a disadvantage, a snubber design is required.</w:t>
+      </w:r>
+    </w:p>
+    <w:p>
+      <w:pPr>
+        <w:pStyle w:val="Heading2"/>
+        <w:jc w:val="both"/>
+      </w:pPr>
+      <w:r>
+        <w:t>Flyback Converter</w:t>
+      </w:r>
+      <w:r>
+        <w:t xml:space="preserve"> Design</w:t>
       </w:r>
     </w:p>
     <w:p>
@@ -1465,7 +2734,7 @@
     </w:p>
     <w:p>
       <w:pPr>
-        <w:pStyle w:val="Balk2"/>
+        <w:pStyle w:val="Heading2"/>
         <w:numPr>
           <w:ilvl w:val="0"/>
           <w:numId w:val="4"/>
@@ -1553,7 +2822,14 @@
                   <w:rFonts w:ascii="Cambria Math" w:hAnsi="Cambria Math"/>
                   <w:lang w:val="tr-TR"/>
                 </w:rPr>
-                <m:t>1-D</m:t>
+                <m:t>1-</m:t>
+              </m:r>
+              <m:r>
+                <w:rPr>
+                  <w:rFonts w:ascii="Cambria Math" w:hAnsi="Cambria Math"/>
+                  <w:lang w:val="tr-TR"/>
+                </w:rPr>
+                <m:t>D</m:t>
               </m:r>
             </m:den>
           </m:f>
@@ -1580,7 +2856,14 @@
                   <w:rFonts w:ascii="Cambria Math" w:hAnsi="Cambria Math"/>
                   <w:lang w:val="tr-TR"/>
                 </w:rPr>
-                <m:t>N2</m:t>
+                <m:t>N</m:t>
+              </m:r>
+              <m:r>
+                <w:rPr>
+                  <w:rFonts w:ascii="Cambria Math" w:hAnsi="Cambria Math"/>
+                  <w:lang w:val="tr-TR"/>
+                </w:rPr>
+                <m:t>2</m:t>
               </m:r>
             </m:num>
             <m:den>
@@ -1589,7 +2872,14 @@
                   <w:rFonts w:ascii="Cambria Math" w:hAnsi="Cambria Math"/>
                   <w:lang w:val="tr-TR"/>
                 </w:rPr>
-                <m:t>N1</m:t>
+                <m:t>N</m:t>
+              </m:r>
+              <m:r>
+                <w:rPr>
+                  <w:rFonts w:ascii="Cambria Math" w:hAnsi="Cambria Math"/>
+                  <w:lang w:val="tr-TR"/>
+                </w:rPr>
+                <m:t>1</m:t>
               </m:r>
             </m:den>
           </m:f>
@@ -1667,7 +2957,14 @@
                   <w:rFonts w:ascii="Cambria Math" w:hAnsi="Cambria Math"/>
                   <w:lang w:val="tr-TR"/>
                 </w:rPr>
-                <m:t>1-D</m:t>
+                <m:t>1-</m:t>
+              </m:r>
+              <m:r>
+                <w:rPr>
+                  <w:rFonts w:ascii="Cambria Math" w:hAnsi="Cambria Math"/>
+                  <w:lang w:val="tr-TR"/>
+                </w:rPr>
+                <m:t>D</m:t>
               </m:r>
             </m:den>
           </m:f>
@@ -1694,7 +2991,14 @@
                   <w:rFonts w:ascii="Cambria Math" w:hAnsi="Cambria Math"/>
                   <w:lang w:val="tr-TR"/>
                 </w:rPr>
-                <m:t>N2</m:t>
+                <m:t>N</m:t>
+              </m:r>
+              <m:r>
+                <w:rPr>
+                  <w:rFonts w:ascii="Cambria Math" w:hAnsi="Cambria Math"/>
+                  <w:lang w:val="tr-TR"/>
+                </w:rPr>
+                <m:t>2</m:t>
               </m:r>
             </m:num>
             <m:den>
@@ -1703,7 +3007,14 @@
                   <w:rFonts w:ascii="Cambria Math" w:hAnsi="Cambria Math"/>
                   <w:lang w:val="tr-TR"/>
                 </w:rPr>
-                <m:t>N1</m:t>
+                <m:t>N</m:t>
+              </m:r>
+              <m:r>
+                <w:rPr>
+                  <w:rFonts w:ascii="Cambria Math" w:hAnsi="Cambria Math"/>
+                  <w:lang w:val="tr-TR"/>
+                </w:rPr>
+                <m:t>1</m:t>
               </m:r>
             </m:den>
           </m:f>
@@ -2223,7 +3534,14 @@
                   <w:rFonts w:ascii="Cambria Math" w:eastAsiaTheme="minorEastAsia" w:hAnsi="Cambria Math"/>
                   <w:lang w:val="tr-TR"/>
                 </w:rPr>
-                <m:t>1-D</m:t>
+                <m:t>1-</m:t>
+              </m:r>
+              <m:r>
+                <w:rPr>
+                  <w:rFonts w:ascii="Cambria Math" w:eastAsiaTheme="minorEastAsia" w:hAnsi="Cambria Math"/>
+                  <w:lang w:val="tr-TR"/>
+                </w:rPr>
+                <m:t>D</m:t>
               </m:r>
             </m:den>
           </m:f>
@@ -2307,6 +3625,7 @@
               <w:rFonts w:ascii="Cambria Math" w:eastAsiaTheme="minorEastAsia" w:hAnsi="Cambria Math"/>
               <w:lang w:val="tr-TR"/>
             </w:rPr>
+            <w:lastRenderedPageBreak/>
             <m:t>0.47≤D≤0.58</m:t>
           </m:r>
         </m:oMath>
@@ -2360,7 +3679,7 @@
     </w:p>
     <w:p>
       <w:pPr>
-        <w:pStyle w:val="Balk2"/>
+        <w:pStyle w:val="Heading2"/>
         <w:numPr>
           <w:ilvl w:val="0"/>
           <w:numId w:val="4"/>
@@ -5372,7 +6691,7 @@
           <w:rFonts w:eastAsiaTheme="minorEastAsia"/>
           <w:lang w:val="tr-TR"/>
         </w:rPr>
-        <w:t xml:space="preserve"> = 6.9 + 1.134/2 =  </w:t>
+        <w:t xml:space="preserve"> = 6.9 + 1.134/2 = </w:t>
       </w:r>
       <w:r>
         <w:rPr>
@@ -5512,7 +6831,7 @@
     </w:p>
     <w:p>
       <w:pPr>
-        <w:pStyle w:val="Balk2"/>
+        <w:pStyle w:val="Heading2"/>
         <w:ind w:left="720"/>
         <w:jc w:val="both"/>
         <w:rPr>
@@ -5526,11 +6845,7 @@
         <w:jc w:val="both"/>
       </w:pPr>
       <w:r>
-        <w:t xml:space="preserve">For the core selection, we consider magnetic flux, cross sectional area of the core and copper properties. First, we searched the ferrite cores, however, they are not suitable for flyback converter design if we do not use air gap. The reason is that they have large permeability so </w:t>
-      </w:r>
-      <w:r>
-        <w:lastRenderedPageBreak/>
-        <w:t>that they are not convenient for storing energy. Then, we look at Kool Mu cores from Magnetics from the excel table.</w:t>
+        <w:t>For the core selection, we consider magnetic flux, cross sectional area of the core and copper properties. First, we searched the ferrite cores, however, they are not suitable for flyback converter design if we do not use air gap. The reason is that they have large permeability so that they are not convenient for storing energy. Then, we look at Kool Mu cores from Magnetics from the excel table.</w:t>
       </w:r>
       <w:r>
         <w:t xml:space="preserve"> We prepared </w:t>
@@ -5555,10 +6870,7 @@
         <w:t xml:space="preserve"> </w:t>
       </w:r>
       <w:r>
-        <w:t xml:space="preserve">The core </w:t>
-      </w:r>
-      <w:r>
-        <w:t>00K4022E090</w:t>
+        <w:t>The core 00K4022E090</w:t>
       </w:r>
       <w:r>
         <w:t xml:space="preserve"> satisfied the requirements as follows:</w:t>
@@ -5728,19 +7040,7 @@
             <w:rPr>
               <w:rFonts w:ascii="Cambria Math" w:hAnsi="Cambria Math"/>
             </w:rPr>
-            <m:t>=</m:t>
-          </m:r>
-          <m:r>
-            <w:rPr>
-              <w:rFonts w:ascii="Cambria Math" w:hAnsi="Cambria Math"/>
-            </w:rPr>
-            <m:t xml:space="preserve"> </m:t>
-          </m:r>
-          <m:r>
-            <w:rPr>
-              <w:rFonts w:ascii="Cambria Math" w:hAnsi="Cambria Math"/>
-            </w:rPr>
-            <m:t>23.04258</m:t>
+            <m:t>= 23.04258</m:t>
           </m:r>
         </m:oMath>
       </m:oMathPara>
@@ -5814,25 +7114,7 @@
                 <w:rPr>
                   <w:rFonts w:ascii="Cambria Math" w:hAnsi="Cambria Math"/>
                 </w:rPr>
-                <m:t>μ</m:t>
-              </m:r>
-              <m:r>
-                <w:rPr>
-                  <w:rFonts w:ascii="Cambria Math" w:hAnsi="Cambria Math"/>
-                </w:rPr>
-                <m:t>0*</m:t>
-              </m:r>
-              <m:r>
-                <w:rPr>
-                  <w:rFonts w:ascii="Cambria Math" w:hAnsi="Cambria Math"/>
-                </w:rPr>
-                <m:t>μ</m:t>
-              </m:r>
-              <m:r>
-                <w:rPr>
-                  <w:rFonts w:ascii="Cambria Math" w:hAnsi="Cambria Math"/>
-                </w:rPr>
-                <m:t>r*Ae</m:t>
+                <m:t>μ0*μr*Ae</m:t>
               </m:r>
             </m:den>
           </m:f>
@@ -6022,19 +7304,7 @@
     </w:p>
     <w:p>
       <w:pPr>
-        <w:ind w:left="720"/>
-        <w:jc w:val="both"/>
-      </w:pPr>
-    </w:p>
-    <w:p>
-      <w:pPr>
-        <w:ind w:left="720"/>
-        <w:jc w:val="both"/>
-      </w:pPr>
-    </w:p>
-    <w:p>
-      <w:pPr>
-        <w:pStyle w:val="Balk2"/>
+        <w:pStyle w:val="Heading2"/>
         <w:numPr>
           <w:ilvl w:val="0"/>
           <w:numId w:val="4"/>
@@ -6059,7 +7329,7 @@
     </w:p>
     <w:p>
       <w:pPr>
-        <w:pStyle w:val="Balk2"/>
+        <w:pStyle w:val="Heading2"/>
         <w:numPr>
           <w:ilvl w:val="0"/>
           <w:numId w:val="4"/>
@@ -6084,7 +7354,7 @@
     </w:p>
     <w:p>
       <w:pPr>
-        <w:pStyle w:val="Balk2"/>
+        <w:pStyle w:val="Heading2"/>
         <w:numPr>
           <w:ilvl w:val="0"/>
           <w:numId w:val="4"/>
@@ -6221,7 +7491,7 @@
     </w:p>
     <w:p>
       <w:pPr>
-        <w:pStyle w:val="Balk2"/>
+        <w:pStyle w:val="Heading2"/>
         <w:jc w:val="both"/>
       </w:pPr>
       <w:r>
@@ -6229,6 +7499,31 @@
       </w:r>
       <w:r>
         <w:t>s</w:t>
+      </w:r>
+    </w:p>
+    <w:p>
+      <w:pPr>
+        <w:ind w:firstLine="720"/>
+      </w:pPr>
+      <w:r>
+        <w:t>NOT SUMMARY</w:t>
+      </w:r>
+    </w:p>
+    <w:p>
+      <w:pPr>
+        <w:pStyle w:val="Heading2"/>
+        <w:jc w:val="both"/>
+      </w:pPr>
+    </w:p>
+    <w:p/>
+    <w:p>
+      <w:pPr>
+        <w:pStyle w:val="Heading2"/>
+        <w:jc w:val="both"/>
+      </w:pPr>
+      <w:r>
+        <w:lastRenderedPageBreak/>
+        <w:t>References</w:t>
       </w:r>
     </w:p>
     <w:p>
@@ -6241,9 +7536,6 @@
       </w:pPr>
       <w:r>
         <w:tab/>
-      </w:r>
-      <w:r>
-        <w:t>NOT SUMMARY</w:t>
       </w:r>
     </w:p>
     <w:p>
@@ -6256,20 +7548,116 @@
           <w:between w:val="nil"/>
         </w:pBdr>
         <w:jc w:val="both"/>
-      </w:pPr>
-      <w:r>
         <w:rPr>
           <w:color w:val="000000"/>
           <w:sz w:val="24"/>
           <w:szCs w:val="24"/>
           <w:u w:val="single"/>
         </w:rPr>
-        <w:t xml:space="preserve"> </w:t>
-      </w:r>
+      </w:pPr>
+      <w:r>
+        <w:rPr>
+          <w:color w:val="000000"/>
+          <w:sz w:val="24"/>
+          <w:szCs w:val="24"/>
+          <w:u w:val="single"/>
+        </w:rPr>
+        <w:t xml:space="preserve"> </w:t>
+      </w:r>
+    </w:p>
+    <w:p>
+      <w:pPr>
+        <w:pBdr>
+          <w:top w:val="nil"/>
+          <w:left w:val="nil"/>
+          <w:bottom w:val="nil"/>
+          <w:right w:val="nil"/>
+          <w:between w:val="nil"/>
+        </w:pBdr>
+        <w:jc w:val="both"/>
+        <w:rPr>
+          <w:color w:val="000000"/>
+          <w:sz w:val="24"/>
+          <w:szCs w:val="24"/>
+          <w:u w:val="single"/>
+        </w:rPr>
+      </w:pPr>
+    </w:p>
+    <w:p>
+      <w:pPr>
+        <w:pBdr>
+          <w:top w:val="nil"/>
+          <w:left w:val="nil"/>
+          <w:bottom w:val="nil"/>
+          <w:right w:val="nil"/>
+          <w:between w:val="nil"/>
+        </w:pBdr>
+        <w:jc w:val="both"/>
+        <w:rPr>
+          <w:color w:val="000000"/>
+          <w:sz w:val="24"/>
+          <w:szCs w:val="24"/>
+          <w:u w:val="single"/>
+        </w:rPr>
+      </w:pPr>
+    </w:p>
+    <w:p>
+      <w:pPr>
+        <w:pBdr>
+          <w:top w:val="nil"/>
+          <w:left w:val="nil"/>
+          <w:bottom w:val="nil"/>
+          <w:right w:val="nil"/>
+          <w:between w:val="nil"/>
+        </w:pBdr>
+        <w:jc w:val="both"/>
+      </w:pPr>
+      <w:hyperlink r:id="rId11" w:anchor=":~:text=The%20difference%20between%20flyback%20vs,additional%20storage%20choke%20is%20needed." w:history="1">
+        <w:r>
+          <w:rPr>
+            <w:rStyle w:val="Hyperlink"/>
+          </w:rPr>
+          <w:t>Switch Mode Power Supply Topologies: A Comparison (we-online.com)</w:t>
+        </w:r>
+      </w:hyperlink>
+    </w:p>
+    <w:p>
+      <w:pPr>
+        <w:pBdr>
+          <w:top w:val="nil"/>
+          <w:left w:val="nil"/>
+          <w:bottom w:val="nil"/>
+          <w:right w:val="nil"/>
+          <w:between w:val="nil"/>
+        </w:pBdr>
+        <w:jc w:val="both"/>
+      </w:pPr>
+      <w:hyperlink r:id="rId12" w:history="1">
+        <w:r>
+          <w:rPr>
+            <w:rStyle w:val="Hyperlink"/>
+          </w:rPr>
+          <w:t xml:space="preserve">The comparisons of DC </w:t>
+        </w:r>
+        <w:proofErr w:type="spellStart"/>
+        <w:r>
+          <w:rPr>
+            <w:rStyle w:val="Hyperlink"/>
+          </w:rPr>
+          <w:t>DC</w:t>
+        </w:r>
+        <w:proofErr w:type="spellEnd"/>
+        <w:r>
+          <w:rPr>
+            <w:rStyle w:val="Hyperlink"/>
+          </w:rPr>
+          <w:t xml:space="preserve"> converters | Download Table (researchgate.net)</w:t>
+        </w:r>
+      </w:hyperlink>
     </w:p>
     <w:sectPr>
-      <w:headerReference w:type="default" r:id="rId11"/>
-      <w:footerReference w:type="default" r:id="rId12"/>
+      <w:headerReference w:type="default" r:id="rId13"/>
+      <w:footerReference w:type="default" r:id="rId14"/>
       <w:pgSz w:w="11906" w:h="16838"/>
       <w:pgMar w:top="1440" w:right="1440" w:bottom="1440" w:left="1440" w:header="90" w:footer="708" w:gutter="0"/>
       <w:pgNumType w:start="1"/>
@@ -6282,7 +7670,7 @@
 </file>
 
 <file path=word/endnotes.xml><?xml version="1.0" encoding="utf-8"?>
-<w:endnotes xmlns:wpc="http://schemas.microsoft.com/office/word/2010/wordprocessingCanvas" xmlns:cx="http://schemas.microsoft.com/office/drawing/2014/chartex" xmlns:cx1="http://schemas.microsoft.com/office/drawing/2015/9/8/chartex" xmlns:cx2="http://schemas.microsoft.com/office/drawing/2015/10/21/chartex" xmlns:cx3="http://schemas.microsoft.com/office/drawing/2016/5/9/chartex" xmlns:cx4="http://schemas.microsoft.com/office/drawing/2016/5/10/chartex" xmlns:cx5="http://schemas.microsoft.com/office/drawing/2016/5/11/chartex" xmlns:cx6="http://schemas.microsoft.com/office/drawing/2016/5/12/chartex" xmlns:cx7="http://schemas.microsoft.com/office/drawing/2016/5/13/chartex" xmlns:cx8="http://schemas.microsoft.com/office/drawing/2016/5/14/chartex" xmlns:mc="http://schemas.openxmlformats.org/markup-compatibility/2006" xmlns:aink="http://schemas.microsoft.com/office/drawing/2016/ink" xmlns:am3d="http://schemas.microsoft.com/office/drawing/2017/model3d" xmlns:o="urn:schemas-microsoft-com:office:office" xmlns:oel="http://schemas.microsoft.com/office/2019/extlst" xmlns:r="http://schemas.openxmlformats.org/officeDocument/2006/relationships" xmlns:m="http://schemas.openxmlformats.org/officeDocument/2006/math" xmlns:v="urn:schemas-microsoft-com:vml" xmlns:wp14="http://schemas.microsoft.com/office/word/2010/wordprocessingDrawing" xmlns:wp="http://schemas.openxmlformats.org/drawingml/2006/wordprocessingDrawing" xmlns:w10="urn:schemas-microsoft-com:office:word" xmlns:w="http://schemas.openxmlformats.org/wordprocessingml/2006/main" xmlns:w14="http://schemas.microsoft.com/office/word/2010/wordml" xmlns:w15="http://schemas.microsoft.com/office/word/2012/wordml" xmlns:w16cex="http://schemas.microsoft.com/office/word/2018/wordml/cex" xmlns:w16cid="http://schemas.microsoft.com/office/word/2016/wordml/cid" xmlns:w16="http://schemas.microsoft.com/office/word/2018/wordml" xmlns:w16du="http://schemas.microsoft.com/office/word/2023/wordml/word16du" xmlns:w16sdtdh="http://schemas.microsoft.com/office/word/2020/wordml/sdtdatahash" xmlns:w16se="http://schemas.microsoft.com/office/word/2015/wordml/symex" xmlns:wpg="http://schemas.microsoft.com/office/word/2010/wordprocessingGroup" xmlns:wpi="http://schemas.microsoft.com/office/word/2010/wordprocessingInk" xmlns:wne="http://schemas.microsoft.com/office/word/2006/wordml" xmlns:wps="http://schemas.microsoft.com/office/word/2010/wordprocessingShape" mc:Ignorable="w14 w15 w16se w16cid w16 w16cex w16sdtdh wp14">
+<w:endnotes xmlns:wpc="http://schemas.microsoft.com/office/word/2010/wordprocessingCanvas" xmlns:cx="http://schemas.microsoft.com/office/drawing/2014/chartex" xmlns:cx1="http://schemas.microsoft.com/office/drawing/2015/9/8/chartex" xmlns:cx2="http://schemas.microsoft.com/office/drawing/2015/10/21/chartex" xmlns:cx3="http://schemas.microsoft.com/office/drawing/2016/5/9/chartex" xmlns:cx4="http://schemas.microsoft.com/office/drawing/2016/5/10/chartex" xmlns:cx5="http://schemas.microsoft.com/office/drawing/2016/5/11/chartex" xmlns:cx6="http://schemas.microsoft.com/office/drawing/2016/5/12/chartex" xmlns:cx7="http://schemas.microsoft.com/office/drawing/2016/5/13/chartex" xmlns:cx8="http://schemas.microsoft.com/office/drawing/2016/5/14/chartex" xmlns:mc="http://schemas.openxmlformats.org/markup-compatibility/2006" xmlns:aink="http://schemas.microsoft.com/office/drawing/2016/ink" xmlns:am3d="http://schemas.microsoft.com/office/drawing/2017/model3d" xmlns:o="urn:schemas-microsoft-com:office:office" xmlns:r="http://schemas.openxmlformats.org/officeDocument/2006/relationships" xmlns:m="http://schemas.openxmlformats.org/officeDocument/2006/math" xmlns:v="urn:schemas-microsoft-com:vml" xmlns:wp14="http://schemas.microsoft.com/office/word/2010/wordprocessingDrawing" xmlns:wp="http://schemas.openxmlformats.org/drawingml/2006/wordprocessingDrawing" xmlns:w10="urn:schemas-microsoft-com:office:word" xmlns:w="http://schemas.openxmlformats.org/wordprocessingml/2006/main" xmlns:w14="http://schemas.microsoft.com/office/word/2010/wordml" xmlns:w15="http://schemas.microsoft.com/office/word/2012/wordml" xmlns:w16cex="http://schemas.microsoft.com/office/word/2018/wordml/cex" xmlns:w16cid="http://schemas.microsoft.com/office/word/2016/wordml/cid" xmlns:w16="http://schemas.microsoft.com/office/word/2018/wordml" xmlns:w16sdtdh="http://schemas.microsoft.com/office/word/2020/wordml/sdtdatahash" xmlns:w16se="http://schemas.microsoft.com/office/word/2015/wordml/symex" xmlns:wpg="http://schemas.microsoft.com/office/word/2010/wordprocessingGroup" xmlns:wpi="http://schemas.microsoft.com/office/word/2010/wordprocessingInk" xmlns:wne="http://schemas.microsoft.com/office/word/2006/wordml" xmlns:wps="http://schemas.microsoft.com/office/word/2010/wordprocessingShape" mc:Ignorable="w14 w15 w16se w16cid w16 w16cex w16sdtdh wp14">
   <w:endnote w:type="separator" w:id="-1">
     <w:p>
       <w:pPr>
@@ -6307,7 +7695,7 @@
 </file>
 
 <file path=word/footer1.xml><?xml version="1.0" encoding="utf-8"?>
-<w:ftr xmlns:wpc="http://schemas.microsoft.com/office/word/2010/wordprocessingCanvas" xmlns:cx="http://schemas.microsoft.com/office/drawing/2014/chartex" xmlns:cx1="http://schemas.microsoft.com/office/drawing/2015/9/8/chartex" xmlns:cx2="http://schemas.microsoft.com/office/drawing/2015/10/21/chartex" xmlns:cx3="http://schemas.microsoft.com/office/drawing/2016/5/9/chartex" xmlns:cx4="http://schemas.microsoft.com/office/drawing/2016/5/10/chartex" xmlns:cx5="http://schemas.microsoft.com/office/drawing/2016/5/11/chartex" xmlns:cx6="http://schemas.microsoft.com/office/drawing/2016/5/12/chartex" xmlns:cx7="http://schemas.microsoft.com/office/drawing/2016/5/13/chartex" xmlns:cx8="http://schemas.microsoft.com/office/drawing/2016/5/14/chartex" xmlns:mc="http://schemas.openxmlformats.org/markup-compatibility/2006" xmlns:aink="http://schemas.microsoft.com/office/drawing/2016/ink" xmlns:am3d="http://schemas.microsoft.com/office/drawing/2017/model3d" xmlns:o="urn:schemas-microsoft-com:office:office" xmlns:oel="http://schemas.microsoft.com/office/2019/extlst" xmlns:r="http://schemas.openxmlformats.org/officeDocument/2006/relationships" xmlns:m="http://schemas.openxmlformats.org/officeDocument/2006/math" xmlns:v="urn:schemas-microsoft-com:vml" xmlns:wp14="http://schemas.microsoft.com/office/word/2010/wordprocessingDrawing" xmlns:wp="http://schemas.openxmlformats.org/drawingml/2006/wordprocessingDrawing" xmlns:w10="urn:schemas-microsoft-com:office:word" xmlns:w="http://schemas.openxmlformats.org/wordprocessingml/2006/main" xmlns:w14="http://schemas.microsoft.com/office/word/2010/wordml" xmlns:w15="http://schemas.microsoft.com/office/word/2012/wordml" xmlns:w16cex="http://schemas.microsoft.com/office/word/2018/wordml/cex" xmlns:w16cid="http://schemas.microsoft.com/office/word/2016/wordml/cid" xmlns:w16="http://schemas.microsoft.com/office/word/2018/wordml" xmlns:w16du="http://schemas.microsoft.com/office/word/2023/wordml/word16du" xmlns:w16sdtdh="http://schemas.microsoft.com/office/word/2020/wordml/sdtdatahash" xmlns:w16se="http://schemas.microsoft.com/office/word/2015/wordml/symex" xmlns:wpg="http://schemas.microsoft.com/office/word/2010/wordprocessingGroup" xmlns:wpi="http://schemas.microsoft.com/office/word/2010/wordprocessingInk" xmlns:wne="http://schemas.microsoft.com/office/word/2006/wordml" xmlns:wps="http://schemas.microsoft.com/office/word/2010/wordprocessingShape" mc:Ignorable="w14 w15 w16se w16cid w16 w16cex w16sdtdh wp14">
+<w:ftr xmlns:wpc="http://schemas.microsoft.com/office/word/2010/wordprocessingCanvas" xmlns:cx="http://schemas.microsoft.com/office/drawing/2014/chartex" xmlns:cx1="http://schemas.microsoft.com/office/drawing/2015/9/8/chartex" xmlns:cx2="http://schemas.microsoft.com/office/drawing/2015/10/21/chartex" xmlns:cx3="http://schemas.microsoft.com/office/drawing/2016/5/9/chartex" xmlns:cx4="http://schemas.microsoft.com/office/drawing/2016/5/10/chartex" xmlns:cx5="http://schemas.microsoft.com/office/drawing/2016/5/11/chartex" xmlns:cx6="http://schemas.microsoft.com/office/drawing/2016/5/12/chartex" xmlns:cx7="http://schemas.microsoft.com/office/drawing/2016/5/13/chartex" xmlns:cx8="http://schemas.microsoft.com/office/drawing/2016/5/14/chartex" xmlns:mc="http://schemas.openxmlformats.org/markup-compatibility/2006" xmlns:aink="http://schemas.microsoft.com/office/drawing/2016/ink" xmlns:am3d="http://schemas.microsoft.com/office/drawing/2017/model3d" xmlns:o="urn:schemas-microsoft-com:office:office" xmlns:r="http://schemas.openxmlformats.org/officeDocument/2006/relationships" xmlns:m="http://schemas.openxmlformats.org/officeDocument/2006/math" xmlns:v="urn:schemas-microsoft-com:vml" xmlns:wp14="http://schemas.microsoft.com/office/word/2010/wordprocessingDrawing" xmlns:wp="http://schemas.openxmlformats.org/drawingml/2006/wordprocessingDrawing" xmlns:w10="urn:schemas-microsoft-com:office:word" xmlns:w="http://schemas.openxmlformats.org/wordprocessingml/2006/main" xmlns:w14="http://schemas.microsoft.com/office/word/2010/wordml" xmlns:w15="http://schemas.microsoft.com/office/word/2012/wordml" xmlns:w16cex="http://schemas.microsoft.com/office/word/2018/wordml/cex" xmlns:w16cid="http://schemas.microsoft.com/office/word/2016/wordml/cid" xmlns:w16="http://schemas.microsoft.com/office/word/2018/wordml" xmlns:w16sdtdh="http://schemas.microsoft.com/office/word/2020/wordml/sdtdatahash" xmlns:w16se="http://schemas.microsoft.com/office/word/2015/wordml/symex" xmlns:wpg="http://schemas.microsoft.com/office/word/2010/wordprocessingGroup" xmlns:wpi="http://schemas.microsoft.com/office/word/2010/wordprocessingInk" xmlns:wne="http://schemas.microsoft.com/office/word/2006/wordml" xmlns:wps="http://schemas.microsoft.com/office/word/2010/wordprocessingShape" mc:Ignorable="w14 w15 w16se w16cid w16 w16cex w16sdtdh wp14">
   <w:sdt>
     <w:sdtPr>
       <w:id w:val="1931627281"/>
@@ -6316,10 +7704,11 @@
         <w:docPartUnique/>
       </w:docPartObj>
     </w:sdtPr>
+    <w:sdtEndPr/>
     <w:sdtContent>
       <w:p>
         <w:pPr>
-          <w:pStyle w:val="AltBilgi"/>
+          <w:pStyle w:val="Footer"/>
           <w:jc w:val="center"/>
         </w:pPr>
         <w:r>
@@ -6345,14 +7734,14 @@
   </w:sdt>
   <w:p>
     <w:pPr>
-      <w:pStyle w:val="AltBilgi"/>
+      <w:pStyle w:val="Footer"/>
     </w:pPr>
   </w:p>
 </w:ftr>
 </file>
 
 <file path=word/footnotes.xml><?xml version="1.0" encoding="utf-8"?>
-<w:footnotes xmlns:wpc="http://schemas.microsoft.com/office/word/2010/wordprocessingCanvas" xmlns:cx="http://schemas.microsoft.com/office/drawing/2014/chartex" xmlns:cx1="http://schemas.microsoft.com/office/drawing/2015/9/8/chartex" xmlns:cx2="http://schemas.microsoft.com/office/drawing/2015/10/21/chartex" xmlns:cx3="http://schemas.microsoft.com/office/drawing/2016/5/9/chartex" xmlns:cx4="http://schemas.microsoft.com/office/drawing/2016/5/10/chartex" xmlns:cx5="http://schemas.microsoft.com/office/drawing/2016/5/11/chartex" xmlns:cx6="http://schemas.microsoft.com/office/drawing/2016/5/12/chartex" xmlns:cx7="http://schemas.microsoft.com/office/drawing/2016/5/13/chartex" xmlns:cx8="http://schemas.microsoft.com/office/drawing/2016/5/14/chartex" xmlns:mc="http://schemas.openxmlformats.org/markup-compatibility/2006" xmlns:aink="http://schemas.microsoft.com/office/drawing/2016/ink" xmlns:am3d="http://schemas.microsoft.com/office/drawing/2017/model3d" xmlns:o="urn:schemas-microsoft-com:office:office" xmlns:oel="http://schemas.microsoft.com/office/2019/extlst" xmlns:r="http://schemas.openxmlformats.org/officeDocument/2006/relationships" xmlns:m="http://schemas.openxmlformats.org/officeDocument/2006/math" xmlns:v="urn:schemas-microsoft-com:vml" xmlns:wp14="http://schemas.microsoft.com/office/word/2010/wordprocessingDrawing" xmlns:wp="http://schemas.openxmlformats.org/drawingml/2006/wordprocessingDrawing" xmlns:w10="urn:schemas-microsoft-com:office:word" xmlns:w="http://schemas.openxmlformats.org/wordprocessingml/2006/main" xmlns:w14="http://schemas.microsoft.com/office/word/2010/wordml" xmlns:w15="http://schemas.microsoft.com/office/word/2012/wordml" xmlns:w16cex="http://schemas.microsoft.com/office/word/2018/wordml/cex" xmlns:w16cid="http://schemas.microsoft.com/office/word/2016/wordml/cid" xmlns:w16="http://schemas.microsoft.com/office/word/2018/wordml" xmlns:w16du="http://schemas.microsoft.com/office/word/2023/wordml/word16du" xmlns:w16sdtdh="http://schemas.microsoft.com/office/word/2020/wordml/sdtdatahash" xmlns:w16se="http://schemas.microsoft.com/office/word/2015/wordml/symex" xmlns:wpg="http://schemas.microsoft.com/office/word/2010/wordprocessingGroup" xmlns:wpi="http://schemas.microsoft.com/office/word/2010/wordprocessingInk" xmlns:wne="http://schemas.microsoft.com/office/word/2006/wordml" xmlns:wps="http://schemas.microsoft.com/office/word/2010/wordprocessingShape" mc:Ignorable="w14 w15 w16se w16cid w16 w16cex w16sdtdh wp14">
+<w:footnotes xmlns:wpc="http://schemas.microsoft.com/office/word/2010/wordprocessingCanvas" xmlns:cx="http://schemas.microsoft.com/office/drawing/2014/chartex" xmlns:cx1="http://schemas.microsoft.com/office/drawing/2015/9/8/chartex" xmlns:cx2="http://schemas.microsoft.com/office/drawing/2015/10/21/chartex" xmlns:cx3="http://schemas.microsoft.com/office/drawing/2016/5/9/chartex" xmlns:cx4="http://schemas.microsoft.com/office/drawing/2016/5/10/chartex" xmlns:cx5="http://schemas.microsoft.com/office/drawing/2016/5/11/chartex" xmlns:cx6="http://schemas.microsoft.com/office/drawing/2016/5/12/chartex" xmlns:cx7="http://schemas.microsoft.com/office/drawing/2016/5/13/chartex" xmlns:cx8="http://schemas.microsoft.com/office/drawing/2016/5/14/chartex" xmlns:mc="http://schemas.openxmlformats.org/markup-compatibility/2006" xmlns:aink="http://schemas.microsoft.com/office/drawing/2016/ink" xmlns:am3d="http://schemas.microsoft.com/office/drawing/2017/model3d" xmlns:o="urn:schemas-microsoft-com:office:office" xmlns:r="http://schemas.openxmlformats.org/officeDocument/2006/relationships" xmlns:m="http://schemas.openxmlformats.org/officeDocument/2006/math" xmlns:v="urn:schemas-microsoft-com:vml" xmlns:wp14="http://schemas.microsoft.com/office/word/2010/wordprocessingDrawing" xmlns:wp="http://schemas.openxmlformats.org/drawingml/2006/wordprocessingDrawing" xmlns:w10="urn:schemas-microsoft-com:office:word" xmlns:w="http://schemas.openxmlformats.org/wordprocessingml/2006/main" xmlns:w14="http://schemas.microsoft.com/office/word/2010/wordml" xmlns:w15="http://schemas.microsoft.com/office/word/2012/wordml" xmlns:w16cex="http://schemas.microsoft.com/office/word/2018/wordml/cex" xmlns:w16cid="http://schemas.microsoft.com/office/word/2016/wordml/cid" xmlns:w16="http://schemas.microsoft.com/office/word/2018/wordml" xmlns:w16sdtdh="http://schemas.microsoft.com/office/word/2020/wordml/sdtdatahash" xmlns:w16se="http://schemas.microsoft.com/office/word/2015/wordml/symex" xmlns:wpg="http://schemas.microsoft.com/office/word/2010/wordprocessingGroup" xmlns:wpi="http://schemas.microsoft.com/office/word/2010/wordprocessingInk" xmlns:wne="http://schemas.microsoft.com/office/word/2006/wordml" xmlns:wps="http://schemas.microsoft.com/office/word/2010/wordprocessingShape" mc:Ignorable="w14 w15 w16se w16cid w16 w16cex w16sdtdh wp14">
   <w:footnote w:type="separator" w:id="-1">
     <w:p>
       <w:pPr>
@@ -6377,7 +7766,7 @@
 </file>
 
 <file path=word/header1.xml><?xml version="1.0" encoding="utf-8"?>
-<w:hdr xmlns:wpc="http://schemas.microsoft.com/office/word/2010/wordprocessingCanvas" xmlns:cx="http://schemas.microsoft.com/office/drawing/2014/chartex" xmlns:cx1="http://schemas.microsoft.com/office/drawing/2015/9/8/chartex" xmlns:cx2="http://schemas.microsoft.com/office/drawing/2015/10/21/chartex" xmlns:cx3="http://schemas.microsoft.com/office/drawing/2016/5/9/chartex" xmlns:cx4="http://schemas.microsoft.com/office/drawing/2016/5/10/chartex" xmlns:cx5="http://schemas.microsoft.com/office/drawing/2016/5/11/chartex" xmlns:cx6="http://schemas.microsoft.com/office/drawing/2016/5/12/chartex" xmlns:cx7="http://schemas.microsoft.com/office/drawing/2016/5/13/chartex" xmlns:cx8="http://schemas.microsoft.com/office/drawing/2016/5/14/chartex" xmlns:mc="http://schemas.openxmlformats.org/markup-compatibility/2006" xmlns:aink="http://schemas.microsoft.com/office/drawing/2016/ink" xmlns:am3d="http://schemas.microsoft.com/office/drawing/2017/model3d" xmlns:o="urn:schemas-microsoft-com:office:office" xmlns:oel="http://schemas.microsoft.com/office/2019/extlst" xmlns:r="http://schemas.openxmlformats.org/officeDocument/2006/relationships" xmlns:m="http://schemas.openxmlformats.org/officeDocument/2006/math" xmlns:v="urn:schemas-microsoft-com:vml" xmlns:wp14="http://schemas.microsoft.com/office/word/2010/wordprocessingDrawing" xmlns:wp="http://schemas.openxmlformats.org/drawingml/2006/wordprocessingDrawing" xmlns:w10="urn:schemas-microsoft-com:office:word" xmlns:w="http://schemas.openxmlformats.org/wordprocessingml/2006/main" xmlns:w14="http://schemas.microsoft.com/office/word/2010/wordml" xmlns:w15="http://schemas.microsoft.com/office/word/2012/wordml" xmlns:w16cex="http://schemas.microsoft.com/office/word/2018/wordml/cex" xmlns:w16cid="http://schemas.microsoft.com/office/word/2016/wordml/cid" xmlns:w16="http://schemas.microsoft.com/office/word/2018/wordml" xmlns:w16du="http://schemas.microsoft.com/office/word/2023/wordml/word16du" xmlns:w16sdtdh="http://schemas.microsoft.com/office/word/2020/wordml/sdtdatahash" xmlns:w16se="http://schemas.microsoft.com/office/word/2015/wordml/symex" xmlns:wpg="http://schemas.microsoft.com/office/word/2010/wordprocessingGroup" xmlns:wpi="http://schemas.microsoft.com/office/word/2010/wordprocessingInk" xmlns:wne="http://schemas.microsoft.com/office/word/2006/wordml" xmlns:wps="http://schemas.microsoft.com/office/word/2010/wordprocessingShape" mc:Ignorable="w14 w15 w16se w16cid w16 w16cex w16sdtdh wp14">
+<w:hdr xmlns:wpc="http://schemas.microsoft.com/office/word/2010/wordprocessingCanvas" xmlns:cx="http://schemas.microsoft.com/office/drawing/2014/chartex" xmlns:cx1="http://schemas.microsoft.com/office/drawing/2015/9/8/chartex" xmlns:cx2="http://schemas.microsoft.com/office/drawing/2015/10/21/chartex" xmlns:cx3="http://schemas.microsoft.com/office/drawing/2016/5/9/chartex" xmlns:cx4="http://schemas.microsoft.com/office/drawing/2016/5/10/chartex" xmlns:cx5="http://schemas.microsoft.com/office/drawing/2016/5/11/chartex" xmlns:cx6="http://schemas.microsoft.com/office/drawing/2016/5/12/chartex" xmlns:cx7="http://schemas.microsoft.com/office/drawing/2016/5/13/chartex" xmlns:cx8="http://schemas.microsoft.com/office/drawing/2016/5/14/chartex" xmlns:mc="http://schemas.openxmlformats.org/markup-compatibility/2006" xmlns:aink="http://schemas.microsoft.com/office/drawing/2016/ink" xmlns:am3d="http://schemas.microsoft.com/office/drawing/2017/model3d" xmlns:o="urn:schemas-microsoft-com:office:office" xmlns:r="http://schemas.openxmlformats.org/officeDocument/2006/relationships" xmlns:m="http://schemas.openxmlformats.org/officeDocument/2006/math" xmlns:v="urn:schemas-microsoft-com:vml" xmlns:wp14="http://schemas.microsoft.com/office/word/2010/wordprocessingDrawing" xmlns:wp="http://schemas.openxmlformats.org/drawingml/2006/wordprocessingDrawing" xmlns:w10="urn:schemas-microsoft-com:office:word" xmlns:w="http://schemas.openxmlformats.org/wordprocessingml/2006/main" xmlns:w14="http://schemas.microsoft.com/office/word/2010/wordml" xmlns:w15="http://schemas.microsoft.com/office/word/2012/wordml" xmlns:w16cex="http://schemas.microsoft.com/office/word/2018/wordml/cex" xmlns:w16cid="http://schemas.microsoft.com/office/word/2016/wordml/cid" xmlns:w16="http://schemas.microsoft.com/office/word/2018/wordml" xmlns:w16sdtdh="http://schemas.microsoft.com/office/word/2020/wordml/sdtdatahash" xmlns:w16se="http://schemas.microsoft.com/office/word/2015/wordml/symex" xmlns:wpg="http://schemas.microsoft.com/office/word/2010/wordprocessingGroup" xmlns:wpi="http://schemas.microsoft.com/office/word/2010/wordprocessingInk" xmlns:wne="http://schemas.microsoft.com/office/word/2006/wordml" xmlns:wps="http://schemas.microsoft.com/office/word/2010/wordprocessingShape" mc:Ignorable="w14 w15 w16se w16cid w16 w16cex w16sdtdh wp14">
   <w:p>
     <w:pPr>
       <w:pBdr>
@@ -6401,7 +7790,7 @@
 </file>
 
 <file path=word/numbering.xml><?xml version="1.0" encoding="utf-8"?>
-<w:numbering xmlns:wpc="http://schemas.microsoft.com/office/word/2010/wordprocessingCanvas" xmlns:cx="http://schemas.microsoft.com/office/drawing/2014/chartex" xmlns:cx1="http://schemas.microsoft.com/office/drawing/2015/9/8/chartex" xmlns:cx2="http://schemas.microsoft.com/office/drawing/2015/10/21/chartex" xmlns:cx3="http://schemas.microsoft.com/office/drawing/2016/5/9/chartex" xmlns:cx4="http://schemas.microsoft.com/office/drawing/2016/5/10/chartex" xmlns:cx5="http://schemas.microsoft.com/office/drawing/2016/5/11/chartex" xmlns:cx6="http://schemas.microsoft.com/office/drawing/2016/5/12/chartex" xmlns:cx7="http://schemas.microsoft.com/office/drawing/2016/5/13/chartex" xmlns:cx8="http://schemas.microsoft.com/office/drawing/2016/5/14/chartex" xmlns:mc="http://schemas.openxmlformats.org/markup-compatibility/2006" xmlns:aink="http://schemas.microsoft.com/office/drawing/2016/ink" xmlns:am3d="http://schemas.microsoft.com/office/drawing/2017/model3d" xmlns:o="urn:schemas-microsoft-com:office:office" xmlns:oel="http://schemas.microsoft.com/office/2019/extlst" xmlns:r="http://schemas.openxmlformats.org/officeDocument/2006/relationships" xmlns:m="http://schemas.openxmlformats.org/officeDocument/2006/math" xmlns:v="urn:schemas-microsoft-com:vml" xmlns:wp14="http://schemas.microsoft.com/office/word/2010/wordprocessingDrawing" xmlns:wp="http://schemas.openxmlformats.org/drawingml/2006/wordprocessingDrawing" xmlns:w10="urn:schemas-microsoft-com:office:word" xmlns:w="http://schemas.openxmlformats.org/wordprocessingml/2006/main" xmlns:w14="http://schemas.microsoft.com/office/word/2010/wordml" xmlns:w15="http://schemas.microsoft.com/office/word/2012/wordml" xmlns:w16cex="http://schemas.microsoft.com/office/word/2018/wordml/cex" xmlns:w16cid="http://schemas.microsoft.com/office/word/2016/wordml/cid" xmlns:w16="http://schemas.microsoft.com/office/word/2018/wordml" xmlns:w16du="http://schemas.microsoft.com/office/word/2023/wordml/word16du" xmlns:w16sdtdh="http://schemas.microsoft.com/office/word/2020/wordml/sdtdatahash" xmlns:w16se="http://schemas.microsoft.com/office/word/2015/wordml/symex" xmlns:wpg="http://schemas.microsoft.com/office/word/2010/wordprocessingGroup" xmlns:wpi="http://schemas.microsoft.com/office/word/2010/wordprocessingInk" xmlns:wne="http://schemas.microsoft.com/office/word/2006/wordml" xmlns:wps="http://schemas.microsoft.com/office/word/2010/wordprocessingShape" mc:Ignorable="w14 w15 w16se w16cid w16 w16cex w16sdtdh wp14">
+<w:numbering xmlns:wpc="http://schemas.microsoft.com/office/word/2010/wordprocessingCanvas" xmlns:cx="http://schemas.microsoft.com/office/drawing/2014/chartex" xmlns:cx1="http://schemas.microsoft.com/office/drawing/2015/9/8/chartex" xmlns:cx2="http://schemas.microsoft.com/office/drawing/2015/10/21/chartex" xmlns:cx3="http://schemas.microsoft.com/office/drawing/2016/5/9/chartex" xmlns:cx4="http://schemas.microsoft.com/office/drawing/2016/5/10/chartex" xmlns:cx5="http://schemas.microsoft.com/office/drawing/2016/5/11/chartex" xmlns:cx6="http://schemas.microsoft.com/office/drawing/2016/5/12/chartex" xmlns:cx7="http://schemas.microsoft.com/office/drawing/2016/5/13/chartex" xmlns:cx8="http://schemas.microsoft.com/office/drawing/2016/5/14/chartex" xmlns:mc="http://schemas.openxmlformats.org/markup-compatibility/2006" xmlns:aink="http://schemas.microsoft.com/office/drawing/2016/ink" xmlns:am3d="http://schemas.microsoft.com/office/drawing/2017/model3d" xmlns:o="urn:schemas-microsoft-com:office:office" xmlns:r="http://schemas.openxmlformats.org/officeDocument/2006/relationships" xmlns:m="http://schemas.openxmlformats.org/officeDocument/2006/math" xmlns:v="urn:schemas-microsoft-com:vml" xmlns:wp14="http://schemas.microsoft.com/office/word/2010/wordprocessingDrawing" xmlns:wp="http://schemas.openxmlformats.org/drawingml/2006/wordprocessingDrawing" xmlns:w10="urn:schemas-microsoft-com:office:word" xmlns:w="http://schemas.openxmlformats.org/wordprocessingml/2006/main" xmlns:w14="http://schemas.microsoft.com/office/word/2010/wordml" xmlns:w15="http://schemas.microsoft.com/office/word/2012/wordml" xmlns:w16cex="http://schemas.microsoft.com/office/word/2018/wordml/cex" xmlns:w16cid="http://schemas.microsoft.com/office/word/2016/wordml/cid" xmlns:w16="http://schemas.microsoft.com/office/word/2018/wordml" xmlns:w16sdtdh="http://schemas.microsoft.com/office/word/2020/wordml/sdtdatahash" xmlns:w16se="http://schemas.microsoft.com/office/word/2015/wordml/symex" xmlns:wpg="http://schemas.microsoft.com/office/word/2010/wordprocessingGroup" xmlns:wpi="http://schemas.microsoft.com/office/word/2010/wordprocessingInk" xmlns:wne="http://schemas.microsoft.com/office/word/2006/wordml" xmlns:wps="http://schemas.microsoft.com/office/word/2010/wordprocessingShape" mc:Ignorable="w14 w15 w16se w16cid w16 w16cex w16sdtdh wp14">
   <w:abstractNum w:abstractNumId="0" w15:restartNumberingAfterBreak="0">
     <w:nsid w:val="24034AC2"/>
     <w:multiLevelType w:val="multilevel"/>
@@ -6516,6 +7905,119 @@
     </w:lvl>
   </w:abstractNum>
   <w:abstractNum w:abstractNumId="1" w15:restartNumberingAfterBreak="0">
+    <w:nsid w:val="2F841486"/>
+    <w:multiLevelType w:val="hybridMultilevel"/>
+    <w:tmpl w:val="20CA67F4"/>
+    <w:lvl w:ilvl="0" w:tplc="04090001">
+      <w:start w:val="1"/>
+      <w:numFmt w:val="bullet"/>
+      <w:lvlText w:val=""/>
+      <w:lvlJc w:val="left"/>
+      <w:pPr>
+        <w:ind w:left="720" w:hanging="360"/>
+      </w:pPr>
+      <w:rPr>
+        <w:rFonts w:ascii="Symbol" w:hAnsi="Symbol" w:hint="default"/>
+      </w:rPr>
+    </w:lvl>
+    <w:lvl w:ilvl="1" w:tplc="04090003" w:tentative="1">
+      <w:start w:val="1"/>
+      <w:numFmt w:val="bullet"/>
+      <w:lvlText w:val="o"/>
+      <w:lvlJc w:val="left"/>
+      <w:pPr>
+        <w:ind w:left="1440" w:hanging="360"/>
+      </w:pPr>
+      <w:rPr>
+        <w:rFonts w:ascii="Courier New" w:hAnsi="Courier New" w:cs="Courier New" w:hint="default"/>
+      </w:rPr>
+    </w:lvl>
+    <w:lvl w:ilvl="2" w:tplc="04090005" w:tentative="1">
+      <w:start w:val="1"/>
+      <w:numFmt w:val="bullet"/>
+      <w:lvlText w:val=""/>
+      <w:lvlJc w:val="left"/>
+      <w:pPr>
+        <w:ind w:left="2160" w:hanging="360"/>
+      </w:pPr>
+      <w:rPr>
+        <w:rFonts w:ascii="Wingdings" w:hAnsi="Wingdings" w:hint="default"/>
+      </w:rPr>
+    </w:lvl>
+    <w:lvl w:ilvl="3" w:tplc="04090001" w:tentative="1">
+      <w:start w:val="1"/>
+      <w:numFmt w:val="bullet"/>
+      <w:lvlText w:val=""/>
+      <w:lvlJc w:val="left"/>
+      <w:pPr>
+        <w:ind w:left="2880" w:hanging="360"/>
+      </w:pPr>
+      <w:rPr>
+        <w:rFonts w:ascii="Symbol" w:hAnsi="Symbol" w:hint="default"/>
+      </w:rPr>
+    </w:lvl>
+    <w:lvl w:ilvl="4" w:tplc="04090003" w:tentative="1">
+      <w:start w:val="1"/>
+      <w:numFmt w:val="bullet"/>
+      <w:lvlText w:val="o"/>
+      <w:lvlJc w:val="left"/>
+      <w:pPr>
+        <w:ind w:left="3600" w:hanging="360"/>
+      </w:pPr>
+      <w:rPr>
+        <w:rFonts w:ascii="Courier New" w:hAnsi="Courier New" w:cs="Courier New" w:hint="default"/>
+      </w:rPr>
+    </w:lvl>
+    <w:lvl w:ilvl="5" w:tplc="04090005" w:tentative="1">
+      <w:start w:val="1"/>
+      <w:numFmt w:val="bullet"/>
+      <w:lvlText w:val=""/>
+      <w:lvlJc w:val="left"/>
+      <w:pPr>
+        <w:ind w:left="4320" w:hanging="360"/>
+      </w:pPr>
+      <w:rPr>
+        <w:rFonts w:ascii="Wingdings" w:hAnsi="Wingdings" w:hint="default"/>
+      </w:rPr>
+    </w:lvl>
+    <w:lvl w:ilvl="6" w:tplc="04090001" w:tentative="1">
+      <w:start w:val="1"/>
+      <w:numFmt w:val="bullet"/>
+      <w:lvlText w:val=""/>
+      <w:lvlJc w:val="left"/>
+      <w:pPr>
+        <w:ind w:left="5040" w:hanging="360"/>
+      </w:pPr>
+      <w:rPr>
+        <w:rFonts w:ascii="Symbol" w:hAnsi="Symbol" w:hint="default"/>
+      </w:rPr>
+    </w:lvl>
+    <w:lvl w:ilvl="7" w:tplc="04090003" w:tentative="1">
+      <w:start w:val="1"/>
+      <w:numFmt w:val="bullet"/>
+      <w:lvlText w:val="o"/>
+      <w:lvlJc w:val="left"/>
+      <w:pPr>
+        <w:ind w:left="5760" w:hanging="360"/>
+      </w:pPr>
+      <w:rPr>
+        <w:rFonts w:ascii="Courier New" w:hAnsi="Courier New" w:cs="Courier New" w:hint="default"/>
+      </w:rPr>
+    </w:lvl>
+    <w:lvl w:ilvl="8" w:tplc="04090005" w:tentative="1">
+      <w:start w:val="1"/>
+      <w:numFmt w:val="bullet"/>
+      <w:lvlText w:val=""/>
+      <w:lvlJc w:val="left"/>
+      <w:pPr>
+        <w:ind w:left="6480" w:hanging="360"/>
+      </w:pPr>
+      <w:rPr>
+        <w:rFonts w:ascii="Wingdings" w:hAnsi="Wingdings" w:hint="default"/>
+      </w:rPr>
+    </w:lvl>
+  </w:abstractNum>
+  <w:abstractNum w:abstractNumId="2" w15:restartNumberingAfterBreak="0">
     <w:nsid w:val="3BD05DB7"/>
     <w:multiLevelType w:val="hybridMultilevel"/>
     <w:tmpl w:val="58D67560"/>
@@ -6604,7 +8106,7 @@
       </w:pPr>
     </w:lvl>
   </w:abstractNum>
-  <w:abstractNum w:abstractNumId="2" w15:restartNumberingAfterBreak="0">
+  <w:abstractNum w:abstractNumId="3" w15:restartNumberingAfterBreak="0">
     <w:nsid w:val="6C402C58"/>
     <w:multiLevelType w:val="hybridMultilevel"/>
     <w:tmpl w:val="605AF9CA"/>
@@ -6749,7 +8251,7 @@
       </w:rPr>
     </w:lvl>
   </w:abstractNum>
-  <w:abstractNum w:abstractNumId="3" w15:restartNumberingAfterBreak="0">
+  <w:abstractNum w:abstractNumId="4" w15:restartNumberingAfterBreak="0">
     <w:nsid w:val="6FDB7145"/>
     <w:multiLevelType w:val="multilevel"/>
     <w:tmpl w:val="8892D91A"/>
@@ -6862,7 +8364,7 @@
       </w:rPr>
     </w:lvl>
   </w:abstractNum>
-  <w:abstractNum w:abstractNumId="4" w15:restartNumberingAfterBreak="0">
+  <w:abstractNum w:abstractNumId="5" w15:restartNumberingAfterBreak="0">
     <w:nsid w:val="7EBA08D3"/>
     <w:multiLevelType w:val="multilevel"/>
     <w:tmpl w:val="524E0ED6"/>
@@ -7011,14 +8513,14 @@
       </w:rPr>
     </w:lvl>
   </w:abstractNum>
-  <w:num w:numId="1" w16cid:durableId="1723139677">
-    <w:abstractNumId w:val="3"/>
+  <w:num w:numId="1">
+    <w:abstractNumId w:val="4"/>
   </w:num>
-  <w:num w:numId="2" w16cid:durableId="696539554">
+  <w:num w:numId="2">
     <w:abstractNumId w:val="0"/>
   </w:num>
-  <w:num w:numId="3" w16cid:durableId="1586644643">
-    <w:abstractNumId w:val="2"/>
+  <w:num w:numId="3">
+    <w:abstractNumId w:val="3"/>
     <w:lvlOverride w:ilvl="0">
       <w:startOverride w:val="1"/>
     </w:lvlOverride>
@@ -7047,11 +8549,14 @@
       <w:startOverride w:val="1"/>
     </w:lvlOverride>
   </w:num>
-  <w:num w:numId="4" w16cid:durableId="397704181">
+  <w:num w:numId="4">
+    <w:abstractNumId w:val="2"/>
+  </w:num>
+  <w:num w:numId="5">
+    <w:abstractNumId w:val="5"/>
+  </w:num>
+  <w:num w:numId="6">
     <w:abstractNumId w:val="1"/>
-  </w:num>
-  <w:num w:numId="5" w16cid:durableId="1025862161">
-    <w:abstractNumId w:val="4"/>
   </w:num>
 </w:numbering>
 </file>
@@ -7455,11 +8960,11 @@
     <w:name w:val="Normal"/>
     <w:qFormat/>
   </w:style>
-  <w:style w:type="paragraph" w:styleId="Balk1">
+  <w:style w:type="paragraph" w:styleId="Heading1">
     <w:name w:val="heading 1"/>
     <w:basedOn w:val="Normal"/>
     <w:next w:val="Normal"/>
-    <w:link w:val="Balk1Char"/>
+    <w:link w:val="Heading1Char"/>
     <w:uiPriority w:val="9"/>
     <w:qFormat/>
     <w:rsid w:val="00F92B6C"/>
@@ -7477,11 +8982,11 @@
       <w:szCs w:val="32"/>
     </w:rPr>
   </w:style>
-  <w:style w:type="paragraph" w:styleId="Balk2">
+  <w:style w:type="paragraph" w:styleId="Heading2">
     <w:name w:val="heading 2"/>
     <w:basedOn w:val="Normal"/>
     <w:next w:val="Normal"/>
-    <w:link w:val="Balk2Char"/>
+    <w:link w:val="Heading2Char"/>
     <w:uiPriority w:val="9"/>
     <w:unhideWhenUsed/>
     <w:qFormat/>
@@ -7499,7 +9004,7 @@
       <w:szCs w:val="26"/>
     </w:rPr>
   </w:style>
-  <w:style w:type="paragraph" w:styleId="Balk3">
+  <w:style w:type="paragraph" w:styleId="Heading3">
     <w:name w:val="heading 3"/>
     <w:basedOn w:val="Normal"/>
     <w:next w:val="Normal"/>
@@ -7515,7 +9020,7 @@
       <w:szCs w:val="28"/>
     </w:rPr>
   </w:style>
-  <w:style w:type="paragraph" w:styleId="Balk4">
+  <w:style w:type="paragraph" w:styleId="Heading4">
     <w:name w:val="heading 4"/>
     <w:basedOn w:val="Normal"/>
     <w:next w:val="Normal"/>
@@ -7531,7 +9036,7 @@
       <w:szCs w:val="24"/>
     </w:rPr>
   </w:style>
-  <w:style w:type="paragraph" w:styleId="Balk5">
+  <w:style w:type="paragraph" w:styleId="Heading5">
     <w:name w:val="heading 5"/>
     <w:basedOn w:val="Normal"/>
     <w:next w:val="Normal"/>
@@ -7545,7 +9050,7 @@
       <w:b/>
     </w:rPr>
   </w:style>
-  <w:style w:type="paragraph" w:styleId="Balk6">
+  <w:style w:type="paragraph" w:styleId="Heading6">
     <w:name w:val="heading 6"/>
     <w:basedOn w:val="Normal"/>
     <w:next w:val="Normal"/>
@@ -7561,13 +9066,13 @@
       <w:szCs w:val="20"/>
     </w:rPr>
   </w:style>
-  <w:style w:type="character" w:default="1" w:styleId="VarsaylanParagrafYazTipi">
+  <w:style w:type="character" w:default="1" w:styleId="DefaultParagraphFont">
     <w:name w:val="Default Paragraph Font"/>
     <w:uiPriority w:val="1"/>
     <w:semiHidden/>
     <w:unhideWhenUsed/>
   </w:style>
-  <w:style w:type="table" w:default="1" w:styleId="NormalTablo">
+  <w:style w:type="table" w:default="1" w:styleId="TableNormal">
     <w:name w:val="Normal Table"/>
     <w:uiPriority w:val="99"/>
     <w:semiHidden/>
@@ -7582,13 +9087,13 @@
       </w:tblCellMar>
     </w:tblPr>
   </w:style>
-  <w:style w:type="numbering" w:default="1" w:styleId="ListeYok">
+  <w:style w:type="numbering" w:default="1" w:styleId="NoList">
     <w:name w:val="No List"/>
     <w:uiPriority w:val="99"/>
     <w:semiHidden/>
     <w:unhideWhenUsed/>
   </w:style>
-  <w:style w:type="paragraph" w:styleId="KonuBal">
+  <w:style w:type="paragraph" w:styleId="Title">
     <w:name w:val="Title"/>
     <w:basedOn w:val="Normal"/>
     <w:next w:val="Normal"/>
@@ -7603,10 +9108,10 @@
       <w:szCs w:val="72"/>
     </w:rPr>
   </w:style>
-  <w:style w:type="paragraph" w:styleId="stBilgi">
+  <w:style w:type="paragraph" w:styleId="Header">
     <w:name w:val="header"/>
     <w:basedOn w:val="Normal"/>
-    <w:link w:val="stBilgiChar"/>
+    <w:link w:val="HeaderChar"/>
     <w:uiPriority w:val="99"/>
     <w:unhideWhenUsed/>
     <w:rsid w:val="00F92B6C"/>
@@ -7618,17 +9123,17 @@
       <w:spacing w:after="0" w:line="240" w:lineRule="auto"/>
     </w:pPr>
   </w:style>
-  <w:style w:type="character" w:customStyle="1" w:styleId="stBilgiChar">
-    <w:name w:val="Üst Bilgi Char"/>
-    <w:basedOn w:val="VarsaylanParagrafYazTipi"/>
-    <w:link w:val="stBilgi"/>
+  <w:style w:type="character" w:customStyle="1" w:styleId="HeaderChar">
+    <w:name w:val="Header Char"/>
+    <w:basedOn w:val="DefaultParagraphFont"/>
+    <w:link w:val="Header"/>
     <w:uiPriority w:val="99"/>
     <w:rsid w:val="00F92B6C"/>
   </w:style>
-  <w:style w:type="paragraph" w:styleId="AltBilgi">
+  <w:style w:type="paragraph" w:styleId="Footer">
     <w:name w:val="footer"/>
     <w:basedOn w:val="Normal"/>
-    <w:link w:val="AltBilgiChar"/>
+    <w:link w:val="FooterChar"/>
     <w:uiPriority w:val="99"/>
     <w:unhideWhenUsed/>
     <w:rsid w:val="00F92B6C"/>
@@ -7640,17 +9145,17 @@
       <w:spacing w:after="0" w:line="240" w:lineRule="auto"/>
     </w:pPr>
   </w:style>
-  <w:style w:type="character" w:customStyle="1" w:styleId="AltBilgiChar">
-    <w:name w:val="Alt Bilgi Char"/>
-    <w:basedOn w:val="VarsaylanParagrafYazTipi"/>
-    <w:link w:val="AltBilgi"/>
+  <w:style w:type="character" w:customStyle="1" w:styleId="FooterChar">
+    <w:name w:val="Footer Char"/>
+    <w:basedOn w:val="DefaultParagraphFont"/>
+    <w:link w:val="Footer"/>
     <w:uiPriority w:val="99"/>
     <w:rsid w:val="00F92B6C"/>
   </w:style>
-  <w:style w:type="character" w:customStyle="1" w:styleId="Balk1Char">
-    <w:name w:val="Başlık 1 Char"/>
-    <w:basedOn w:val="VarsaylanParagrafYazTipi"/>
-    <w:link w:val="Balk1"/>
+  <w:style w:type="character" w:customStyle="1" w:styleId="Heading1Char">
+    <w:name w:val="Heading 1 Char"/>
+    <w:basedOn w:val="DefaultParagraphFont"/>
+    <w:link w:val="Heading1"/>
     <w:uiPriority w:val="9"/>
     <w:rsid w:val="00F92B6C"/>
     <w:rPr>
@@ -7660,10 +9165,10 @@
       <w:szCs w:val="32"/>
     </w:rPr>
   </w:style>
-  <w:style w:type="character" w:customStyle="1" w:styleId="Balk2Char">
-    <w:name w:val="Başlık 2 Char"/>
-    <w:basedOn w:val="VarsaylanParagrafYazTipi"/>
-    <w:link w:val="Balk2"/>
+  <w:style w:type="character" w:customStyle="1" w:styleId="Heading2Char">
+    <w:name w:val="Heading 2 Char"/>
+    <w:basedOn w:val="DefaultParagraphFont"/>
+    <w:link w:val="Heading2"/>
     <w:uiPriority w:val="9"/>
     <w:rsid w:val="00F92B6C"/>
     <w:rPr>
@@ -7673,7 +9178,7 @@
       <w:szCs w:val="26"/>
     </w:rPr>
   </w:style>
-  <w:style w:type="paragraph" w:styleId="AralkYok">
+  <w:style w:type="paragraph" w:styleId="NoSpacing">
     <w:name w:val="No Spacing"/>
     <w:uiPriority w:val="1"/>
     <w:qFormat/>
@@ -7682,7 +9187,7 @@
       <w:spacing w:after="0" w:line="240" w:lineRule="auto"/>
     </w:pPr>
   </w:style>
-  <w:style w:type="paragraph" w:styleId="ListeParagraf">
+  <w:style w:type="paragraph" w:styleId="ListParagraph">
     <w:name w:val="List Paragraph"/>
     <w:basedOn w:val="Normal"/>
     <w:uiPriority w:val="34"/>
@@ -7693,7 +9198,7 @@
       <w:contextualSpacing/>
     </w:pPr>
   </w:style>
-  <w:style w:type="paragraph" w:styleId="Altyaz">
+  <w:style w:type="paragraph" w:styleId="Subtitle">
     <w:name w:val="Subtitle"/>
     <w:basedOn w:val="Normal"/>
     <w:next w:val="Normal"/>
@@ -7710,9 +9215,9 @@
       <w:szCs w:val="48"/>
     </w:rPr>
   </w:style>
-  <w:style w:type="table" w:styleId="TabloKlavuzu">
+  <w:style w:type="table" w:styleId="TableGrid">
     <w:name w:val="Table Grid"/>
-    <w:basedOn w:val="NormalTablo"/>
+    <w:basedOn w:val="TableNormal"/>
     <w:uiPriority w:val="39"/>
     <w:rsid w:val="009C24DC"/>
     <w:pPr>
@@ -7729,9 +9234,9 @@
       </w:tblBorders>
     </w:tblPr>
   </w:style>
-  <w:style w:type="character" w:styleId="Kpr">
+  <w:style w:type="character" w:styleId="Hyperlink">
     <w:name w:val="Hyperlink"/>
-    <w:basedOn w:val="VarsaylanParagrafYazTipi"/>
+    <w:basedOn w:val="DefaultParagraphFont"/>
     <w:uiPriority w:val="99"/>
     <w:unhideWhenUsed/>
     <w:rsid w:val="00F92A3F"/>
@@ -7740,9 +9245,9 @@
       <w:u w:val="single"/>
     </w:rPr>
   </w:style>
-  <w:style w:type="character" w:styleId="zmlenmeyenBahsetme">
+  <w:style w:type="character" w:styleId="UnresolvedMention">
     <w:name w:val="Unresolved Mention"/>
-    <w:basedOn w:val="VarsaylanParagrafYazTipi"/>
+    <w:basedOn w:val="DefaultParagraphFont"/>
     <w:uiPriority w:val="99"/>
     <w:semiHidden/>
     <w:unhideWhenUsed/>
@@ -7774,9 +9279,9 @@
       <w:lang w:eastAsia="en-US"/>
     </w:rPr>
   </w:style>
-  <w:style w:type="character" w:styleId="YerTutucuMetni">
+  <w:style w:type="character" w:styleId="PlaceholderText">
     <w:name w:val="Placeholder Text"/>
-    <w:basedOn w:val="VarsaylanParagrafYazTipi"/>
+    <w:basedOn w:val="DefaultParagraphFont"/>
     <w:uiPriority w:val="99"/>
     <w:semiHidden/>
     <w:rsid w:val="00CC2112"/>
@@ -8049,28 +9554,28 @@
 </file>
 
 <file path=customXml/item1.xml><?xml version="1.0" encoding="utf-8"?>
-<b:Sources xmlns:b="http://schemas.openxmlformats.org/officeDocument/2006/bibliography" xmlns="http://schemas.openxmlformats.org/officeDocument/2006/bibliography" SelectedStyle="\APASixthEditionOfficeOnline.xsl" StyleName="APA" Version="6"/>
-</file>
-
-<file path=customXml/item2.xml><?xml version="1.0" encoding="utf-8"?>
 <go:gDocsCustomXmlDataStorage xmlns:go="http://customooxmlschemas.google.com/" xmlns:r="http://schemas.openxmlformats.org/officeDocument/2006/relationships">
   <go:docsCustomData xmlns:go="http://customooxmlschemas.google.com/" roundtripDataSignature="AMtx7mjEVWqXItqeo4+Zw2ne9ue3nnqKFA==">AMUW2mUp+SZOsPvxwd/EBk4RP6567ihCpgiqIPIzIWXeBE4Hi8uBecAU+BAPzvLw9OWj+u/E7dm3MnZApEVhmVhKnRKlys1jiHODngmadOVDToXzabzjWUYIfLuexnLVJwlxywWfyUHr</go:docsCustomData>
 </go:gDocsCustomXmlDataStorage>
 </file>
 
-<file path=customXml/itemProps1.xml><?xml version="1.0" encoding="utf-8"?>
-<ds:datastoreItem xmlns:ds="http://schemas.openxmlformats.org/officeDocument/2006/customXml" ds:itemID="{A50C05E4-433F-4FDD-8345-F7C1C2D45BF8}">
-  <ds:schemaRefs>
-    <ds:schemaRef ds:uri="http://schemas.openxmlformats.org/officeDocument/2006/bibliography"/>
-  </ds:schemaRefs>
-</ds:datastoreItem>
+<file path=customXml/item2.xml><?xml version="1.0" encoding="utf-8"?>
+<b:Sources xmlns:b="http://schemas.openxmlformats.org/officeDocument/2006/bibliography" xmlns="http://schemas.openxmlformats.org/officeDocument/2006/bibliography" SelectedStyle="\APASixthEditionOfficeOnline.xsl" StyleName="APA" Version="6"/>
 </file>
 
-<file path=customXml/itemProps2.xml><?xml version="1.0" encoding="utf-8"?>
+<file path=customXml/itemProps1.xml><?xml version="1.0" encoding="utf-8"?>
 <ds:datastoreItem xmlns:ds="http://schemas.openxmlformats.org/officeDocument/2006/customXml" ds:itemID="{11111111-1234-1234-1234-123412341234}">
   <ds:schemaRefs>
     <ds:schemaRef ds:uri="http://customooxmlschemas.google.com/"/>
     <ds:schemaRef ds:uri="http://schemas.openxmlformats.org/officeDocument/2006/relationships"/>
   </ds:schemaRefs>
 </ds:datastoreItem>
+</file>
+
+<file path=customXml/itemProps2.xml><?xml version="1.0" encoding="utf-8"?>
+<ds:datastoreItem xmlns:ds="http://schemas.openxmlformats.org/officeDocument/2006/customXml" ds:itemID="{A50C05E4-433F-4FDD-8345-F7C1C2D45BF8}">
+  <ds:schemaRefs>
+    <ds:schemaRef ds:uri="http://schemas.openxmlformats.org/officeDocument/2006/bibliography"/>
+  </ds:schemaRefs>
+</ds:datastoreItem>
 </file>
</xml_diff>

<commit_message>
Update of Magnetic Design
</commit_message>
<xml_diff>
--- a/EE464_2023_HW2_Team4.docx
+++ b/EE464_2023_HW2_Team4.docx
@@ -1,6 +1,6 @@
 
 <file path=word/document.xml><?xml version="1.0" encoding="utf-8"?>
-<w:document xmlns:wpc="http://schemas.microsoft.com/office/word/2010/wordprocessingCanvas" xmlns:cx="http://schemas.microsoft.com/office/drawing/2014/chartex" xmlns:cx1="http://schemas.microsoft.com/office/drawing/2015/9/8/chartex" xmlns:cx2="http://schemas.microsoft.com/office/drawing/2015/10/21/chartex" xmlns:cx3="http://schemas.microsoft.com/office/drawing/2016/5/9/chartex" xmlns:cx4="http://schemas.microsoft.com/office/drawing/2016/5/10/chartex" xmlns:cx5="http://schemas.microsoft.com/office/drawing/2016/5/11/chartex" xmlns:cx6="http://schemas.microsoft.com/office/drawing/2016/5/12/chartex" xmlns:cx7="http://schemas.microsoft.com/office/drawing/2016/5/13/chartex" xmlns:cx8="http://schemas.microsoft.com/office/drawing/2016/5/14/chartex" xmlns:mc="http://schemas.openxmlformats.org/markup-compatibility/2006" xmlns:aink="http://schemas.microsoft.com/office/drawing/2016/ink" xmlns:am3d="http://schemas.microsoft.com/office/drawing/2017/model3d" xmlns:o="urn:schemas-microsoft-com:office:office" xmlns:r="http://schemas.openxmlformats.org/officeDocument/2006/relationships" xmlns:m="http://schemas.openxmlformats.org/officeDocument/2006/math" xmlns:v="urn:schemas-microsoft-com:vml" xmlns:wp14="http://schemas.microsoft.com/office/word/2010/wordprocessingDrawing" xmlns:wp="http://schemas.openxmlformats.org/drawingml/2006/wordprocessingDrawing" xmlns:w10="urn:schemas-microsoft-com:office:word" xmlns:w="http://schemas.openxmlformats.org/wordprocessingml/2006/main" xmlns:w14="http://schemas.microsoft.com/office/word/2010/wordml" xmlns:w15="http://schemas.microsoft.com/office/word/2012/wordml" xmlns:w16cex="http://schemas.microsoft.com/office/word/2018/wordml/cex" xmlns:w16cid="http://schemas.microsoft.com/office/word/2016/wordml/cid" xmlns:w16="http://schemas.microsoft.com/office/word/2018/wordml" xmlns:w16sdtdh="http://schemas.microsoft.com/office/word/2020/wordml/sdtdatahash" xmlns:w16se="http://schemas.microsoft.com/office/word/2015/wordml/symex" xmlns:wpg="http://schemas.microsoft.com/office/word/2010/wordprocessingGroup" xmlns:wpi="http://schemas.microsoft.com/office/word/2010/wordprocessingInk" xmlns:wne="http://schemas.microsoft.com/office/word/2006/wordml" xmlns:wps="http://schemas.microsoft.com/office/word/2010/wordprocessingShape" mc:Ignorable="w14 w15 w16se w16cid w16 w16cex w16sdtdh wp14">
+<w:document xmlns:wpc="http://schemas.microsoft.com/office/word/2010/wordprocessingCanvas" xmlns:cx="http://schemas.microsoft.com/office/drawing/2014/chartex" xmlns:cx1="http://schemas.microsoft.com/office/drawing/2015/9/8/chartex" xmlns:cx2="http://schemas.microsoft.com/office/drawing/2015/10/21/chartex" xmlns:cx3="http://schemas.microsoft.com/office/drawing/2016/5/9/chartex" xmlns:cx4="http://schemas.microsoft.com/office/drawing/2016/5/10/chartex" xmlns:cx5="http://schemas.microsoft.com/office/drawing/2016/5/11/chartex" xmlns:cx6="http://schemas.microsoft.com/office/drawing/2016/5/12/chartex" xmlns:cx7="http://schemas.microsoft.com/office/drawing/2016/5/13/chartex" xmlns:cx8="http://schemas.microsoft.com/office/drawing/2016/5/14/chartex" xmlns:mc="http://schemas.openxmlformats.org/markup-compatibility/2006" xmlns:aink="http://schemas.microsoft.com/office/drawing/2016/ink" xmlns:am3d="http://schemas.microsoft.com/office/drawing/2017/model3d" xmlns:o="urn:schemas-microsoft-com:office:office" xmlns:oel="http://schemas.microsoft.com/office/2019/extlst" xmlns:r="http://schemas.openxmlformats.org/officeDocument/2006/relationships" xmlns:m="http://schemas.openxmlformats.org/officeDocument/2006/math" xmlns:v="urn:schemas-microsoft-com:vml" xmlns:wp14="http://schemas.microsoft.com/office/word/2010/wordprocessingDrawing" xmlns:wp="http://schemas.openxmlformats.org/drawingml/2006/wordprocessingDrawing" xmlns:w10="urn:schemas-microsoft-com:office:word" xmlns:w="http://schemas.openxmlformats.org/wordprocessingml/2006/main" xmlns:w14="http://schemas.microsoft.com/office/word/2010/wordml" xmlns:w15="http://schemas.microsoft.com/office/word/2012/wordml" xmlns:w16cex="http://schemas.microsoft.com/office/word/2018/wordml/cex" xmlns:w16cid="http://schemas.microsoft.com/office/word/2016/wordml/cid" xmlns:w16="http://schemas.microsoft.com/office/word/2018/wordml" xmlns:w16du="http://schemas.microsoft.com/office/word/2023/wordml/word16du" xmlns:w16sdtdh="http://schemas.microsoft.com/office/word/2020/wordml/sdtdatahash" xmlns:w16se="http://schemas.microsoft.com/office/word/2015/wordml/symex" xmlns:wpg="http://schemas.microsoft.com/office/word/2010/wordprocessingGroup" xmlns:wpi="http://schemas.microsoft.com/office/word/2010/wordprocessingInk" xmlns:wne="http://schemas.microsoft.com/office/word/2006/wordml" xmlns:wps="http://schemas.microsoft.com/office/word/2010/wordprocessingShape" mc:Ignorable="w14 w15 w16se w16cid w16 w16cex w16sdtdh wp14">
   <w:body>
     <w:p>
       <w:pPr>
@@ -346,7 +346,7 @@
           <w:sz w:val="28"/>
           <w:szCs w:val="44"/>
         </w:rPr>
-        <w:t xml:space="preserve">Ekin Arda </w:t>
+        <w:t xml:space="preserve">Ekin Arda Çömez, Ahmet </w:t>
       </w:r>
       <w:proofErr w:type="spellStart"/>
       <w:r>
@@ -355,43 +355,41 @@
           <w:sz w:val="28"/>
           <w:szCs w:val="44"/>
         </w:rPr>
-        <w:t>Çömez</w:t>
-      </w:r>
-      <w:proofErr w:type="spellEnd"/>
+        <w:t>Bilgin</w:t>
+      </w:r>
+      <w:proofErr w:type="spellEnd"/>
+    </w:p>
+    <w:p>
+      <w:pPr>
+        <w:rPr>
+          <w:rFonts w:asciiTheme="majorHAnsi" w:hAnsiTheme="majorHAnsi" w:cstheme="majorHAnsi"/>
+          <w:sz w:val="28"/>
+          <w:szCs w:val="28"/>
+        </w:rPr>
+      </w:pPr>
       <w:r>
         <w:rPr>
           <w:rFonts w:asciiTheme="majorHAnsi" w:hAnsiTheme="majorHAnsi" w:cstheme="majorHAnsi"/>
           <w:sz w:val="28"/>
           <w:szCs w:val="44"/>
         </w:rPr>
-        <w:t xml:space="preserve">, Ahmet </w:t>
-      </w:r>
-      <w:proofErr w:type="spellStart"/>
+        <w:t>Deadline</w:t>
+      </w:r>
       <w:r>
         <w:rPr>
           <w:rFonts w:asciiTheme="majorHAnsi" w:hAnsiTheme="majorHAnsi" w:cstheme="majorHAnsi"/>
           <w:sz w:val="28"/>
           <w:szCs w:val="44"/>
         </w:rPr>
-        <w:t>Bilgin</w:t>
-      </w:r>
-      <w:proofErr w:type="spellEnd"/>
-    </w:p>
-    <w:p>
-      <w:pPr>
-        <w:rPr>
-          <w:rFonts w:asciiTheme="majorHAnsi" w:hAnsiTheme="majorHAnsi" w:cstheme="majorHAnsi"/>
-          <w:sz w:val="28"/>
-          <w:szCs w:val="28"/>
-        </w:rPr>
-      </w:pPr>
+        <w:t xml:space="preserve">: </w:t>
+      </w:r>
       <w:r>
         <w:rPr>
           <w:rFonts w:asciiTheme="majorHAnsi" w:hAnsiTheme="majorHAnsi" w:cstheme="majorHAnsi"/>
           <w:sz w:val="28"/>
           <w:szCs w:val="44"/>
         </w:rPr>
-        <w:t>Deadline</w:t>
+        <w:t>30</w:t>
       </w:r>
       <w:r>
         <w:rPr>
@@ -399,7 +397,7 @@
           <w:sz w:val="28"/>
           <w:szCs w:val="44"/>
         </w:rPr>
-        <w:t xml:space="preserve">: </w:t>
+        <w:t>/</w:t>
       </w:r>
       <w:r>
         <w:rPr>
@@ -407,7 +405,7 @@
           <w:sz w:val="28"/>
           <w:szCs w:val="44"/>
         </w:rPr>
-        <w:t>30</w:t>
+        <w:t>04</w:t>
       </w:r>
       <w:r>
         <w:rPr>
@@ -415,7 +413,7 @@
           <w:sz w:val="28"/>
           <w:szCs w:val="44"/>
         </w:rPr>
-        <w:t>/</w:t>
+        <w:t>/20</w:t>
       </w:r>
       <w:r>
         <w:rPr>
@@ -423,7 +421,7 @@
           <w:sz w:val="28"/>
           <w:szCs w:val="44"/>
         </w:rPr>
-        <w:t>04</w:t>
+        <w:t>2</w:t>
       </w:r>
       <w:r>
         <w:rPr>
@@ -431,7 +429,7 @@
           <w:sz w:val="28"/>
           <w:szCs w:val="44"/>
         </w:rPr>
-        <w:t>/20</w:t>
+        <w:t>3</w:t>
       </w:r>
       <w:r>
         <w:rPr>
@@ -439,132 +437,116 @@
           <w:sz w:val="28"/>
           <w:szCs w:val="44"/>
         </w:rPr>
-        <w:t>2</w:t>
-      </w:r>
-      <w:r>
+        <w:t xml:space="preserve"> 23:59</w:t>
+      </w:r>
+    </w:p>
+    <w:p>
+      <w:pPr>
         <w:rPr>
           <w:rFonts w:asciiTheme="majorHAnsi" w:hAnsiTheme="majorHAnsi" w:cstheme="majorHAnsi"/>
           <w:sz w:val="28"/>
           <w:szCs w:val="44"/>
         </w:rPr>
-        <w:t>3</w:t>
-      </w:r>
+      </w:pPr>
       <w:r>
         <w:rPr>
           <w:rFonts w:asciiTheme="majorHAnsi" w:hAnsiTheme="majorHAnsi" w:cstheme="majorHAnsi"/>
           <w:sz w:val="28"/>
           <w:szCs w:val="44"/>
         </w:rPr>
-        <w:t xml:space="preserve"> 23:59</w:t>
-      </w:r>
-    </w:p>
-    <w:p>
-      <w:pPr>
+        <w:t>Lecturer</w:t>
+      </w:r>
+      <w:r>
         <w:rPr>
           <w:rFonts w:asciiTheme="majorHAnsi" w:hAnsiTheme="majorHAnsi" w:cstheme="majorHAnsi"/>
           <w:sz w:val="28"/>
           <w:szCs w:val="44"/>
         </w:rPr>
-      </w:pPr>
+        <w:t xml:space="preserve">: </w:t>
+      </w:r>
       <w:r>
         <w:rPr>
           <w:rFonts w:asciiTheme="majorHAnsi" w:hAnsiTheme="majorHAnsi" w:cstheme="majorHAnsi"/>
           <w:sz w:val="28"/>
           <w:szCs w:val="44"/>
         </w:rPr>
-        <w:t>Lecturer</w:t>
-      </w:r>
+        <w:t xml:space="preserve">Assoc. Prof. Ozan </w:t>
+      </w:r>
+      <w:proofErr w:type="spellStart"/>
       <w:r>
         <w:rPr>
           <w:rFonts w:asciiTheme="majorHAnsi" w:hAnsiTheme="majorHAnsi" w:cstheme="majorHAnsi"/>
           <w:sz w:val="28"/>
           <w:szCs w:val="44"/>
         </w:rPr>
-        <w:t xml:space="preserve">: </w:t>
-      </w:r>
-      <w:r>
+        <w:t>Keysan</w:t>
+      </w:r>
+      <w:proofErr w:type="spellEnd"/>
+    </w:p>
+    <w:p>
+      <w:pPr>
         <w:rPr>
           <w:rFonts w:asciiTheme="majorHAnsi" w:hAnsiTheme="majorHAnsi" w:cstheme="majorHAnsi"/>
           <w:sz w:val="28"/>
           <w:szCs w:val="44"/>
         </w:rPr>
-        <w:t xml:space="preserve">Assoc. Prof. Ozan </w:t>
-      </w:r>
-      <w:proofErr w:type="spellStart"/>
+      </w:pPr>
       <w:r>
         <w:rPr>
           <w:rFonts w:asciiTheme="majorHAnsi" w:hAnsiTheme="majorHAnsi" w:cstheme="majorHAnsi"/>
           <w:sz w:val="28"/>
           <w:szCs w:val="44"/>
         </w:rPr>
-        <w:t>Keysan</w:t>
-      </w:r>
-      <w:proofErr w:type="spellEnd"/>
-    </w:p>
-    <w:p>
-      <w:pPr>
+        <w:t xml:space="preserve">Assistant: </w:t>
+      </w:r>
+      <w:proofErr w:type="spellStart"/>
+      <w:r>
         <w:rPr>
           <w:rFonts w:asciiTheme="majorHAnsi" w:hAnsiTheme="majorHAnsi" w:cstheme="majorHAnsi"/>
           <w:sz w:val="28"/>
           <w:szCs w:val="44"/>
         </w:rPr>
-      </w:pPr>
+        <w:t>Og</w:t>
+      </w:r>
       <w:r>
         <w:rPr>
           <w:rFonts w:asciiTheme="majorHAnsi" w:hAnsiTheme="majorHAnsi" w:cstheme="majorHAnsi"/>
           <w:sz w:val="28"/>
           <w:szCs w:val="44"/>
         </w:rPr>
-        <w:t xml:space="preserve">Assistant: </w:t>
-      </w:r>
-      <w:proofErr w:type="spellStart"/>
+        <w:t>ü</w:t>
+      </w:r>
       <w:r>
         <w:rPr>
           <w:rFonts w:asciiTheme="majorHAnsi" w:hAnsiTheme="majorHAnsi" w:cstheme="majorHAnsi"/>
           <w:sz w:val="28"/>
           <w:szCs w:val="44"/>
         </w:rPr>
-        <w:t>Og</w:t>
-      </w:r>
+        <w:t>n</w:t>
+      </w:r>
+      <w:proofErr w:type="spellEnd"/>
       <w:r>
         <w:rPr>
           <w:rFonts w:asciiTheme="majorHAnsi" w:hAnsiTheme="majorHAnsi" w:cstheme="majorHAnsi"/>
           <w:sz w:val="28"/>
           <w:szCs w:val="44"/>
         </w:rPr>
-        <w:t>ü</w:t>
-      </w:r>
+        <w:t xml:space="preserve"> </w:t>
+      </w:r>
+      <w:proofErr w:type="spellStart"/>
       <w:r>
         <w:rPr>
           <w:rFonts w:asciiTheme="majorHAnsi" w:hAnsiTheme="majorHAnsi" w:cstheme="majorHAnsi"/>
           <w:sz w:val="28"/>
           <w:szCs w:val="44"/>
         </w:rPr>
-        <w:t>n</w:t>
-      </w:r>
-      <w:proofErr w:type="spellEnd"/>
-      <w:r>
-        <w:rPr>
-          <w:rFonts w:asciiTheme="majorHAnsi" w:hAnsiTheme="majorHAnsi" w:cstheme="majorHAnsi"/>
-          <w:sz w:val="28"/>
-          <w:szCs w:val="44"/>
-        </w:rPr>
-        <w:t xml:space="preserve"> </w:t>
-      </w:r>
-      <w:proofErr w:type="spellStart"/>
-      <w:r>
-        <w:rPr>
-          <w:rFonts w:asciiTheme="majorHAnsi" w:hAnsiTheme="majorHAnsi" w:cstheme="majorHAnsi"/>
-          <w:sz w:val="28"/>
-          <w:szCs w:val="44"/>
-        </w:rPr>
         <w:t>Altun</w:t>
       </w:r>
       <w:proofErr w:type="spellEnd"/>
     </w:p>
     <w:p>
       <w:pPr>
-        <w:pStyle w:val="Heading2"/>
+        <w:pStyle w:val="Balk2"/>
         <w:jc w:val="both"/>
       </w:pPr>
       <w:r>
@@ -585,7 +567,7 @@
     </w:p>
     <w:p>
       <w:pPr>
-        <w:pStyle w:val="Heading2"/>
+        <w:pStyle w:val="Balk2"/>
         <w:jc w:val="both"/>
       </w:pPr>
       <w:r>
@@ -606,7 +588,7 @@
     </w:p>
     <w:p>
       <w:pPr>
-        <w:pStyle w:val="ListParagraph"/>
+        <w:pStyle w:val="ListeParagraf"/>
         <w:numPr>
           <w:ilvl w:val="0"/>
           <w:numId w:val="6"/>
@@ -619,7 +601,7 @@
     </w:p>
     <w:p>
       <w:pPr>
-        <w:pStyle w:val="ListParagraph"/>
+        <w:pStyle w:val="ListeParagraf"/>
         <w:numPr>
           <w:ilvl w:val="0"/>
           <w:numId w:val="6"/>
@@ -632,7 +614,7 @@
     </w:p>
     <w:p>
       <w:pPr>
-        <w:pStyle w:val="ListParagraph"/>
+        <w:pStyle w:val="ListeParagraf"/>
         <w:numPr>
           <w:ilvl w:val="0"/>
           <w:numId w:val="6"/>
@@ -645,7 +627,7 @@
     </w:p>
     <w:p>
       <w:pPr>
-        <w:pStyle w:val="ListParagraph"/>
+        <w:pStyle w:val="ListeParagraf"/>
         <w:numPr>
           <w:ilvl w:val="0"/>
           <w:numId w:val="6"/>
@@ -658,7 +640,7 @@
     </w:p>
     <w:p>
       <w:pPr>
-        <w:pStyle w:val="ListParagraph"/>
+        <w:pStyle w:val="ListeParagraf"/>
         <w:numPr>
           <w:ilvl w:val="0"/>
           <w:numId w:val="6"/>
@@ -677,7 +659,7 @@
     </w:p>
     <w:p>
       <w:pPr>
-        <w:pStyle w:val="ListParagraph"/>
+        <w:pStyle w:val="ListeParagraf"/>
         <w:jc w:val="both"/>
       </w:pPr>
       <w:r>
@@ -692,7 +674,7 @@
     </w:p>
     <w:tbl>
       <w:tblPr>
-        <w:tblStyle w:val="TableGrid"/>
+        <w:tblStyle w:val="TabloKlavuzu"/>
         <w:tblW w:w="0" w:type="auto"/>
         <w:tblInd w:w="720" w:type="dxa"/>
         <w:tblLook w:val="04A0" w:firstRow="1" w:lastRow="0" w:firstColumn="1" w:lastColumn="0" w:noHBand="0" w:noVBand="1"/>
@@ -712,7 +694,7 @@
           </w:tcPr>
           <w:p>
             <w:pPr>
-              <w:pStyle w:val="ListParagraph"/>
+              <w:pStyle w:val="ListeParagraf"/>
               <w:ind w:left="0"/>
               <w:jc w:val="center"/>
             </w:pPr>
@@ -727,7 +709,7 @@
           </w:tcPr>
           <w:p>
             <w:pPr>
-              <w:pStyle w:val="ListParagraph"/>
+              <w:pStyle w:val="ListeParagraf"/>
               <w:ind w:left="0"/>
               <w:jc w:val="center"/>
             </w:pPr>
@@ -742,7 +724,7 @@
           </w:tcPr>
           <w:p>
             <w:pPr>
-              <w:pStyle w:val="ListParagraph"/>
+              <w:pStyle w:val="ListeParagraf"/>
               <w:ind w:left="0"/>
               <w:jc w:val="center"/>
             </w:pPr>
@@ -757,7 +739,7 @@
           </w:tcPr>
           <w:p>
             <w:pPr>
-              <w:pStyle w:val="ListParagraph"/>
+              <w:pStyle w:val="ListeParagraf"/>
               <w:ind w:left="0"/>
               <w:jc w:val="center"/>
             </w:pPr>
@@ -772,7 +754,7 @@
           </w:tcPr>
           <w:p>
             <w:pPr>
-              <w:pStyle w:val="ListParagraph"/>
+              <w:pStyle w:val="ListeParagraf"/>
               <w:ind w:left="0"/>
               <w:jc w:val="center"/>
             </w:pPr>
@@ -787,7 +769,7 @@
           </w:tcPr>
           <w:p>
             <w:pPr>
-              <w:pStyle w:val="ListParagraph"/>
+              <w:pStyle w:val="ListeParagraf"/>
               <w:ind w:left="0"/>
               <w:jc w:val="center"/>
             </w:pPr>
@@ -804,7 +786,7 @@
           </w:tcPr>
           <w:p>
             <w:pPr>
-              <w:pStyle w:val="ListParagraph"/>
+              <w:pStyle w:val="ListeParagraf"/>
               <w:ind w:left="0"/>
               <w:jc w:val="center"/>
             </w:pPr>
@@ -819,15 +801,12 @@
           </w:tcPr>
           <w:p>
             <w:pPr>
-              <w:pStyle w:val="ListParagraph"/>
+              <w:pStyle w:val="ListeParagraf"/>
               <w:ind w:left="0"/>
               <w:jc w:val="center"/>
             </w:pPr>
             <w:r>
-              <w:t xml:space="preserve">Low </w:t>
-            </w:r>
-            <w:r>
-              <w:t>(&lt;500W)</w:t>
+              <w:t>Low (&lt;500W)</w:t>
             </w:r>
           </w:p>
         </w:tc>
@@ -837,7 +816,7 @@
           </w:tcPr>
           <w:p>
             <w:pPr>
-              <w:pStyle w:val="ListParagraph"/>
+              <w:pStyle w:val="ListeParagraf"/>
               <w:ind w:left="0"/>
               <w:jc w:val="center"/>
             </w:pPr>
@@ -852,7 +831,7 @@
           </w:tcPr>
           <w:p>
             <w:pPr>
-              <w:pStyle w:val="ListParagraph"/>
+              <w:pStyle w:val="ListeParagraf"/>
               <w:ind w:left="0"/>
               <w:jc w:val="center"/>
             </w:pPr>
@@ -867,7 +846,7 @@
           </w:tcPr>
           <w:p>
             <w:pPr>
-              <w:pStyle w:val="ListParagraph"/>
+              <w:pStyle w:val="ListeParagraf"/>
               <w:ind w:left="0"/>
               <w:jc w:val="center"/>
             </w:pPr>
@@ -882,7 +861,7 @@
           </w:tcPr>
           <w:p>
             <w:pPr>
-              <w:pStyle w:val="ListParagraph"/>
+              <w:pStyle w:val="ListeParagraf"/>
               <w:ind w:left="0"/>
               <w:jc w:val="center"/>
             </w:pPr>
@@ -899,7 +878,7 @@
           </w:tcPr>
           <w:p>
             <w:pPr>
-              <w:pStyle w:val="ListParagraph"/>
+              <w:pStyle w:val="ListeParagraf"/>
               <w:ind w:left="0"/>
               <w:jc w:val="center"/>
             </w:pPr>
@@ -914,21 +893,12 @@
           </w:tcPr>
           <w:p>
             <w:pPr>
-              <w:pStyle w:val="ListParagraph"/>
+              <w:pStyle w:val="ListeParagraf"/>
               <w:ind w:left="0"/>
               <w:jc w:val="center"/>
             </w:pPr>
             <w:r>
-              <w:t xml:space="preserve">Low </w:t>
-            </w:r>
-            <w:r>
-              <w:t>(</w:t>
-            </w:r>
-            <w:r>
-              <w:t>&lt;500</w:t>
-            </w:r>
-            <w:r>
-              <w:t>W)</w:t>
+              <w:t>Low (&lt;500W)</w:t>
             </w:r>
           </w:p>
         </w:tc>
@@ -938,7 +908,7 @@
           </w:tcPr>
           <w:p>
             <w:pPr>
-              <w:pStyle w:val="ListParagraph"/>
+              <w:pStyle w:val="ListeParagraf"/>
               <w:ind w:left="0"/>
               <w:jc w:val="center"/>
             </w:pPr>
@@ -953,7 +923,7 @@
           </w:tcPr>
           <w:p>
             <w:pPr>
-              <w:pStyle w:val="ListParagraph"/>
+              <w:pStyle w:val="ListeParagraf"/>
               <w:ind w:left="0"/>
               <w:jc w:val="center"/>
             </w:pPr>
@@ -968,7 +938,7 @@
           </w:tcPr>
           <w:p>
             <w:pPr>
-              <w:pStyle w:val="ListParagraph"/>
+              <w:pStyle w:val="ListeParagraf"/>
               <w:ind w:left="0"/>
               <w:jc w:val="center"/>
             </w:pPr>
@@ -983,7 +953,7 @@
           </w:tcPr>
           <w:p>
             <w:pPr>
-              <w:pStyle w:val="ListParagraph"/>
+              <w:pStyle w:val="ListeParagraf"/>
               <w:ind w:left="0"/>
               <w:jc w:val="center"/>
             </w:pPr>
@@ -1000,7 +970,7 @@
           </w:tcPr>
           <w:p>
             <w:pPr>
-              <w:pStyle w:val="ListParagraph"/>
+              <w:pStyle w:val="ListeParagraf"/>
               <w:ind w:left="0"/>
               <w:jc w:val="center"/>
             </w:pPr>
@@ -1015,7 +985,7 @@
           </w:tcPr>
           <w:p>
             <w:pPr>
-              <w:pStyle w:val="ListParagraph"/>
+              <w:pStyle w:val="ListeParagraf"/>
               <w:ind w:left="0"/>
               <w:jc w:val="center"/>
             </w:pPr>
@@ -1030,7 +1000,7 @@
           </w:tcPr>
           <w:p>
             <w:pPr>
-              <w:pStyle w:val="ListParagraph"/>
+              <w:pStyle w:val="ListeParagraf"/>
               <w:ind w:left="0"/>
               <w:jc w:val="center"/>
             </w:pPr>
@@ -1045,7 +1015,7 @@
           </w:tcPr>
           <w:p>
             <w:pPr>
-              <w:pStyle w:val="ListParagraph"/>
+              <w:pStyle w:val="ListeParagraf"/>
               <w:ind w:left="0"/>
               <w:jc w:val="center"/>
             </w:pPr>
@@ -1060,7 +1030,7 @@
           </w:tcPr>
           <w:p>
             <w:pPr>
-              <w:pStyle w:val="ListParagraph"/>
+              <w:pStyle w:val="ListeParagraf"/>
               <w:ind w:left="0"/>
               <w:jc w:val="center"/>
             </w:pPr>
@@ -1075,7 +1045,7 @@
           </w:tcPr>
           <w:p>
             <w:pPr>
-              <w:pStyle w:val="ListParagraph"/>
+              <w:pStyle w:val="ListeParagraf"/>
               <w:ind w:left="0"/>
               <w:jc w:val="center"/>
             </w:pPr>
@@ -1092,7 +1062,7 @@
           </w:tcPr>
           <w:p>
             <w:pPr>
-              <w:pStyle w:val="ListParagraph"/>
+              <w:pStyle w:val="ListeParagraf"/>
               <w:ind w:left="0"/>
               <w:jc w:val="center"/>
             </w:pPr>
@@ -1107,15 +1077,12 @@
           </w:tcPr>
           <w:p>
             <w:pPr>
-              <w:pStyle w:val="ListParagraph"/>
+              <w:pStyle w:val="ListeParagraf"/>
               <w:ind w:left="0"/>
               <w:jc w:val="center"/>
             </w:pPr>
             <w:r>
-              <w:t xml:space="preserve">High </w:t>
-            </w:r>
-            <w:r>
-              <w:t>(&gt;1kW)</w:t>
+              <w:t>High (&gt;1kW)</w:t>
             </w:r>
           </w:p>
         </w:tc>
@@ -1125,7 +1092,7 @@
           </w:tcPr>
           <w:p>
             <w:pPr>
-              <w:pStyle w:val="ListParagraph"/>
+              <w:pStyle w:val="ListeParagraf"/>
               <w:ind w:left="0"/>
               <w:jc w:val="center"/>
             </w:pPr>
@@ -1140,7 +1107,7 @@
           </w:tcPr>
           <w:p>
             <w:pPr>
-              <w:pStyle w:val="ListParagraph"/>
+              <w:pStyle w:val="ListeParagraf"/>
               <w:ind w:left="0"/>
               <w:jc w:val="center"/>
             </w:pPr>
@@ -1155,7 +1122,7 @@
           </w:tcPr>
           <w:p>
             <w:pPr>
-              <w:pStyle w:val="ListParagraph"/>
+              <w:pStyle w:val="ListeParagraf"/>
               <w:ind w:left="0"/>
               <w:jc w:val="center"/>
             </w:pPr>
@@ -1170,7 +1137,7 @@
           </w:tcPr>
           <w:p>
             <w:pPr>
-              <w:pStyle w:val="ListParagraph"/>
+              <w:pStyle w:val="ListeParagraf"/>
               <w:ind w:left="0"/>
               <w:jc w:val="center"/>
             </w:pPr>
@@ -1187,7 +1154,7 @@
           </w:tcPr>
           <w:p>
             <w:pPr>
-              <w:pStyle w:val="ListParagraph"/>
+              <w:pStyle w:val="ListeParagraf"/>
               <w:ind w:left="0"/>
               <w:jc w:val="center"/>
             </w:pPr>
@@ -1202,7 +1169,7 @@
           </w:tcPr>
           <w:p>
             <w:pPr>
-              <w:pStyle w:val="ListParagraph"/>
+              <w:pStyle w:val="ListeParagraf"/>
               <w:ind w:left="0"/>
               <w:jc w:val="center"/>
             </w:pPr>
@@ -1217,7 +1184,7 @@
           </w:tcPr>
           <w:p>
             <w:pPr>
-              <w:pStyle w:val="ListParagraph"/>
+              <w:pStyle w:val="ListeParagraf"/>
               <w:ind w:left="0"/>
               <w:jc w:val="center"/>
             </w:pPr>
@@ -1232,7 +1199,7 @@
           </w:tcPr>
           <w:p>
             <w:pPr>
-              <w:pStyle w:val="ListParagraph"/>
+              <w:pStyle w:val="ListeParagraf"/>
               <w:ind w:left="0"/>
               <w:jc w:val="center"/>
             </w:pPr>
@@ -1247,7 +1214,7 @@
           </w:tcPr>
           <w:p>
             <w:pPr>
-              <w:pStyle w:val="ListParagraph"/>
+              <w:pStyle w:val="ListeParagraf"/>
               <w:ind w:left="0"/>
               <w:jc w:val="center"/>
             </w:pPr>
@@ -1262,7 +1229,7 @@
           </w:tcPr>
           <w:p>
             <w:pPr>
-              <w:pStyle w:val="ListParagraph"/>
+              <w:pStyle w:val="ListeParagraf"/>
               <w:ind w:left="0"/>
               <w:jc w:val="center"/>
             </w:pPr>
@@ -1275,13 +1242,13 @@
     </w:tbl>
     <w:p>
       <w:pPr>
-        <w:pStyle w:val="ListParagraph"/>
+        <w:pStyle w:val="ListeParagraf"/>
         <w:jc w:val="center"/>
       </w:pPr>
     </w:p>
     <w:p>
       <w:pPr>
-        <w:pStyle w:val="ListParagraph"/>
+        <w:pStyle w:val="ListeParagraf"/>
       </w:pPr>
       <w:r>
         <w:t>Table 2: A more detailed analysis between the topologies</w:t>
@@ -1289,7 +1256,7 @@
     </w:p>
     <w:tbl>
       <w:tblPr>
-        <w:tblStyle w:val="TableGrid"/>
+        <w:tblStyle w:val="TabloKlavuzu"/>
         <w:tblW w:w="0" w:type="auto"/>
         <w:tblInd w:w="720" w:type="dxa"/>
         <w:tblLook w:val="04A0" w:firstRow="1" w:lastRow="0" w:firstColumn="1" w:lastColumn="0" w:noHBand="0" w:noVBand="1"/>
@@ -1309,7 +1276,7 @@
           </w:tcPr>
           <w:p>
             <w:pPr>
-              <w:pStyle w:val="ListParagraph"/>
+              <w:pStyle w:val="ListeParagraf"/>
               <w:ind w:left="0"/>
               <w:jc w:val="center"/>
             </w:pPr>
@@ -1324,7 +1291,7 @@
           </w:tcPr>
           <w:p>
             <w:pPr>
-              <w:pStyle w:val="ListParagraph"/>
+              <w:pStyle w:val="ListeParagraf"/>
               <w:ind w:left="0"/>
               <w:jc w:val="center"/>
             </w:pPr>
@@ -1339,7 +1306,7 @@
           </w:tcPr>
           <w:p>
             <w:pPr>
-              <w:pStyle w:val="ListParagraph"/>
+              <w:pStyle w:val="ListeParagraf"/>
               <w:ind w:left="0"/>
               <w:jc w:val="center"/>
             </w:pPr>
@@ -1357,7 +1324,7 @@
           </w:tcPr>
           <w:p>
             <w:pPr>
-              <w:pStyle w:val="ListParagraph"/>
+              <w:pStyle w:val="ListeParagraf"/>
               <w:ind w:left="0"/>
               <w:jc w:val="center"/>
             </w:pPr>
@@ -1372,12 +1339,20 @@
           </w:tcPr>
           <w:p>
             <w:pPr>
-              <w:pStyle w:val="ListParagraph"/>
+              <w:pStyle w:val="ListeParagraf"/>
               <w:ind w:left="0"/>
               <w:jc w:val="center"/>
             </w:pPr>
             <w:r>
-              <w:t>Simplest and most commonly used isolated DC-DC converter</w:t>
+              <w:t xml:space="preserve">Simplest and </w:t>
+            </w:r>
+            <w:proofErr w:type="gramStart"/>
+            <w:r>
+              <w:t>most commonly used</w:t>
+            </w:r>
+            <w:proofErr w:type="gramEnd"/>
+            <w:r>
+              <w:t xml:space="preserve"> isolated DC-DC converter</w:t>
             </w:r>
           </w:p>
         </w:tc>
@@ -1387,7 +1362,7 @@
           </w:tcPr>
           <w:p>
             <w:pPr>
-              <w:pStyle w:val="ListParagraph"/>
+              <w:pStyle w:val="ListeParagraf"/>
               <w:ind w:left="0"/>
               <w:jc w:val="center"/>
             </w:pPr>
@@ -1408,7 +1383,7 @@
           </w:tcPr>
           <w:p>
             <w:pPr>
-              <w:pStyle w:val="ListParagraph"/>
+              <w:pStyle w:val="ListeParagraf"/>
               <w:ind w:left="0"/>
               <w:jc w:val="center"/>
             </w:pPr>
@@ -1420,7 +1395,7 @@
           </w:tcPr>
           <w:p>
             <w:pPr>
-              <w:pStyle w:val="ListParagraph"/>
+              <w:pStyle w:val="ListeParagraf"/>
               <w:ind w:left="0"/>
               <w:jc w:val="center"/>
             </w:pPr>
@@ -1438,7 +1413,7 @@
           </w:tcPr>
           <w:p>
             <w:pPr>
-              <w:pStyle w:val="ListParagraph"/>
+              <w:pStyle w:val="ListeParagraf"/>
               <w:ind w:left="0"/>
               <w:jc w:val="center"/>
             </w:pPr>
@@ -1459,7 +1434,7 @@
           </w:tcPr>
           <w:p>
             <w:pPr>
-              <w:pStyle w:val="ListParagraph"/>
+              <w:pStyle w:val="ListeParagraf"/>
               <w:ind w:left="0"/>
               <w:jc w:val="center"/>
             </w:pPr>
@@ -1469,7 +1444,7 @@
           </w:p>
           <w:p>
             <w:pPr>
-              <w:pStyle w:val="ListParagraph"/>
+              <w:pStyle w:val="ListeParagraf"/>
               <w:ind w:left="0"/>
               <w:jc w:val="center"/>
             </w:pPr>
@@ -1481,7 +1456,7 @@
           </w:tcPr>
           <w:p>
             <w:pPr>
-              <w:pStyle w:val="ListParagraph"/>
+              <w:pStyle w:val="ListeParagraf"/>
               <w:ind w:left="0"/>
               <w:jc w:val="center"/>
             </w:pPr>
@@ -1496,7 +1471,7 @@
           </w:tcPr>
           <w:p>
             <w:pPr>
-              <w:pStyle w:val="ListParagraph"/>
+              <w:pStyle w:val="ListeParagraf"/>
               <w:ind w:left="0"/>
               <w:jc w:val="center"/>
             </w:pPr>
@@ -1514,7 +1489,7 @@
           </w:tcPr>
           <w:p>
             <w:pPr>
-              <w:pStyle w:val="ListParagraph"/>
+              <w:pStyle w:val="ListeParagraf"/>
               <w:ind w:left="0"/>
               <w:jc w:val="center"/>
             </w:pPr>
@@ -1526,7 +1501,7 @@
           </w:tcPr>
           <w:p>
             <w:pPr>
-              <w:pStyle w:val="ListParagraph"/>
+              <w:pStyle w:val="ListeParagraf"/>
               <w:ind w:left="0"/>
               <w:jc w:val="center"/>
             </w:pPr>
@@ -1544,7 +1519,7 @@
           </w:tcPr>
           <w:p>
             <w:pPr>
-              <w:pStyle w:val="ListParagraph"/>
+              <w:pStyle w:val="ListeParagraf"/>
               <w:ind w:left="0"/>
               <w:jc w:val="center"/>
             </w:pPr>
@@ -1562,7 +1537,7 @@
           </w:tcPr>
           <w:p>
             <w:pPr>
-              <w:pStyle w:val="ListParagraph"/>
+              <w:pStyle w:val="ListeParagraf"/>
               <w:ind w:left="0"/>
               <w:jc w:val="center"/>
             </w:pPr>
@@ -1577,15 +1552,12 @@
           </w:tcPr>
           <w:p>
             <w:pPr>
-              <w:pStyle w:val="ListParagraph"/>
+              <w:pStyle w:val="ListeParagraf"/>
               <w:ind w:left="0"/>
               <w:jc w:val="center"/>
             </w:pPr>
             <w:r>
-              <w:t>Even h</w:t>
-            </w:r>
-            <w:r>
-              <w:t>igher power levels</w:t>
+              <w:t>Even higher power levels</w:t>
             </w:r>
           </w:p>
         </w:tc>
@@ -1595,18 +1567,12 @@
           </w:tcPr>
           <w:p>
             <w:pPr>
-              <w:pStyle w:val="ListParagraph"/>
+              <w:pStyle w:val="ListeParagraf"/>
               <w:ind w:left="0"/>
               <w:jc w:val="center"/>
             </w:pPr>
             <w:r>
-              <w:t>Need to be careful with the switches not to short the input</w:t>
-            </w:r>
-            <w:r>
-              <w:t xml:space="preserve"> </w:t>
-            </w:r>
-            <w:r>
-              <w:t>(leave dead time)</w:t>
+              <w:t>Need to be careful with the switches not to short the input (leave dead time)</w:t>
             </w:r>
           </w:p>
         </w:tc>
@@ -1619,7 +1585,7 @@
           </w:tcPr>
           <w:p>
             <w:pPr>
-              <w:pStyle w:val="ListParagraph"/>
+              <w:pStyle w:val="ListeParagraf"/>
               <w:ind w:left="0"/>
               <w:jc w:val="center"/>
             </w:pPr>
@@ -1631,7 +1597,7 @@
           </w:tcPr>
           <w:p>
             <w:pPr>
-              <w:pStyle w:val="ListParagraph"/>
+              <w:pStyle w:val="ListeParagraf"/>
               <w:ind w:left="0"/>
               <w:jc w:val="center"/>
             </w:pPr>
@@ -1646,7 +1612,7 @@
           </w:tcPr>
           <w:p>
             <w:pPr>
-              <w:pStyle w:val="ListParagraph"/>
+              <w:pStyle w:val="ListeParagraf"/>
               <w:ind w:left="0"/>
               <w:jc w:val="center"/>
             </w:pPr>
@@ -1664,7 +1630,7 @@
           </w:tcPr>
           <w:p>
             <w:pPr>
-              <w:pStyle w:val="ListParagraph"/>
+              <w:pStyle w:val="ListeParagraf"/>
               <w:ind w:left="0"/>
               <w:jc w:val="center"/>
             </w:pPr>
@@ -1679,7 +1645,7 @@
           </w:tcPr>
           <w:p>
             <w:pPr>
-              <w:pStyle w:val="ListParagraph"/>
+              <w:pStyle w:val="ListeParagraf"/>
               <w:ind w:left="0"/>
               <w:jc w:val="center"/>
             </w:pPr>
@@ -1694,7 +1660,7 @@
           </w:tcPr>
           <w:p>
             <w:pPr>
-              <w:pStyle w:val="ListParagraph"/>
+              <w:pStyle w:val="ListeParagraf"/>
               <w:ind w:left="0"/>
               <w:jc w:val="center"/>
             </w:pPr>
@@ -1712,7 +1678,7 @@
           </w:tcPr>
           <w:p>
             <w:pPr>
-              <w:pStyle w:val="ListParagraph"/>
+              <w:pStyle w:val="ListeParagraf"/>
               <w:ind w:left="0"/>
               <w:jc w:val="center"/>
             </w:pPr>
@@ -1724,7 +1690,7 @@
           </w:tcPr>
           <w:p>
             <w:pPr>
-              <w:pStyle w:val="ListParagraph"/>
+              <w:pStyle w:val="ListeParagraf"/>
               <w:ind w:left="0"/>
               <w:jc w:val="center"/>
             </w:pPr>
@@ -1739,7 +1705,7 @@
           </w:tcPr>
           <w:p>
             <w:pPr>
-              <w:pStyle w:val="ListParagraph"/>
+              <w:pStyle w:val="ListeParagraf"/>
               <w:ind w:left="0"/>
               <w:jc w:val="center"/>
             </w:pPr>
@@ -1757,7 +1723,7 @@
           </w:tcPr>
           <w:p>
             <w:pPr>
-              <w:pStyle w:val="ListParagraph"/>
+              <w:pStyle w:val="ListeParagraf"/>
               <w:ind w:left="0"/>
               <w:jc w:val="center"/>
             </w:pPr>
@@ -1773,7 +1739,7 @@
           </w:tcPr>
           <w:p>
             <w:pPr>
-              <w:pStyle w:val="ListParagraph"/>
+              <w:pStyle w:val="ListeParagraf"/>
               <w:ind w:left="0"/>
               <w:jc w:val="center"/>
             </w:pPr>
@@ -1788,7 +1754,7 @@
           </w:tcPr>
           <w:p>
             <w:pPr>
-              <w:pStyle w:val="ListParagraph"/>
+              <w:pStyle w:val="ListeParagraf"/>
               <w:ind w:left="0"/>
               <w:jc w:val="center"/>
             </w:pPr>
@@ -1806,7 +1772,7 @@
           </w:tcPr>
           <w:p>
             <w:pPr>
-              <w:pStyle w:val="ListParagraph"/>
+              <w:pStyle w:val="ListeParagraf"/>
               <w:ind w:left="0"/>
               <w:jc w:val="center"/>
             </w:pPr>
@@ -1818,7 +1784,7 @@
           </w:tcPr>
           <w:p>
             <w:pPr>
-              <w:pStyle w:val="ListParagraph"/>
+              <w:pStyle w:val="ListeParagraf"/>
               <w:ind w:left="0"/>
               <w:jc w:val="center"/>
             </w:pPr>
@@ -1833,7 +1799,7 @@
           </w:tcPr>
           <w:p>
             <w:pPr>
-              <w:pStyle w:val="ListParagraph"/>
+              <w:pStyle w:val="ListeParagraf"/>
               <w:ind w:left="0"/>
               <w:jc w:val="center"/>
             </w:pPr>
@@ -1846,13 +1812,13 @@
     </w:tbl>
     <w:p>
       <w:pPr>
-        <w:pStyle w:val="ListParagraph"/>
-        <w:jc w:val="both"/>
-      </w:pPr>
-    </w:p>
-    <w:p>
-      <w:pPr>
-        <w:pStyle w:val="ListParagraph"/>
+        <w:pStyle w:val="ListeParagraf"/>
+        <w:jc w:val="both"/>
+      </w:pPr>
+    </w:p>
+    <w:p>
+      <w:pPr>
+        <w:pStyle w:val="ListeParagraf"/>
         <w:jc w:val="both"/>
       </w:pPr>
       <w:r>
@@ -1864,7 +1830,7 @@
     </w:p>
     <w:p>
       <w:pPr>
-        <w:pStyle w:val="Heading2"/>
+        <w:pStyle w:val="Balk2"/>
         <w:jc w:val="both"/>
       </w:pPr>
       <w:r>
@@ -2278,6 +2244,7 @@
         <w:t xml:space="preserve"> </w:t>
       </w:r>
       <w:proofErr w:type="spellStart"/>
+      <w:proofErr w:type="gramStart"/>
       <w:r>
         <w:rPr>
           <w:b/>
@@ -2294,6 +2261,7 @@
         <w:t>(</w:t>
       </w:r>
       <w:proofErr w:type="spellStart"/>
+      <w:proofErr w:type="gramEnd"/>
       <w:r>
         <w:rPr>
           <w:lang w:val="tr-TR"/>
@@ -2534,6 +2502,7 @@
         <w:t xml:space="preserve"> </w:t>
       </w:r>
       <w:proofErr w:type="spellStart"/>
+      <w:proofErr w:type="gramStart"/>
       <w:r>
         <w:rPr>
           <w:b/>
@@ -2550,6 +2519,7 @@
         <w:t>(</w:t>
       </w:r>
       <w:proofErr w:type="spellStart"/>
+      <w:proofErr w:type="gramEnd"/>
       <w:r>
         <w:rPr>
           <w:lang w:val="tr-TR"/>
@@ -2734,7 +2704,7 @@
     </w:p>
     <w:p>
       <w:pPr>
-        <w:pStyle w:val="Heading2"/>
+        <w:pStyle w:val="Balk2"/>
         <w:numPr>
           <w:ilvl w:val="0"/>
           <w:numId w:val="4"/>
@@ -2822,14 +2792,7 @@
                   <w:rFonts w:ascii="Cambria Math" w:hAnsi="Cambria Math"/>
                   <w:lang w:val="tr-TR"/>
                 </w:rPr>
-                <m:t>1-</m:t>
-              </m:r>
-              <m:r>
-                <w:rPr>
-                  <w:rFonts w:ascii="Cambria Math" w:hAnsi="Cambria Math"/>
-                  <w:lang w:val="tr-TR"/>
-                </w:rPr>
-                <m:t>D</m:t>
+                <m:t>1-D</m:t>
               </m:r>
             </m:den>
           </m:f>
@@ -2856,14 +2819,7 @@
                   <w:rFonts w:ascii="Cambria Math" w:hAnsi="Cambria Math"/>
                   <w:lang w:val="tr-TR"/>
                 </w:rPr>
-                <m:t>N</m:t>
-              </m:r>
-              <m:r>
-                <w:rPr>
-                  <w:rFonts w:ascii="Cambria Math" w:hAnsi="Cambria Math"/>
-                  <w:lang w:val="tr-TR"/>
-                </w:rPr>
-                <m:t>2</m:t>
+                <m:t>N2</m:t>
               </m:r>
             </m:num>
             <m:den>
@@ -2872,14 +2828,7 @@
                   <w:rFonts w:ascii="Cambria Math" w:hAnsi="Cambria Math"/>
                   <w:lang w:val="tr-TR"/>
                 </w:rPr>
-                <m:t>N</m:t>
-              </m:r>
-              <m:r>
-                <w:rPr>
-                  <w:rFonts w:ascii="Cambria Math" w:hAnsi="Cambria Math"/>
-                  <w:lang w:val="tr-TR"/>
-                </w:rPr>
-                <m:t>1</m:t>
+                <m:t>N1</m:t>
               </m:r>
             </m:den>
           </m:f>
@@ -2957,14 +2906,7 @@
                   <w:rFonts w:ascii="Cambria Math" w:hAnsi="Cambria Math"/>
                   <w:lang w:val="tr-TR"/>
                 </w:rPr>
-                <m:t>1-</m:t>
-              </m:r>
-              <m:r>
-                <w:rPr>
-                  <w:rFonts w:ascii="Cambria Math" w:hAnsi="Cambria Math"/>
-                  <w:lang w:val="tr-TR"/>
-                </w:rPr>
-                <m:t>D</m:t>
+                <m:t>1-D</m:t>
               </m:r>
             </m:den>
           </m:f>
@@ -2991,14 +2933,7 @@
                   <w:rFonts w:ascii="Cambria Math" w:hAnsi="Cambria Math"/>
                   <w:lang w:val="tr-TR"/>
                 </w:rPr>
-                <m:t>N</m:t>
-              </m:r>
-              <m:r>
-                <w:rPr>
-                  <w:rFonts w:ascii="Cambria Math" w:hAnsi="Cambria Math"/>
-                  <w:lang w:val="tr-TR"/>
-                </w:rPr>
-                <m:t>2</m:t>
+                <m:t>N2</m:t>
               </m:r>
             </m:num>
             <m:den>
@@ -3007,14 +2942,7 @@
                   <w:rFonts w:ascii="Cambria Math" w:hAnsi="Cambria Math"/>
                   <w:lang w:val="tr-TR"/>
                 </w:rPr>
-                <m:t>N</m:t>
-              </m:r>
-              <m:r>
-                <w:rPr>
-                  <w:rFonts w:ascii="Cambria Math" w:hAnsi="Cambria Math"/>
-                  <w:lang w:val="tr-TR"/>
-                </w:rPr>
-                <m:t>1</m:t>
+                <m:t>N1</m:t>
               </m:r>
             </m:den>
           </m:f>
@@ -3148,6 +3076,7 @@
         </w:rPr>
       </w:pPr>
       <w:proofErr w:type="spellStart"/>
+      <w:proofErr w:type="gramStart"/>
       <w:r>
         <w:rPr>
           <w:rFonts w:eastAsiaTheme="minorEastAsia"/>
@@ -3156,6 +3085,7 @@
         <w:t>for</w:t>
       </w:r>
       <w:proofErr w:type="spellEnd"/>
+      <w:proofErr w:type="gramEnd"/>
       <w:r>
         <w:rPr>
           <w:rFonts w:eastAsiaTheme="minorEastAsia"/>
@@ -3534,14 +3464,7 @@
                   <w:rFonts w:ascii="Cambria Math" w:eastAsiaTheme="minorEastAsia" w:hAnsi="Cambria Math"/>
                   <w:lang w:val="tr-TR"/>
                 </w:rPr>
-                <m:t>1-</m:t>
-              </m:r>
-              <m:r>
-                <w:rPr>
-                  <w:rFonts w:ascii="Cambria Math" w:eastAsiaTheme="minorEastAsia" w:hAnsi="Cambria Math"/>
-                  <w:lang w:val="tr-TR"/>
-                </w:rPr>
-                <m:t>D</m:t>
+                <m:t>1-D</m:t>
               </m:r>
             </m:den>
           </m:f>
@@ -3641,6 +3564,7 @@
         </w:rPr>
       </w:pPr>
       <w:proofErr w:type="spellStart"/>
+      <w:proofErr w:type="gramStart"/>
       <w:r>
         <w:rPr>
           <w:rFonts w:eastAsiaTheme="minorEastAsia"/>
@@ -3649,6 +3573,7 @@
         <w:t>when</w:t>
       </w:r>
       <w:proofErr w:type="spellEnd"/>
+      <w:proofErr w:type="gramEnd"/>
       <w:r>
         <w:rPr>
           <w:rFonts w:eastAsiaTheme="minorEastAsia"/>
@@ -3679,7 +3604,7 @@
     </w:p>
     <w:p>
       <w:pPr>
-        <w:pStyle w:val="Heading2"/>
+        <w:pStyle w:val="Balk2"/>
         <w:numPr>
           <w:ilvl w:val="0"/>
           <w:numId w:val="4"/>
@@ -6821,17 +6746,7 @@
     </w:p>
     <w:p>
       <w:pPr>
-        <w:ind w:left="708"/>
-        <w:jc w:val="both"/>
-        <w:rPr>
-          <w:rFonts w:eastAsiaTheme="minorEastAsia"/>
-          <w:lang w:val="tr-TR"/>
-        </w:rPr>
-      </w:pPr>
-    </w:p>
-    <w:p>
-      <w:pPr>
-        <w:pStyle w:val="Heading2"/>
+        <w:pStyle w:val="Balk2"/>
         <w:ind w:left="720"/>
         <w:jc w:val="both"/>
         <w:rPr>
@@ -6845,10 +6760,7 @@
         <w:jc w:val="both"/>
       </w:pPr>
       <w:r>
-        <w:t>For the core selection, we consider magnetic flux, cross sectional area of the core and copper properties. First, we searched the ferrite cores, however, they are not suitable for flyback converter design if we do not use air gap. The reason is that they have large permeability so that they are not convenient for storing energy. Then, we look at Kool Mu cores from Magnetics from the excel table.</w:t>
-      </w:r>
-      <w:r>
-        <w:t xml:space="preserve"> We prepared </w:t>
+        <w:t xml:space="preserve">For the core selection, we consider magnetic flux, cross sectional area of the core and copper properties. First, we searched the ferrite cores, however, they are not suitable for flyback converter design if we do not use air gap. The reason is that they have large permeability so that they are not convenient for storing energy. Then, we look at Kool Mu cores from Magnetics from the excel table. We prepared </w:t>
       </w:r>
       <w:proofErr w:type="spellStart"/>
       <w:r>
@@ -6864,16 +6776,165 @@
       </w:r>
       <w:proofErr w:type="spellEnd"/>
       <w:r>
-        <w:t xml:space="preserve"> repository. We compared different cores from the Excel table that are already in the lab and will come in the May.</w:t>
-      </w:r>
-      <w:r>
-        <w:t xml:space="preserve"> </w:t>
-      </w:r>
-      <w:r>
-        <w:t>The core 00K4022E090</w:t>
-      </w:r>
-      <w:r>
-        <w:t xml:space="preserve"> satisfied the requirements as follows:</w:t>
+        <w:t xml:space="preserve"> repository. We compared different cores from the Excel table that are already in the lab and will come in the May. Moreover, we have benefitted from the Magnetics Powder Core Catalog. We have specifications </w:t>
+      </w:r>
+      <w:proofErr w:type="gramStart"/>
+      <w:r>
+        <w:t>of;</w:t>
+      </w:r>
+      <w:proofErr w:type="gramEnd"/>
+    </w:p>
+    <w:p>
+      <w:pPr>
+        <w:pStyle w:val="ListeParagraf"/>
+        <w:numPr>
+          <w:ilvl w:val="0"/>
+          <w:numId w:val="5"/>
+        </w:numPr>
+        <w:jc w:val="both"/>
+      </w:pPr>
+      <w:r>
+        <w:t xml:space="preserve">Minimum inductance = 149.2 </w:t>
+      </w:r>
+      <w:proofErr w:type="spellStart"/>
+      <w:r>
+        <w:t>uH</w:t>
+      </w:r>
+      <w:proofErr w:type="spellEnd"/>
+      <w:r>
+        <w:t xml:space="preserve"> = 0.1492 </w:t>
+      </w:r>
+      <w:proofErr w:type="spellStart"/>
+      <w:r>
+        <w:t>mH</w:t>
+      </w:r>
+      <w:proofErr w:type="spellEnd"/>
+    </w:p>
+    <w:p>
+      <w:pPr>
+        <w:pStyle w:val="ListeParagraf"/>
+        <w:numPr>
+          <w:ilvl w:val="0"/>
+          <w:numId w:val="5"/>
+        </w:numPr>
+        <w:jc w:val="both"/>
+      </w:pPr>
+      <w:r>
+        <w:t>The maximum current = 7.467 A</w:t>
+      </w:r>
+    </w:p>
+    <w:p>
+      <w:pPr>
+        <w:jc w:val="both"/>
+      </w:pPr>
+      <w:r>
+        <w:t>After that, from the formula of</w:t>
+      </w:r>
+    </w:p>
+    <w:p>
+      <w:pPr>
+        <w:jc w:val="both"/>
+      </w:pPr>
+      <m:oMath>
+        <m:r>
+          <w:rPr>
+            <w:rFonts w:ascii="Cambria Math" w:hAnsi="Cambria Math"/>
+          </w:rPr>
+          <m:t>L*</m:t>
+        </m:r>
+        <m:sSup>
+          <m:sSupPr>
+            <m:ctrlPr>
+              <w:rPr>
+                <w:rFonts w:ascii="Cambria Math" w:hAnsi="Cambria Math"/>
+                <w:i/>
+              </w:rPr>
+            </m:ctrlPr>
+          </m:sSupPr>
+          <m:e>
+            <m:r>
+              <w:rPr>
+                <w:rFonts w:ascii="Cambria Math" w:hAnsi="Cambria Math"/>
+              </w:rPr>
+              <m:t>I</m:t>
+            </m:r>
+          </m:e>
+          <m:sup>
+            <m:r>
+              <w:rPr>
+                <w:rFonts w:ascii="Cambria Math" w:hAnsi="Cambria Math"/>
+              </w:rPr>
+              <m:t>2</m:t>
+            </m:r>
+          </m:sup>
+        </m:sSup>
+        <m:r>
+          <w:rPr>
+            <w:rFonts w:ascii="Cambria Math" w:hAnsi="Cambria Math"/>
+          </w:rPr>
+          <m:t>=8. 31 mH*</m:t>
+        </m:r>
+        <m:sSup>
+          <m:sSupPr>
+            <m:ctrlPr>
+              <w:rPr>
+                <w:rFonts w:ascii="Cambria Math" w:hAnsi="Cambria Math"/>
+                <w:i/>
+              </w:rPr>
+            </m:ctrlPr>
+          </m:sSupPr>
+          <m:e>
+            <m:r>
+              <w:rPr>
+                <w:rFonts w:ascii="Cambria Math" w:hAnsi="Cambria Math"/>
+              </w:rPr>
+              <m:t>A</m:t>
+            </m:r>
+          </m:e>
+          <m:sup>
+            <m:r>
+              <w:rPr>
+                <w:rFonts w:ascii="Cambria Math" w:hAnsi="Cambria Math"/>
+              </w:rPr>
+              <m:t>2</m:t>
+            </m:r>
+          </m:sup>
+        </m:sSup>
+      </m:oMath>
+      <w:r>
+        <w:t xml:space="preserve"> </w:t>
+      </w:r>
+    </w:p>
+    <w:p>
+      <w:pPr>
+        <w:jc w:val="both"/>
+      </w:pPr>
+      <w:r>
+        <w:t>we moved on the core selector charts. Then, the core 00K4022E090 satisfied the requirements of our project. Moreover, it is also available in the lab.</w:t>
+      </w:r>
+    </w:p>
+    <w:p>
+      <w:pPr>
+        <w:jc w:val="both"/>
+      </w:pPr>
+      <w:r>
+        <w:t xml:space="preserve">The inductance factor of the core is AL = 281 </w:t>
+      </w:r>
+      <w:proofErr w:type="spellStart"/>
+      <w:r>
+        <w:t>nH</w:t>
+      </w:r>
+      <w:proofErr w:type="spellEnd"/>
+      <w:r>
+        <w:t xml:space="preserve">/T^2. However, it can be as +- 8%. Therefore, the minimum inductance factor is calculated as 258.52 </w:t>
+      </w:r>
+      <w:proofErr w:type="spellStart"/>
+      <w:r>
+        <w:t>nH</w:t>
+      </w:r>
+      <w:proofErr w:type="spellEnd"/>
+      <w:r>
+        <w:t>/T^2.</w:t>
       </w:r>
     </w:p>
     <w:p>
@@ -6882,8 +6943,13 @@
         <w:jc w:val="both"/>
       </w:pPr>
       <w:r>
-        <w:t>We have calculated to primary number of turns as;</w:t>
-      </w:r>
+        <w:t xml:space="preserve">We have calculated to primary number of turns </w:t>
+      </w:r>
+      <w:proofErr w:type="gramStart"/>
+      <w:r>
+        <w:t>as;</w:t>
+      </w:r>
+      <w:proofErr w:type="gramEnd"/>
     </w:p>
     <w:p>
       <w:pPr>
@@ -6932,7 +6998,7 @@
                     <w:rPr>
                       <w:rFonts w:ascii="Cambria Math" w:hAnsi="Cambria Math"/>
                     </w:rPr>
-                    <m:t>AL</m:t>
+                    <m:t>ALmin</m:t>
                   </m:r>
                 </m:den>
               </m:f>
@@ -7004,7 +7070,7 @@
                     <w:rPr>
                       <w:rFonts w:ascii="Cambria Math" w:hAnsi="Cambria Math"/>
                     </w:rPr>
-                    <m:t>281*</m:t>
+                    <m:t>258.52*</m:t>
                   </m:r>
                   <m:sSup>
                     <m:sSupPr>
@@ -7040,7 +7106,7 @@
             <w:rPr>
               <w:rFonts w:ascii="Cambria Math" w:hAnsi="Cambria Math"/>
             </w:rPr>
-            <m:t>= 23.04258</m:t>
+            <m:t>= 24.0236</m:t>
           </m:r>
         </m:oMath>
       </m:oMathPara>
@@ -7051,7 +7117,15 @@
         <w:jc w:val="both"/>
       </w:pPr>
       <w:r>
-        <w:t>However, the number of turns should be integer number. Therefore we have taken as</w:t>
+        <w:t xml:space="preserve">However, the number of turns should be integer number. </w:t>
+      </w:r>
+      <w:proofErr w:type="gramStart"/>
+      <w:r>
+        <w:t>Therefore</w:t>
+      </w:r>
+      <w:proofErr w:type="gramEnd"/>
+      <w:r>
+        <w:t xml:space="preserve"> we have taken as</w:t>
       </w:r>
     </w:p>
     <w:p>
@@ -7065,7 +7139,443 @@
             <w:rPr>
               <w:rFonts w:ascii="Cambria Math" w:hAnsi="Cambria Math"/>
             </w:rPr>
-            <m:t>N1=24</m:t>
+            <m:t>N1=25</m:t>
+          </m:r>
+        </m:oMath>
+      </m:oMathPara>
+    </w:p>
+    <w:p>
+      <w:pPr>
+        <w:ind w:left="720"/>
+        <w:jc w:val="both"/>
+      </w:pPr>
+      <w:r>
+        <w:t>This number of turns is calculated for the no load case. To calculate the number of turns required at full load, determine the DC bias level:</w:t>
+      </w:r>
+    </w:p>
+    <w:p>
+      <w:pPr>
+        <w:ind w:left="720"/>
+        <w:jc w:val="both"/>
+      </w:pPr>
+      <m:oMathPara>
+        <m:oMath>
+          <m:r>
+            <m:rPr>
+              <m:sty m:val="p"/>
+            </m:rPr>
+            <w:rPr>
+              <w:rFonts w:ascii="Cambria Math" w:hAnsi="Cambria Math"/>
+            </w:rPr>
+            <m:t>H=4*π*N*</m:t>
+          </m:r>
+          <m:f>
+            <m:fPr>
+              <m:ctrlPr>
+                <w:rPr>
+                  <w:rFonts w:ascii="Cambria Math" w:hAnsi="Cambria Math"/>
+                </w:rPr>
+              </m:ctrlPr>
+            </m:fPr>
+            <m:num>
+              <m:r>
+                <m:rPr>
+                  <m:sty m:val="p"/>
+                </m:rPr>
+                <w:rPr>
+                  <w:rFonts w:ascii="Cambria Math" w:hAnsi="Cambria Math"/>
+                </w:rPr>
+                <m:t>I</m:t>
+              </m:r>
+            </m:num>
+            <m:den>
+              <m:r>
+                <m:rPr>
+                  <m:sty m:val="p"/>
+                </m:rPr>
+                <w:rPr>
+                  <w:rFonts w:ascii="Cambria Math" w:hAnsi="Cambria Math"/>
+                </w:rPr>
+                <m:t>le</m:t>
+              </m:r>
+            </m:den>
+          </m:f>
+          <m:r>
+            <m:rPr>
+              <m:sty m:val="p"/>
+            </m:rPr>
+            <w:rPr>
+              <w:rFonts w:ascii="Cambria Math" w:hAnsi="Cambria Math"/>
+            </w:rPr>
+            <m:t>=23.84 Oe</m:t>
+          </m:r>
+        </m:oMath>
+      </m:oMathPara>
+    </w:p>
+    <w:p>
+      <w:pPr>
+        <w:ind w:left="720"/>
+        <w:jc w:val="both"/>
+      </w:pPr>
+      <w:r>
+        <w:t xml:space="preserve">Then, we introduced the </w:t>
+      </w:r>
+      <w:r>
+        <w:t>Permeability versus DC Bias Curves</w:t>
+      </w:r>
+      <w:r>
+        <w:t xml:space="preserve"> for E cores. From that graph, we found </w:t>
+      </w:r>
+      <w:proofErr w:type="gramStart"/>
+      <w:r>
+        <w:t>that</w:t>
+      </w:r>
+      <w:proofErr w:type="gramEnd"/>
+    </w:p>
+    <w:p>
+      <w:pPr>
+        <w:ind w:left="720"/>
+        <w:jc w:val="both"/>
+      </w:pPr>
+      <m:oMathPara>
+        <m:oMath>
+          <m:r>
+            <w:rPr>
+              <w:rFonts w:ascii="Cambria Math" w:hAnsi="Cambria Math"/>
+            </w:rPr>
+            <m:t>μr %= 82%</m:t>
+          </m:r>
+        </m:oMath>
+      </m:oMathPara>
+    </w:p>
+    <w:p>
+      <w:pPr>
+        <w:ind w:left="720"/>
+        <w:jc w:val="both"/>
+      </w:pPr>
+      <w:r>
+        <w:t>This means, the relative permeability of the core decreases to 82% of ideal permeability of the core. Then, the resulting N can be calculated as</w:t>
+      </w:r>
+    </w:p>
+    <w:p>
+      <w:pPr>
+        <w:ind w:left="720"/>
+        <w:jc w:val="both"/>
+      </w:pPr>
+      <m:oMathPara>
+        <m:oMath>
+          <m:f>
+            <m:fPr>
+              <m:ctrlPr>
+                <w:rPr>
+                  <w:rFonts w:ascii="Cambria Math" w:hAnsi="Cambria Math"/>
+                  <w:i/>
+                </w:rPr>
+              </m:ctrlPr>
+            </m:fPr>
+            <m:num>
+              <m:r>
+                <w:rPr>
+                  <w:rFonts w:ascii="Cambria Math" w:hAnsi="Cambria Math"/>
+                </w:rPr>
+                <m:t>25</m:t>
+              </m:r>
+            </m:num>
+            <m:den>
+              <m:r>
+                <w:rPr>
+                  <w:rFonts w:ascii="Cambria Math" w:hAnsi="Cambria Math"/>
+                </w:rPr>
+                <m:t>0.82</m:t>
+              </m:r>
+            </m:den>
+          </m:f>
+          <m:r>
+            <w:rPr>
+              <w:rFonts w:ascii="Cambria Math" w:hAnsi="Cambria Math"/>
+            </w:rPr>
+            <m:t>=31</m:t>
+          </m:r>
+        </m:oMath>
+      </m:oMathPara>
+    </w:p>
+    <w:p>
+      <w:pPr>
+        <w:ind w:left="720"/>
+        <w:jc w:val="both"/>
+      </w:pPr>
+      <w:r>
+        <w:t>If we recalculate the DC Bias level with 31 turns,</w:t>
+      </w:r>
+    </w:p>
+    <w:p>
+      <w:pPr>
+        <w:ind w:left="720"/>
+        <w:jc w:val="both"/>
+      </w:pPr>
+      <m:oMathPara>
+        <m:oMath>
+          <m:r>
+            <m:rPr>
+              <m:sty m:val="p"/>
+            </m:rPr>
+            <w:rPr>
+              <w:rFonts w:ascii="Cambria Math" w:hAnsi="Cambria Math"/>
+            </w:rPr>
+            <m:t>H=4*π*N*</m:t>
+          </m:r>
+          <m:f>
+            <m:fPr>
+              <m:ctrlPr>
+                <w:rPr>
+                  <w:rFonts w:ascii="Cambria Math" w:hAnsi="Cambria Math"/>
+                </w:rPr>
+              </m:ctrlPr>
+            </m:fPr>
+            <m:num>
+              <m:r>
+                <m:rPr>
+                  <m:sty m:val="p"/>
+                </m:rPr>
+                <w:rPr>
+                  <w:rFonts w:ascii="Cambria Math" w:hAnsi="Cambria Math"/>
+                </w:rPr>
+                <m:t>I</m:t>
+              </m:r>
+            </m:num>
+            <m:den>
+              <m:r>
+                <m:rPr>
+                  <m:sty m:val="p"/>
+                </m:rPr>
+                <w:rPr>
+                  <w:rFonts w:ascii="Cambria Math" w:hAnsi="Cambria Math"/>
+                </w:rPr>
+                <m:t>le</m:t>
+              </m:r>
+            </m:den>
+          </m:f>
+          <m:r>
+            <m:rPr>
+              <m:sty m:val="p"/>
+            </m:rPr>
+            <w:rPr>
+              <w:rFonts w:ascii="Cambria Math" w:hAnsi="Cambria Math"/>
+            </w:rPr>
+            <m:t>=29.56 Oe</m:t>
+          </m:r>
+        </m:oMath>
+      </m:oMathPara>
+    </w:p>
+    <w:p>
+      <w:pPr>
+        <w:ind w:left="720"/>
+        <w:jc w:val="both"/>
+      </w:pPr>
+      <w:r>
+        <w:t xml:space="preserve">Then, we introduced again the </w:t>
+      </w:r>
+      <w:r>
+        <w:t>Permeability versus DC Bias Curves</w:t>
+      </w:r>
+      <w:r>
+        <w:t xml:space="preserve"> for E cores. From that graph, we found </w:t>
+      </w:r>
+      <w:proofErr w:type="gramStart"/>
+      <w:r>
+        <w:t>that</w:t>
+      </w:r>
+      <w:proofErr w:type="gramEnd"/>
+    </w:p>
+    <w:p>
+      <w:pPr>
+        <w:ind w:left="720"/>
+        <w:jc w:val="both"/>
+      </w:pPr>
+      <m:oMathPara>
+        <m:oMath>
+          <m:r>
+            <w:rPr>
+              <w:rFonts w:ascii="Cambria Math" w:hAnsi="Cambria Math"/>
+            </w:rPr>
+            <w:lastRenderedPageBreak/>
+            <m:t>μr %= 75%</m:t>
+          </m:r>
+        </m:oMath>
+      </m:oMathPara>
+    </w:p>
+    <w:p>
+      <w:pPr>
+        <w:ind w:left="720"/>
+        <w:jc w:val="both"/>
+      </w:pPr>
+      <w:r>
+        <w:t xml:space="preserve">of initial permeability at 29.56 </w:t>
+      </w:r>
+      <w:proofErr w:type="spellStart"/>
+      <w:r>
+        <w:t>Oe</w:t>
+      </w:r>
+      <w:proofErr w:type="spellEnd"/>
+      <w:r>
+        <w:t>. Then, we multiplied the effective inductance as</w:t>
+      </w:r>
+    </w:p>
+    <w:p>
+      <w:pPr>
+        <w:ind w:left="720"/>
+        <w:jc w:val="both"/>
+      </w:pPr>
+      <m:oMathPara>
+        <m:oMath>
+          <m:r>
+            <w:rPr>
+              <w:rFonts w:ascii="Cambria Math" w:hAnsi="Cambria Math"/>
+            </w:rPr>
+            <m:t>ALeff=258.52*</m:t>
+          </m:r>
+          <m:f>
+            <m:fPr>
+              <m:ctrlPr>
+                <w:rPr>
+                  <w:rFonts w:ascii="Cambria Math" w:hAnsi="Cambria Math"/>
+                  <w:i/>
+                </w:rPr>
+              </m:ctrlPr>
+            </m:fPr>
+            <m:num>
+              <m:r>
+                <w:rPr>
+                  <w:rFonts w:ascii="Cambria Math" w:hAnsi="Cambria Math"/>
+                </w:rPr>
+                <m:t>75</m:t>
+              </m:r>
+            </m:num>
+            <m:den>
+              <m:r>
+                <w:rPr>
+                  <w:rFonts w:ascii="Cambria Math" w:hAnsi="Cambria Math"/>
+                </w:rPr>
+                <m:t>100</m:t>
+              </m:r>
+            </m:den>
+          </m:f>
+          <m:r>
+            <w:rPr>
+              <w:rFonts w:ascii="Cambria Math" w:hAnsi="Cambria Math"/>
+            </w:rPr>
+            <m:t xml:space="preserve">=193.89 </m:t>
+          </m:r>
+          <m:f>
+            <m:fPr>
+              <m:ctrlPr>
+                <w:rPr>
+                  <w:rFonts w:ascii="Cambria Math" w:hAnsi="Cambria Math"/>
+                  <w:i/>
+                </w:rPr>
+              </m:ctrlPr>
+            </m:fPr>
+            <m:num>
+              <m:r>
+                <w:rPr>
+                  <w:rFonts w:ascii="Cambria Math" w:hAnsi="Cambria Math"/>
+                </w:rPr>
+                <m:t>nH</m:t>
+              </m:r>
+            </m:num>
+            <m:den>
+              <m:sSup>
+                <m:sSupPr>
+                  <m:ctrlPr>
+                    <w:rPr>
+                      <w:rFonts w:ascii="Cambria Math" w:hAnsi="Cambria Math"/>
+                      <w:i/>
+                    </w:rPr>
+                  </m:ctrlPr>
+                </m:sSupPr>
+                <m:e>
+                  <m:r>
+                    <w:rPr>
+                      <w:rFonts w:ascii="Cambria Math" w:hAnsi="Cambria Math"/>
+                    </w:rPr>
+                    <m:t>T</m:t>
+                  </m:r>
+                </m:e>
+                <m:sup>
+                  <m:r>
+                    <w:rPr>
+                      <w:rFonts w:ascii="Cambria Math" w:hAnsi="Cambria Math"/>
+                    </w:rPr>
+                    <m:t>2</m:t>
+                  </m:r>
+                </m:sup>
+              </m:sSup>
+            </m:den>
+          </m:f>
+        </m:oMath>
+      </m:oMathPara>
+    </w:p>
+    <w:p>
+      <w:pPr>
+        <w:ind w:left="720"/>
+        <w:jc w:val="both"/>
+      </w:pPr>
+      <w:r>
+        <w:t xml:space="preserve">After that, the resulting inductance with N = 31 and 29.56 </w:t>
+      </w:r>
+      <w:proofErr w:type="spellStart"/>
+      <w:r>
+        <w:t>Oe</w:t>
+      </w:r>
+      <w:proofErr w:type="spellEnd"/>
+      <w:r>
+        <w:t xml:space="preserve"> is</w:t>
+      </w:r>
+    </w:p>
+    <w:p>
+      <w:pPr>
+        <w:ind w:left="720"/>
+        <w:jc w:val="both"/>
+      </w:pPr>
+      <m:oMathPara>
+        <m:oMath>
+          <m:r>
+            <w:rPr>
+              <w:rFonts w:ascii="Cambria Math" w:hAnsi="Cambria Math"/>
+            </w:rPr>
+            <m:t>L=</m:t>
+          </m:r>
+          <m:sSup>
+            <m:sSupPr>
+              <m:ctrlPr>
+                <w:rPr>
+                  <w:rFonts w:ascii="Cambria Math" w:hAnsi="Cambria Math"/>
+                  <w:i/>
+                </w:rPr>
+              </m:ctrlPr>
+            </m:sSupPr>
+            <m:e>
+              <m:r>
+                <w:rPr>
+                  <w:rFonts w:ascii="Cambria Math" w:hAnsi="Cambria Math"/>
+                </w:rPr>
+                <m:t>N</m:t>
+              </m:r>
+            </m:e>
+            <m:sup>
+              <m:r>
+                <w:rPr>
+                  <w:rFonts w:ascii="Cambria Math" w:hAnsi="Cambria Math"/>
+                </w:rPr>
+                <m:t>2</m:t>
+              </m:r>
+            </m:sup>
+          </m:sSup>
+          <m:r>
+            <w:rPr>
+              <w:rFonts w:ascii="Cambria Math" w:hAnsi="Cambria Math"/>
+            </w:rPr>
+            <m:t>*ALeff=186.33 uH</m:t>
           </m:r>
         </m:oMath>
       </m:oMathPara>
@@ -7281,30 +7791,459 @@
         <w:jc w:val="both"/>
       </w:pPr>
       <w:r>
-        <w:t xml:space="preserve">Then, the maximum flux in the core is calculated </w:t>
+        <w:t>Then, f</w:t>
+      </w:r>
+      <w:r>
+        <w:t>rom the part a, we calculated Imax as a 7.467 A.</w:t>
+      </w:r>
+      <w:r>
+        <w:t xml:space="preserve"> The maximum flux in the core is calculated as</w:t>
       </w:r>
     </w:p>
     <w:p>
       <w:pPr>
         <w:ind w:left="720"/>
         <w:jc w:val="both"/>
-        <w:rPr>
-          <w:lang w:val="tr-TR"/>
-        </w:rPr>
-      </w:pPr>
+      </w:pPr>
+      <w:bookmarkStart w:id="1" w:name="_Hlk134109962"/>
+      <m:oMathPara>
+        <m:oMath>
+          <m:r>
+            <w:rPr>
+              <w:rFonts w:ascii="Cambria Math" w:hAnsi="Cambria Math"/>
+            </w:rPr>
+            <m:t>ϕ</m:t>
+          </m:r>
+          <w:bookmarkEnd w:id="1"/>
+          <m:r>
+            <w:rPr>
+              <w:rFonts w:ascii="Cambria Math" w:hAnsi="Cambria Math"/>
+            </w:rPr>
+            <m:t>=Npri*</m:t>
+          </m:r>
+          <m:f>
+            <m:fPr>
+              <m:ctrlPr>
+                <w:rPr>
+                  <w:rFonts w:ascii="Cambria Math" w:hAnsi="Cambria Math"/>
+                  <w:i/>
+                </w:rPr>
+              </m:ctrlPr>
+            </m:fPr>
+            <m:num>
+              <m:r>
+                <w:rPr>
+                  <w:rFonts w:ascii="Cambria Math" w:hAnsi="Cambria Math"/>
+                </w:rPr>
+                <m:t>Imax</m:t>
+              </m:r>
+            </m:num>
+            <m:den>
+              <m:r>
+                <w:rPr>
+                  <w:rFonts w:ascii="Cambria Math" w:hAnsi="Cambria Math"/>
+                </w:rPr>
+                <m:t>R</m:t>
+              </m:r>
+            </m:den>
+          </m:f>
+          <m:r>
+            <w:rPr>
+              <w:rFonts w:ascii="Cambria Math" w:hAnsi="Cambria Math"/>
+            </w:rPr>
+            <m:t>=</m:t>
+          </m:r>
+          <m:f>
+            <m:fPr>
+              <m:ctrlPr>
+                <w:rPr>
+                  <w:rFonts w:ascii="Cambria Math" w:hAnsi="Cambria Math"/>
+                  <w:i/>
+                </w:rPr>
+              </m:ctrlPr>
+            </m:fPr>
+            <m:num>
+              <m:r>
+                <w:rPr>
+                  <w:rFonts w:ascii="Cambria Math" w:hAnsi="Cambria Math"/>
+                </w:rPr>
+                <m:t>31*7.467</m:t>
+              </m:r>
+            </m:num>
+            <m:den>
+              <m:r>
+                <w:rPr>
+                  <w:rFonts w:ascii="Cambria Math" w:hAnsi="Cambria Math"/>
+                </w:rPr>
+                <m:t>3.6711*</m:t>
+              </m:r>
+              <m:sSup>
+                <m:sSupPr>
+                  <m:ctrlPr>
+                    <w:rPr>
+                      <w:rFonts w:ascii="Cambria Math" w:hAnsi="Cambria Math"/>
+                      <w:i/>
+                    </w:rPr>
+                  </m:ctrlPr>
+                </m:sSupPr>
+                <m:e>
+                  <m:r>
+                    <w:rPr>
+                      <w:rFonts w:ascii="Cambria Math" w:hAnsi="Cambria Math"/>
+                    </w:rPr>
+                    <m:t>10</m:t>
+                  </m:r>
+                </m:e>
+                <m:sup>
+                  <m:r>
+                    <w:rPr>
+                      <w:rFonts w:ascii="Cambria Math" w:hAnsi="Cambria Math"/>
+                    </w:rPr>
+                    <m:t>6</m:t>
+                  </m:r>
+                </m:sup>
+              </m:sSup>
+            </m:den>
+          </m:f>
+          <m:r>
+            <w:rPr>
+              <w:rFonts w:ascii="Cambria Math" w:hAnsi="Cambria Math"/>
+            </w:rPr>
+            <m:t>=6.3*</m:t>
+          </m:r>
+          <m:sSup>
+            <m:sSupPr>
+              <m:ctrlPr>
+                <w:rPr>
+                  <w:rFonts w:ascii="Cambria Math" w:hAnsi="Cambria Math"/>
+                  <w:i/>
+                </w:rPr>
+              </m:ctrlPr>
+            </m:sSupPr>
+            <m:e>
+              <m:r>
+                <w:rPr>
+                  <w:rFonts w:ascii="Cambria Math" w:hAnsi="Cambria Math"/>
+                </w:rPr>
+                <m:t>10</m:t>
+              </m:r>
+            </m:e>
+            <m:sup>
+              <m:r>
+                <w:rPr>
+                  <w:rFonts w:ascii="Cambria Math" w:hAnsi="Cambria Math"/>
+                </w:rPr>
+                <m:t>-5</m:t>
+              </m:r>
+            </m:sup>
+          </m:sSup>
+          <m:r>
+            <w:rPr>
+              <w:rFonts w:ascii="Cambria Math" w:hAnsi="Cambria Math"/>
+            </w:rPr>
+            <m:t xml:space="preserve"> Wb</m:t>
+          </m:r>
+        </m:oMath>
+      </m:oMathPara>
     </w:p>
     <w:p>
       <w:pPr>
         <w:ind w:left="720"/>
         <w:jc w:val="both"/>
-      </w:pPr>
-      <w:r>
-        <w:t>From the part a, we calculated Imax as a 7.467 A.</w:t>
-      </w:r>
-    </w:p>
-    <w:p>
-      <w:pPr>
-        <w:pStyle w:val="Heading2"/>
+        <w:rPr>
+          <w:lang w:val="tr-TR"/>
+        </w:rPr>
+      </w:pPr>
+      <w:proofErr w:type="spellStart"/>
+      <w:r>
+        <w:rPr>
+          <w:lang w:val="tr-TR"/>
+        </w:rPr>
+        <w:t>Then</w:t>
+      </w:r>
+      <w:proofErr w:type="spellEnd"/>
+      <w:r>
+        <w:rPr>
+          <w:lang w:val="tr-TR"/>
+        </w:rPr>
+        <w:t xml:space="preserve">, </w:t>
+      </w:r>
+      <w:proofErr w:type="spellStart"/>
+      <w:r>
+        <w:rPr>
+          <w:lang w:val="tr-TR"/>
+        </w:rPr>
+        <w:t>the</w:t>
+      </w:r>
+      <w:proofErr w:type="spellEnd"/>
+      <w:r>
+        <w:rPr>
+          <w:lang w:val="tr-TR"/>
+        </w:rPr>
+        <w:t xml:space="preserve"> </w:t>
+      </w:r>
+      <w:proofErr w:type="spellStart"/>
+      <w:r>
+        <w:rPr>
+          <w:lang w:val="tr-TR"/>
+        </w:rPr>
+        <w:t>maximum</w:t>
+      </w:r>
+      <w:proofErr w:type="spellEnd"/>
+      <w:r>
+        <w:rPr>
+          <w:lang w:val="tr-TR"/>
+        </w:rPr>
+        <w:t xml:space="preserve"> </w:t>
+      </w:r>
+      <w:proofErr w:type="spellStart"/>
+      <w:r>
+        <w:rPr>
+          <w:lang w:val="tr-TR"/>
+        </w:rPr>
+        <w:t>flux</w:t>
+      </w:r>
+      <w:proofErr w:type="spellEnd"/>
+      <w:r>
+        <w:rPr>
+          <w:lang w:val="tr-TR"/>
+        </w:rPr>
+        <w:t xml:space="preserve"> </w:t>
+      </w:r>
+      <w:proofErr w:type="spellStart"/>
+      <w:r>
+        <w:rPr>
+          <w:lang w:val="tr-TR"/>
+        </w:rPr>
+        <w:t>density</w:t>
+      </w:r>
+      <w:proofErr w:type="spellEnd"/>
+      <w:r>
+        <w:rPr>
+          <w:lang w:val="tr-TR"/>
+        </w:rPr>
+        <w:t xml:space="preserve"> in </w:t>
+      </w:r>
+      <w:proofErr w:type="spellStart"/>
+      <w:r>
+        <w:rPr>
+          <w:lang w:val="tr-TR"/>
+        </w:rPr>
+        <w:t>the</w:t>
+      </w:r>
+      <w:proofErr w:type="spellEnd"/>
+      <w:r>
+        <w:rPr>
+          <w:lang w:val="tr-TR"/>
+        </w:rPr>
+        <w:t xml:space="preserve"> </w:t>
+      </w:r>
+      <w:proofErr w:type="spellStart"/>
+      <w:r>
+        <w:rPr>
+          <w:lang w:val="tr-TR"/>
+        </w:rPr>
+        <w:t>core</w:t>
+      </w:r>
+      <w:proofErr w:type="spellEnd"/>
+      <w:r>
+        <w:rPr>
+          <w:lang w:val="tr-TR"/>
+        </w:rPr>
+        <w:t xml:space="preserve"> can be </w:t>
+      </w:r>
+      <w:proofErr w:type="spellStart"/>
+      <w:r>
+        <w:rPr>
+          <w:lang w:val="tr-TR"/>
+        </w:rPr>
+        <w:t>calculated</w:t>
+      </w:r>
+      <w:proofErr w:type="spellEnd"/>
+      <w:r>
+        <w:rPr>
+          <w:lang w:val="tr-TR"/>
+        </w:rPr>
+        <w:t xml:space="preserve"> </w:t>
+      </w:r>
+      <w:proofErr w:type="gramStart"/>
+      <w:r>
+        <w:rPr>
+          <w:lang w:val="tr-TR"/>
+        </w:rPr>
+        <w:t>as ;</w:t>
+      </w:r>
+      <w:proofErr w:type="gramEnd"/>
+    </w:p>
+    <w:p>
+      <w:pPr>
+        <w:ind w:left="720"/>
+        <w:jc w:val="both"/>
+      </w:pPr>
+      <m:oMathPara>
+        <m:oMath>
+          <m:r>
+            <w:rPr>
+              <w:rFonts w:ascii="Cambria Math" w:hAnsi="Cambria Math"/>
+              <w:lang w:val="tr-TR"/>
+            </w:rPr>
+            <m:t>B=</m:t>
+          </m:r>
+          <m:f>
+            <m:fPr>
+              <m:ctrlPr>
+                <w:rPr>
+                  <w:rFonts w:ascii="Cambria Math" w:hAnsi="Cambria Math"/>
+                  <w:i/>
+                </w:rPr>
+              </m:ctrlPr>
+            </m:fPr>
+            <m:num>
+              <m:r>
+                <w:rPr>
+                  <w:rFonts w:ascii="Cambria Math" w:hAnsi="Cambria Math"/>
+                </w:rPr>
+                <m:t>ϕ</m:t>
+              </m:r>
+              <m:ctrlPr>
+                <w:rPr>
+                  <w:rFonts w:ascii="Cambria Math" w:hAnsi="Cambria Math"/>
+                  <w:i/>
+                  <w:lang w:val="tr-TR"/>
+                </w:rPr>
+              </m:ctrlPr>
+            </m:num>
+            <m:den>
+              <m:r>
+                <w:rPr>
+                  <w:rFonts w:ascii="Cambria Math" w:hAnsi="Cambria Math"/>
+                </w:rPr>
+                <m:t>Ae</m:t>
+              </m:r>
+            </m:den>
+          </m:f>
+          <m:r>
+            <w:rPr>
+              <w:rFonts w:ascii="Cambria Math" w:hAnsi="Cambria Math"/>
+            </w:rPr>
+            <m:t>=</m:t>
+          </m:r>
+          <m:f>
+            <m:fPr>
+              <m:ctrlPr>
+                <w:rPr>
+                  <w:rFonts w:ascii="Cambria Math" w:hAnsi="Cambria Math"/>
+                  <w:i/>
+                </w:rPr>
+              </m:ctrlPr>
+            </m:fPr>
+            <m:num>
+              <m:r>
+                <w:rPr>
+                  <w:rFonts w:ascii="Cambria Math" w:hAnsi="Cambria Math"/>
+                </w:rPr>
+                <m:t>6.3*</m:t>
+              </m:r>
+              <m:sSup>
+                <m:sSupPr>
+                  <m:ctrlPr>
+                    <w:rPr>
+                      <w:rFonts w:ascii="Cambria Math" w:hAnsi="Cambria Math"/>
+                      <w:i/>
+                    </w:rPr>
+                  </m:ctrlPr>
+                </m:sSupPr>
+                <m:e>
+                  <m:r>
+                    <w:rPr>
+                      <w:rFonts w:ascii="Cambria Math" w:hAnsi="Cambria Math"/>
+                    </w:rPr>
+                    <m:t>10</m:t>
+                  </m:r>
+                </m:e>
+                <m:sup>
+                  <m:r>
+                    <w:rPr>
+                      <w:rFonts w:ascii="Cambria Math" w:hAnsi="Cambria Math"/>
+                    </w:rPr>
+                    <m:t>-5</m:t>
+                  </m:r>
+                </m:sup>
+              </m:sSup>
+            </m:num>
+            <m:den>
+              <m:r>
+                <w:rPr>
+                  <w:rFonts w:ascii="Cambria Math" w:hAnsi="Cambria Math"/>
+                </w:rPr>
+                <m:t>237*</m:t>
+              </m:r>
+              <m:sSup>
+                <m:sSupPr>
+                  <m:ctrlPr>
+                    <w:rPr>
+                      <w:rFonts w:ascii="Cambria Math" w:hAnsi="Cambria Math"/>
+                      <w:i/>
+                    </w:rPr>
+                  </m:ctrlPr>
+                </m:sSupPr>
+                <m:e>
+                  <m:r>
+                    <w:rPr>
+                      <w:rFonts w:ascii="Cambria Math" w:hAnsi="Cambria Math"/>
+                    </w:rPr>
+                    <m:t>10</m:t>
+                  </m:r>
+                </m:e>
+                <m:sup>
+                  <m:r>
+                    <w:rPr>
+                      <w:rFonts w:ascii="Cambria Math" w:hAnsi="Cambria Math"/>
+                    </w:rPr>
+                    <m:t>-6</m:t>
+                  </m:r>
+                </m:sup>
+              </m:sSup>
+            </m:den>
+          </m:f>
+          <m:r>
+            <w:rPr>
+              <w:rFonts w:ascii="Cambria Math" w:hAnsi="Cambria Math"/>
+            </w:rPr>
+            <m:t>=0.266 T</m:t>
+          </m:r>
+        </m:oMath>
+      </m:oMathPara>
+    </w:p>
+    <w:p>
+      <w:pPr>
+        <w:ind w:left="720"/>
+        <w:jc w:val="both"/>
+      </w:pPr>
+    </w:p>
+    <w:p>
+      <w:pPr>
+        <w:ind w:left="708"/>
+        <w:jc w:val="both"/>
+        <w:rPr>
+          <w:rFonts w:eastAsiaTheme="minorEastAsia"/>
+          <w:lang w:val="tr-TR"/>
+        </w:rPr>
+      </w:pPr>
+    </w:p>
+    <w:p>
+      <w:pPr>
+        <w:pStyle w:val="Balk2"/>
+        <w:ind w:left="720"/>
+        <w:jc w:val="both"/>
+        <w:rPr>
+          <w:noProof/>
+        </w:rPr>
+      </w:pPr>
+    </w:p>
+    <w:p>
+      <w:pPr>
+        <w:pStyle w:val="Balk2"/>
         <w:numPr>
           <w:ilvl w:val="0"/>
           <w:numId w:val="4"/>
@@ -7329,7 +8268,7 @@
     </w:p>
     <w:p>
       <w:pPr>
-        <w:pStyle w:val="Heading2"/>
+        <w:pStyle w:val="Balk2"/>
         <w:numPr>
           <w:ilvl w:val="0"/>
           <w:numId w:val="4"/>
@@ -7354,7 +8293,7 @@
     </w:p>
     <w:p>
       <w:pPr>
-        <w:pStyle w:val="Heading2"/>
+        <w:pStyle w:val="Balk2"/>
         <w:numPr>
           <w:ilvl w:val="0"/>
           <w:numId w:val="4"/>
@@ -7491,7 +8430,7 @@
     </w:p>
     <w:p>
       <w:pPr>
-        <w:pStyle w:val="Heading2"/>
+        <w:pStyle w:val="Balk2"/>
         <w:jc w:val="both"/>
       </w:pPr>
       <w:r>
@@ -7511,18 +8450,17 @@
     </w:p>
     <w:p>
       <w:pPr>
-        <w:pStyle w:val="Heading2"/>
+        <w:pStyle w:val="Balk2"/>
         <w:jc w:val="both"/>
       </w:pPr>
     </w:p>
     <w:p/>
     <w:p>
       <w:pPr>
-        <w:pStyle w:val="Heading2"/>
-        <w:jc w:val="both"/>
-      </w:pPr>
-      <w:r>
-        <w:lastRenderedPageBreak/>
+        <w:pStyle w:val="Balk2"/>
+        <w:jc w:val="both"/>
+      </w:pPr>
+      <w:r>
         <w:t>References</w:t>
       </w:r>
     </w:p>
@@ -7562,6 +8500,7 @@
           <w:szCs w:val="24"/>
           <w:u w:val="single"/>
         </w:rPr>
+        <w:lastRenderedPageBreak/>
         <w:t xml:space="preserve"> </w:t>
       </w:r>
     </w:p>
@@ -7615,7 +8554,7 @@
       <w:hyperlink r:id="rId11" w:anchor=":~:text=The%20difference%20between%20flyback%20vs,additional%20storage%20choke%20is%20needed." w:history="1">
         <w:r>
           <w:rPr>
-            <w:rStyle w:val="Hyperlink"/>
+            <w:rStyle w:val="Kpr"/>
           </w:rPr>
           <w:t>Switch Mode Power Supply Topologies: A Comparison (we-online.com)</w:t>
         </w:r>
@@ -7635,21 +8574,21 @@
       <w:hyperlink r:id="rId12" w:history="1">
         <w:r>
           <w:rPr>
-            <w:rStyle w:val="Hyperlink"/>
+            <w:rStyle w:val="Kpr"/>
           </w:rPr>
           <w:t xml:space="preserve">The comparisons of DC </w:t>
         </w:r>
         <w:proofErr w:type="spellStart"/>
         <w:r>
           <w:rPr>
-            <w:rStyle w:val="Hyperlink"/>
+            <w:rStyle w:val="Kpr"/>
           </w:rPr>
           <w:t>DC</w:t>
         </w:r>
         <w:proofErr w:type="spellEnd"/>
         <w:r>
           <w:rPr>
-            <w:rStyle w:val="Hyperlink"/>
+            <w:rStyle w:val="Kpr"/>
           </w:rPr>
           <w:t xml:space="preserve"> converters | Download Table (researchgate.net)</w:t>
         </w:r>
@@ -7670,7 +8609,7 @@
 </file>
 
 <file path=word/endnotes.xml><?xml version="1.0" encoding="utf-8"?>
-<w:endnotes xmlns:wpc="http://schemas.microsoft.com/office/word/2010/wordprocessingCanvas" xmlns:cx="http://schemas.microsoft.com/office/drawing/2014/chartex" xmlns:cx1="http://schemas.microsoft.com/office/drawing/2015/9/8/chartex" xmlns:cx2="http://schemas.microsoft.com/office/drawing/2015/10/21/chartex" xmlns:cx3="http://schemas.microsoft.com/office/drawing/2016/5/9/chartex" xmlns:cx4="http://schemas.microsoft.com/office/drawing/2016/5/10/chartex" xmlns:cx5="http://schemas.microsoft.com/office/drawing/2016/5/11/chartex" xmlns:cx6="http://schemas.microsoft.com/office/drawing/2016/5/12/chartex" xmlns:cx7="http://schemas.microsoft.com/office/drawing/2016/5/13/chartex" xmlns:cx8="http://schemas.microsoft.com/office/drawing/2016/5/14/chartex" xmlns:mc="http://schemas.openxmlformats.org/markup-compatibility/2006" xmlns:aink="http://schemas.microsoft.com/office/drawing/2016/ink" xmlns:am3d="http://schemas.microsoft.com/office/drawing/2017/model3d" xmlns:o="urn:schemas-microsoft-com:office:office" xmlns:r="http://schemas.openxmlformats.org/officeDocument/2006/relationships" xmlns:m="http://schemas.openxmlformats.org/officeDocument/2006/math" xmlns:v="urn:schemas-microsoft-com:vml" xmlns:wp14="http://schemas.microsoft.com/office/word/2010/wordprocessingDrawing" xmlns:wp="http://schemas.openxmlformats.org/drawingml/2006/wordprocessingDrawing" xmlns:w10="urn:schemas-microsoft-com:office:word" xmlns:w="http://schemas.openxmlformats.org/wordprocessingml/2006/main" xmlns:w14="http://schemas.microsoft.com/office/word/2010/wordml" xmlns:w15="http://schemas.microsoft.com/office/word/2012/wordml" xmlns:w16cex="http://schemas.microsoft.com/office/word/2018/wordml/cex" xmlns:w16cid="http://schemas.microsoft.com/office/word/2016/wordml/cid" xmlns:w16="http://schemas.microsoft.com/office/word/2018/wordml" xmlns:w16sdtdh="http://schemas.microsoft.com/office/word/2020/wordml/sdtdatahash" xmlns:w16se="http://schemas.microsoft.com/office/word/2015/wordml/symex" xmlns:wpg="http://schemas.microsoft.com/office/word/2010/wordprocessingGroup" xmlns:wpi="http://schemas.microsoft.com/office/word/2010/wordprocessingInk" xmlns:wne="http://schemas.microsoft.com/office/word/2006/wordml" xmlns:wps="http://schemas.microsoft.com/office/word/2010/wordprocessingShape" mc:Ignorable="w14 w15 w16se w16cid w16 w16cex w16sdtdh wp14">
+<w:endnotes xmlns:wpc="http://schemas.microsoft.com/office/word/2010/wordprocessingCanvas" xmlns:cx="http://schemas.microsoft.com/office/drawing/2014/chartex" xmlns:cx1="http://schemas.microsoft.com/office/drawing/2015/9/8/chartex" xmlns:cx2="http://schemas.microsoft.com/office/drawing/2015/10/21/chartex" xmlns:cx3="http://schemas.microsoft.com/office/drawing/2016/5/9/chartex" xmlns:cx4="http://schemas.microsoft.com/office/drawing/2016/5/10/chartex" xmlns:cx5="http://schemas.microsoft.com/office/drawing/2016/5/11/chartex" xmlns:cx6="http://schemas.microsoft.com/office/drawing/2016/5/12/chartex" xmlns:cx7="http://schemas.microsoft.com/office/drawing/2016/5/13/chartex" xmlns:cx8="http://schemas.microsoft.com/office/drawing/2016/5/14/chartex" xmlns:mc="http://schemas.openxmlformats.org/markup-compatibility/2006" xmlns:aink="http://schemas.microsoft.com/office/drawing/2016/ink" xmlns:am3d="http://schemas.microsoft.com/office/drawing/2017/model3d" xmlns:o="urn:schemas-microsoft-com:office:office" xmlns:oel="http://schemas.microsoft.com/office/2019/extlst" xmlns:r="http://schemas.openxmlformats.org/officeDocument/2006/relationships" xmlns:m="http://schemas.openxmlformats.org/officeDocument/2006/math" xmlns:v="urn:schemas-microsoft-com:vml" xmlns:wp14="http://schemas.microsoft.com/office/word/2010/wordprocessingDrawing" xmlns:wp="http://schemas.openxmlformats.org/drawingml/2006/wordprocessingDrawing" xmlns:w10="urn:schemas-microsoft-com:office:word" xmlns:w="http://schemas.openxmlformats.org/wordprocessingml/2006/main" xmlns:w14="http://schemas.microsoft.com/office/word/2010/wordml" xmlns:w15="http://schemas.microsoft.com/office/word/2012/wordml" xmlns:w16cex="http://schemas.microsoft.com/office/word/2018/wordml/cex" xmlns:w16cid="http://schemas.microsoft.com/office/word/2016/wordml/cid" xmlns:w16="http://schemas.microsoft.com/office/word/2018/wordml" xmlns:w16du="http://schemas.microsoft.com/office/word/2023/wordml/word16du" xmlns:w16sdtdh="http://schemas.microsoft.com/office/word/2020/wordml/sdtdatahash" xmlns:w16se="http://schemas.microsoft.com/office/word/2015/wordml/symex" xmlns:wpg="http://schemas.microsoft.com/office/word/2010/wordprocessingGroup" xmlns:wpi="http://schemas.microsoft.com/office/word/2010/wordprocessingInk" xmlns:wne="http://schemas.microsoft.com/office/word/2006/wordml" xmlns:wps="http://schemas.microsoft.com/office/word/2010/wordprocessingShape" mc:Ignorable="w14 w15 w16se w16cid w16 w16cex w16sdtdh wp14">
   <w:endnote w:type="separator" w:id="-1">
     <w:p>
       <w:pPr>
@@ -7695,7 +8634,7 @@
 </file>
 
 <file path=word/footer1.xml><?xml version="1.0" encoding="utf-8"?>
-<w:ftr xmlns:wpc="http://schemas.microsoft.com/office/word/2010/wordprocessingCanvas" xmlns:cx="http://schemas.microsoft.com/office/drawing/2014/chartex" xmlns:cx1="http://schemas.microsoft.com/office/drawing/2015/9/8/chartex" xmlns:cx2="http://schemas.microsoft.com/office/drawing/2015/10/21/chartex" xmlns:cx3="http://schemas.microsoft.com/office/drawing/2016/5/9/chartex" xmlns:cx4="http://schemas.microsoft.com/office/drawing/2016/5/10/chartex" xmlns:cx5="http://schemas.microsoft.com/office/drawing/2016/5/11/chartex" xmlns:cx6="http://schemas.microsoft.com/office/drawing/2016/5/12/chartex" xmlns:cx7="http://schemas.microsoft.com/office/drawing/2016/5/13/chartex" xmlns:cx8="http://schemas.microsoft.com/office/drawing/2016/5/14/chartex" xmlns:mc="http://schemas.openxmlformats.org/markup-compatibility/2006" xmlns:aink="http://schemas.microsoft.com/office/drawing/2016/ink" xmlns:am3d="http://schemas.microsoft.com/office/drawing/2017/model3d" xmlns:o="urn:schemas-microsoft-com:office:office" xmlns:r="http://schemas.openxmlformats.org/officeDocument/2006/relationships" xmlns:m="http://schemas.openxmlformats.org/officeDocument/2006/math" xmlns:v="urn:schemas-microsoft-com:vml" xmlns:wp14="http://schemas.microsoft.com/office/word/2010/wordprocessingDrawing" xmlns:wp="http://schemas.openxmlformats.org/drawingml/2006/wordprocessingDrawing" xmlns:w10="urn:schemas-microsoft-com:office:word" xmlns:w="http://schemas.openxmlformats.org/wordprocessingml/2006/main" xmlns:w14="http://schemas.microsoft.com/office/word/2010/wordml" xmlns:w15="http://schemas.microsoft.com/office/word/2012/wordml" xmlns:w16cex="http://schemas.microsoft.com/office/word/2018/wordml/cex" xmlns:w16cid="http://schemas.microsoft.com/office/word/2016/wordml/cid" xmlns:w16="http://schemas.microsoft.com/office/word/2018/wordml" xmlns:w16sdtdh="http://schemas.microsoft.com/office/word/2020/wordml/sdtdatahash" xmlns:w16se="http://schemas.microsoft.com/office/word/2015/wordml/symex" xmlns:wpg="http://schemas.microsoft.com/office/word/2010/wordprocessingGroup" xmlns:wpi="http://schemas.microsoft.com/office/word/2010/wordprocessingInk" xmlns:wne="http://schemas.microsoft.com/office/word/2006/wordml" xmlns:wps="http://schemas.microsoft.com/office/word/2010/wordprocessingShape" mc:Ignorable="w14 w15 w16se w16cid w16 w16cex w16sdtdh wp14">
+<w:ftr xmlns:wpc="http://schemas.microsoft.com/office/word/2010/wordprocessingCanvas" xmlns:cx="http://schemas.microsoft.com/office/drawing/2014/chartex" xmlns:cx1="http://schemas.microsoft.com/office/drawing/2015/9/8/chartex" xmlns:cx2="http://schemas.microsoft.com/office/drawing/2015/10/21/chartex" xmlns:cx3="http://schemas.microsoft.com/office/drawing/2016/5/9/chartex" xmlns:cx4="http://schemas.microsoft.com/office/drawing/2016/5/10/chartex" xmlns:cx5="http://schemas.microsoft.com/office/drawing/2016/5/11/chartex" xmlns:cx6="http://schemas.microsoft.com/office/drawing/2016/5/12/chartex" xmlns:cx7="http://schemas.microsoft.com/office/drawing/2016/5/13/chartex" xmlns:cx8="http://schemas.microsoft.com/office/drawing/2016/5/14/chartex" xmlns:mc="http://schemas.openxmlformats.org/markup-compatibility/2006" xmlns:aink="http://schemas.microsoft.com/office/drawing/2016/ink" xmlns:am3d="http://schemas.microsoft.com/office/drawing/2017/model3d" xmlns:o="urn:schemas-microsoft-com:office:office" xmlns:oel="http://schemas.microsoft.com/office/2019/extlst" xmlns:r="http://schemas.openxmlformats.org/officeDocument/2006/relationships" xmlns:m="http://schemas.openxmlformats.org/officeDocument/2006/math" xmlns:v="urn:schemas-microsoft-com:vml" xmlns:wp14="http://schemas.microsoft.com/office/word/2010/wordprocessingDrawing" xmlns:wp="http://schemas.openxmlformats.org/drawingml/2006/wordprocessingDrawing" xmlns:w10="urn:schemas-microsoft-com:office:word" xmlns:w="http://schemas.openxmlformats.org/wordprocessingml/2006/main" xmlns:w14="http://schemas.microsoft.com/office/word/2010/wordml" xmlns:w15="http://schemas.microsoft.com/office/word/2012/wordml" xmlns:w16cex="http://schemas.microsoft.com/office/word/2018/wordml/cex" xmlns:w16cid="http://schemas.microsoft.com/office/word/2016/wordml/cid" xmlns:w16="http://schemas.microsoft.com/office/word/2018/wordml" xmlns:w16du="http://schemas.microsoft.com/office/word/2023/wordml/word16du" xmlns:w16sdtdh="http://schemas.microsoft.com/office/word/2020/wordml/sdtdatahash" xmlns:w16se="http://schemas.microsoft.com/office/word/2015/wordml/symex" xmlns:wpg="http://schemas.microsoft.com/office/word/2010/wordprocessingGroup" xmlns:wpi="http://schemas.microsoft.com/office/word/2010/wordprocessingInk" xmlns:wne="http://schemas.microsoft.com/office/word/2006/wordml" xmlns:wps="http://schemas.microsoft.com/office/word/2010/wordprocessingShape" mc:Ignorable="w14 w15 w16se w16cid w16 w16cex w16sdtdh wp14">
   <w:sdt>
     <w:sdtPr>
       <w:id w:val="1931627281"/>
@@ -7704,11 +8643,10 @@
         <w:docPartUnique/>
       </w:docPartObj>
     </w:sdtPr>
-    <w:sdtEndPr/>
     <w:sdtContent>
       <w:p>
         <w:pPr>
-          <w:pStyle w:val="Footer"/>
+          <w:pStyle w:val="AltBilgi"/>
           <w:jc w:val="center"/>
         </w:pPr>
         <w:r>
@@ -7734,14 +8672,14 @@
   </w:sdt>
   <w:p>
     <w:pPr>
-      <w:pStyle w:val="Footer"/>
+      <w:pStyle w:val="AltBilgi"/>
     </w:pPr>
   </w:p>
 </w:ftr>
 </file>
 
 <file path=word/footnotes.xml><?xml version="1.0" encoding="utf-8"?>
-<w:footnotes xmlns:wpc="http://schemas.microsoft.com/office/word/2010/wordprocessingCanvas" xmlns:cx="http://schemas.microsoft.com/office/drawing/2014/chartex" xmlns:cx1="http://schemas.microsoft.com/office/drawing/2015/9/8/chartex" xmlns:cx2="http://schemas.microsoft.com/office/drawing/2015/10/21/chartex" xmlns:cx3="http://schemas.microsoft.com/office/drawing/2016/5/9/chartex" xmlns:cx4="http://schemas.microsoft.com/office/drawing/2016/5/10/chartex" xmlns:cx5="http://schemas.microsoft.com/office/drawing/2016/5/11/chartex" xmlns:cx6="http://schemas.microsoft.com/office/drawing/2016/5/12/chartex" xmlns:cx7="http://schemas.microsoft.com/office/drawing/2016/5/13/chartex" xmlns:cx8="http://schemas.microsoft.com/office/drawing/2016/5/14/chartex" xmlns:mc="http://schemas.openxmlformats.org/markup-compatibility/2006" xmlns:aink="http://schemas.microsoft.com/office/drawing/2016/ink" xmlns:am3d="http://schemas.microsoft.com/office/drawing/2017/model3d" xmlns:o="urn:schemas-microsoft-com:office:office" xmlns:r="http://schemas.openxmlformats.org/officeDocument/2006/relationships" xmlns:m="http://schemas.openxmlformats.org/officeDocument/2006/math" xmlns:v="urn:schemas-microsoft-com:vml" xmlns:wp14="http://schemas.microsoft.com/office/word/2010/wordprocessingDrawing" xmlns:wp="http://schemas.openxmlformats.org/drawingml/2006/wordprocessingDrawing" xmlns:w10="urn:schemas-microsoft-com:office:word" xmlns:w="http://schemas.openxmlformats.org/wordprocessingml/2006/main" xmlns:w14="http://schemas.microsoft.com/office/word/2010/wordml" xmlns:w15="http://schemas.microsoft.com/office/word/2012/wordml" xmlns:w16cex="http://schemas.microsoft.com/office/word/2018/wordml/cex" xmlns:w16cid="http://schemas.microsoft.com/office/word/2016/wordml/cid" xmlns:w16="http://schemas.microsoft.com/office/word/2018/wordml" xmlns:w16sdtdh="http://schemas.microsoft.com/office/word/2020/wordml/sdtdatahash" xmlns:w16se="http://schemas.microsoft.com/office/word/2015/wordml/symex" xmlns:wpg="http://schemas.microsoft.com/office/word/2010/wordprocessingGroup" xmlns:wpi="http://schemas.microsoft.com/office/word/2010/wordprocessingInk" xmlns:wne="http://schemas.microsoft.com/office/word/2006/wordml" xmlns:wps="http://schemas.microsoft.com/office/word/2010/wordprocessingShape" mc:Ignorable="w14 w15 w16se w16cid w16 w16cex w16sdtdh wp14">
+<w:footnotes xmlns:wpc="http://schemas.microsoft.com/office/word/2010/wordprocessingCanvas" xmlns:cx="http://schemas.microsoft.com/office/drawing/2014/chartex" xmlns:cx1="http://schemas.microsoft.com/office/drawing/2015/9/8/chartex" xmlns:cx2="http://schemas.microsoft.com/office/drawing/2015/10/21/chartex" xmlns:cx3="http://schemas.microsoft.com/office/drawing/2016/5/9/chartex" xmlns:cx4="http://schemas.microsoft.com/office/drawing/2016/5/10/chartex" xmlns:cx5="http://schemas.microsoft.com/office/drawing/2016/5/11/chartex" xmlns:cx6="http://schemas.microsoft.com/office/drawing/2016/5/12/chartex" xmlns:cx7="http://schemas.microsoft.com/office/drawing/2016/5/13/chartex" xmlns:cx8="http://schemas.microsoft.com/office/drawing/2016/5/14/chartex" xmlns:mc="http://schemas.openxmlformats.org/markup-compatibility/2006" xmlns:aink="http://schemas.microsoft.com/office/drawing/2016/ink" xmlns:am3d="http://schemas.microsoft.com/office/drawing/2017/model3d" xmlns:o="urn:schemas-microsoft-com:office:office" xmlns:oel="http://schemas.microsoft.com/office/2019/extlst" xmlns:r="http://schemas.openxmlformats.org/officeDocument/2006/relationships" xmlns:m="http://schemas.openxmlformats.org/officeDocument/2006/math" xmlns:v="urn:schemas-microsoft-com:vml" xmlns:wp14="http://schemas.microsoft.com/office/word/2010/wordprocessingDrawing" xmlns:wp="http://schemas.openxmlformats.org/drawingml/2006/wordprocessingDrawing" xmlns:w10="urn:schemas-microsoft-com:office:word" xmlns:w="http://schemas.openxmlformats.org/wordprocessingml/2006/main" xmlns:w14="http://schemas.microsoft.com/office/word/2010/wordml" xmlns:w15="http://schemas.microsoft.com/office/word/2012/wordml" xmlns:w16cex="http://schemas.microsoft.com/office/word/2018/wordml/cex" xmlns:w16cid="http://schemas.microsoft.com/office/word/2016/wordml/cid" xmlns:w16="http://schemas.microsoft.com/office/word/2018/wordml" xmlns:w16du="http://schemas.microsoft.com/office/word/2023/wordml/word16du" xmlns:w16sdtdh="http://schemas.microsoft.com/office/word/2020/wordml/sdtdatahash" xmlns:w16se="http://schemas.microsoft.com/office/word/2015/wordml/symex" xmlns:wpg="http://schemas.microsoft.com/office/word/2010/wordprocessingGroup" xmlns:wpi="http://schemas.microsoft.com/office/word/2010/wordprocessingInk" xmlns:wne="http://schemas.microsoft.com/office/word/2006/wordml" xmlns:wps="http://schemas.microsoft.com/office/word/2010/wordprocessingShape" mc:Ignorable="w14 w15 w16se w16cid w16 w16cex w16sdtdh wp14">
   <w:footnote w:type="separator" w:id="-1">
     <w:p>
       <w:pPr>
@@ -7766,7 +8704,7 @@
 </file>
 
 <file path=word/header1.xml><?xml version="1.0" encoding="utf-8"?>
-<w:hdr xmlns:wpc="http://schemas.microsoft.com/office/word/2010/wordprocessingCanvas" xmlns:cx="http://schemas.microsoft.com/office/drawing/2014/chartex" xmlns:cx1="http://schemas.microsoft.com/office/drawing/2015/9/8/chartex" xmlns:cx2="http://schemas.microsoft.com/office/drawing/2015/10/21/chartex" xmlns:cx3="http://schemas.microsoft.com/office/drawing/2016/5/9/chartex" xmlns:cx4="http://schemas.microsoft.com/office/drawing/2016/5/10/chartex" xmlns:cx5="http://schemas.microsoft.com/office/drawing/2016/5/11/chartex" xmlns:cx6="http://schemas.microsoft.com/office/drawing/2016/5/12/chartex" xmlns:cx7="http://schemas.microsoft.com/office/drawing/2016/5/13/chartex" xmlns:cx8="http://schemas.microsoft.com/office/drawing/2016/5/14/chartex" xmlns:mc="http://schemas.openxmlformats.org/markup-compatibility/2006" xmlns:aink="http://schemas.microsoft.com/office/drawing/2016/ink" xmlns:am3d="http://schemas.microsoft.com/office/drawing/2017/model3d" xmlns:o="urn:schemas-microsoft-com:office:office" xmlns:r="http://schemas.openxmlformats.org/officeDocument/2006/relationships" xmlns:m="http://schemas.openxmlformats.org/officeDocument/2006/math" xmlns:v="urn:schemas-microsoft-com:vml" xmlns:wp14="http://schemas.microsoft.com/office/word/2010/wordprocessingDrawing" xmlns:wp="http://schemas.openxmlformats.org/drawingml/2006/wordprocessingDrawing" xmlns:w10="urn:schemas-microsoft-com:office:word" xmlns:w="http://schemas.openxmlformats.org/wordprocessingml/2006/main" xmlns:w14="http://schemas.microsoft.com/office/word/2010/wordml" xmlns:w15="http://schemas.microsoft.com/office/word/2012/wordml" xmlns:w16cex="http://schemas.microsoft.com/office/word/2018/wordml/cex" xmlns:w16cid="http://schemas.microsoft.com/office/word/2016/wordml/cid" xmlns:w16="http://schemas.microsoft.com/office/word/2018/wordml" xmlns:w16sdtdh="http://schemas.microsoft.com/office/word/2020/wordml/sdtdatahash" xmlns:w16se="http://schemas.microsoft.com/office/word/2015/wordml/symex" xmlns:wpg="http://schemas.microsoft.com/office/word/2010/wordprocessingGroup" xmlns:wpi="http://schemas.microsoft.com/office/word/2010/wordprocessingInk" xmlns:wne="http://schemas.microsoft.com/office/word/2006/wordml" xmlns:wps="http://schemas.microsoft.com/office/word/2010/wordprocessingShape" mc:Ignorable="w14 w15 w16se w16cid w16 w16cex w16sdtdh wp14">
+<w:hdr xmlns:wpc="http://schemas.microsoft.com/office/word/2010/wordprocessingCanvas" xmlns:cx="http://schemas.microsoft.com/office/drawing/2014/chartex" xmlns:cx1="http://schemas.microsoft.com/office/drawing/2015/9/8/chartex" xmlns:cx2="http://schemas.microsoft.com/office/drawing/2015/10/21/chartex" xmlns:cx3="http://schemas.microsoft.com/office/drawing/2016/5/9/chartex" xmlns:cx4="http://schemas.microsoft.com/office/drawing/2016/5/10/chartex" xmlns:cx5="http://schemas.microsoft.com/office/drawing/2016/5/11/chartex" xmlns:cx6="http://schemas.microsoft.com/office/drawing/2016/5/12/chartex" xmlns:cx7="http://schemas.microsoft.com/office/drawing/2016/5/13/chartex" xmlns:cx8="http://schemas.microsoft.com/office/drawing/2016/5/14/chartex" xmlns:mc="http://schemas.openxmlformats.org/markup-compatibility/2006" xmlns:aink="http://schemas.microsoft.com/office/drawing/2016/ink" xmlns:am3d="http://schemas.microsoft.com/office/drawing/2017/model3d" xmlns:o="urn:schemas-microsoft-com:office:office" xmlns:oel="http://schemas.microsoft.com/office/2019/extlst" xmlns:r="http://schemas.openxmlformats.org/officeDocument/2006/relationships" xmlns:m="http://schemas.openxmlformats.org/officeDocument/2006/math" xmlns:v="urn:schemas-microsoft-com:vml" xmlns:wp14="http://schemas.microsoft.com/office/word/2010/wordprocessingDrawing" xmlns:wp="http://schemas.openxmlformats.org/drawingml/2006/wordprocessingDrawing" xmlns:w10="urn:schemas-microsoft-com:office:word" xmlns:w="http://schemas.openxmlformats.org/wordprocessingml/2006/main" xmlns:w14="http://schemas.microsoft.com/office/word/2010/wordml" xmlns:w15="http://schemas.microsoft.com/office/word/2012/wordml" xmlns:w16cex="http://schemas.microsoft.com/office/word/2018/wordml/cex" xmlns:w16cid="http://schemas.microsoft.com/office/word/2016/wordml/cid" xmlns:w16="http://schemas.microsoft.com/office/word/2018/wordml" xmlns:w16du="http://schemas.microsoft.com/office/word/2023/wordml/word16du" xmlns:w16sdtdh="http://schemas.microsoft.com/office/word/2020/wordml/sdtdatahash" xmlns:w16se="http://schemas.microsoft.com/office/word/2015/wordml/symex" xmlns:wpg="http://schemas.microsoft.com/office/word/2010/wordprocessingGroup" xmlns:wpi="http://schemas.microsoft.com/office/word/2010/wordprocessingInk" xmlns:wne="http://schemas.microsoft.com/office/word/2006/wordml" xmlns:wps="http://schemas.microsoft.com/office/word/2010/wordprocessingShape" mc:Ignorable="w14 w15 w16se w16cid w16 w16cex w16sdtdh wp14">
   <w:p>
     <w:pPr>
       <w:pBdr>
@@ -7790,7 +8728,7 @@
 </file>
 
 <file path=word/numbering.xml><?xml version="1.0" encoding="utf-8"?>
-<w:numbering xmlns:wpc="http://schemas.microsoft.com/office/word/2010/wordprocessingCanvas" xmlns:cx="http://schemas.microsoft.com/office/drawing/2014/chartex" xmlns:cx1="http://schemas.microsoft.com/office/drawing/2015/9/8/chartex" xmlns:cx2="http://schemas.microsoft.com/office/drawing/2015/10/21/chartex" xmlns:cx3="http://schemas.microsoft.com/office/drawing/2016/5/9/chartex" xmlns:cx4="http://schemas.microsoft.com/office/drawing/2016/5/10/chartex" xmlns:cx5="http://schemas.microsoft.com/office/drawing/2016/5/11/chartex" xmlns:cx6="http://schemas.microsoft.com/office/drawing/2016/5/12/chartex" xmlns:cx7="http://schemas.microsoft.com/office/drawing/2016/5/13/chartex" xmlns:cx8="http://schemas.microsoft.com/office/drawing/2016/5/14/chartex" xmlns:mc="http://schemas.openxmlformats.org/markup-compatibility/2006" xmlns:aink="http://schemas.microsoft.com/office/drawing/2016/ink" xmlns:am3d="http://schemas.microsoft.com/office/drawing/2017/model3d" xmlns:o="urn:schemas-microsoft-com:office:office" xmlns:r="http://schemas.openxmlformats.org/officeDocument/2006/relationships" xmlns:m="http://schemas.openxmlformats.org/officeDocument/2006/math" xmlns:v="urn:schemas-microsoft-com:vml" xmlns:wp14="http://schemas.microsoft.com/office/word/2010/wordprocessingDrawing" xmlns:wp="http://schemas.openxmlformats.org/drawingml/2006/wordprocessingDrawing" xmlns:w10="urn:schemas-microsoft-com:office:word" xmlns:w="http://schemas.openxmlformats.org/wordprocessingml/2006/main" xmlns:w14="http://schemas.microsoft.com/office/word/2010/wordml" xmlns:w15="http://schemas.microsoft.com/office/word/2012/wordml" xmlns:w16cex="http://schemas.microsoft.com/office/word/2018/wordml/cex" xmlns:w16cid="http://schemas.microsoft.com/office/word/2016/wordml/cid" xmlns:w16="http://schemas.microsoft.com/office/word/2018/wordml" xmlns:w16sdtdh="http://schemas.microsoft.com/office/word/2020/wordml/sdtdatahash" xmlns:w16se="http://schemas.microsoft.com/office/word/2015/wordml/symex" xmlns:wpg="http://schemas.microsoft.com/office/word/2010/wordprocessingGroup" xmlns:wpi="http://schemas.microsoft.com/office/word/2010/wordprocessingInk" xmlns:wne="http://schemas.microsoft.com/office/word/2006/wordml" xmlns:wps="http://schemas.microsoft.com/office/word/2010/wordprocessingShape" mc:Ignorable="w14 w15 w16se w16cid w16 w16cex w16sdtdh wp14">
+<w:numbering xmlns:wpc="http://schemas.microsoft.com/office/word/2010/wordprocessingCanvas" xmlns:cx="http://schemas.microsoft.com/office/drawing/2014/chartex" xmlns:cx1="http://schemas.microsoft.com/office/drawing/2015/9/8/chartex" xmlns:cx2="http://schemas.microsoft.com/office/drawing/2015/10/21/chartex" xmlns:cx3="http://schemas.microsoft.com/office/drawing/2016/5/9/chartex" xmlns:cx4="http://schemas.microsoft.com/office/drawing/2016/5/10/chartex" xmlns:cx5="http://schemas.microsoft.com/office/drawing/2016/5/11/chartex" xmlns:cx6="http://schemas.microsoft.com/office/drawing/2016/5/12/chartex" xmlns:cx7="http://schemas.microsoft.com/office/drawing/2016/5/13/chartex" xmlns:cx8="http://schemas.microsoft.com/office/drawing/2016/5/14/chartex" xmlns:mc="http://schemas.openxmlformats.org/markup-compatibility/2006" xmlns:aink="http://schemas.microsoft.com/office/drawing/2016/ink" xmlns:am3d="http://schemas.microsoft.com/office/drawing/2017/model3d" xmlns:o="urn:schemas-microsoft-com:office:office" xmlns:oel="http://schemas.microsoft.com/office/2019/extlst" xmlns:r="http://schemas.openxmlformats.org/officeDocument/2006/relationships" xmlns:m="http://schemas.openxmlformats.org/officeDocument/2006/math" xmlns:v="urn:schemas-microsoft-com:vml" xmlns:wp14="http://schemas.microsoft.com/office/word/2010/wordprocessingDrawing" xmlns:wp="http://schemas.openxmlformats.org/drawingml/2006/wordprocessingDrawing" xmlns:w10="urn:schemas-microsoft-com:office:word" xmlns:w="http://schemas.openxmlformats.org/wordprocessingml/2006/main" xmlns:w14="http://schemas.microsoft.com/office/word/2010/wordml" xmlns:w15="http://schemas.microsoft.com/office/word/2012/wordml" xmlns:w16cex="http://schemas.microsoft.com/office/word/2018/wordml/cex" xmlns:w16cid="http://schemas.microsoft.com/office/word/2016/wordml/cid" xmlns:w16="http://schemas.microsoft.com/office/word/2018/wordml" xmlns:w16du="http://schemas.microsoft.com/office/word/2023/wordml/word16du" xmlns:w16sdtdh="http://schemas.microsoft.com/office/word/2020/wordml/sdtdatahash" xmlns:w16se="http://schemas.microsoft.com/office/word/2015/wordml/symex" xmlns:wpg="http://schemas.microsoft.com/office/word/2010/wordprocessingGroup" xmlns:wpi="http://schemas.microsoft.com/office/word/2010/wordprocessingInk" xmlns:wne="http://schemas.microsoft.com/office/word/2006/wordml" xmlns:wps="http://schemas.microsoft.com/office/word/2010/wordprocessingShape" mc:Ignorable="w14 w15 w16se w16cid w16 w16cex w16sdtdh wp14">
   <w:abstractNum w:abstractNumId="0" w15:restartNumberingAfterBreak="0">
     <w:nsid w:val="24034AC2"/>
     <w:multiLevelType w:val="multilevel"/>
@@ -8513,13 +9451,13 @@
       </w:rPr>
     </w:lvl>
   </w:abstractNum>
-  <w:num w:numId="1">
+  <w:num w:numId="1" w16cid:durableId="1509295605">
     <w:abstractNumId w:val="4"/>
   </w:num>
-  <w:num w:numId="2">
+  <w:num w:numId="2" w16cid:durableId="860902548">
     <w:abstractNumId w:val="0"/>
   </w:num>
-  <w:num w:numId="3">
+  <w:num w:numId="3" w16cid:durableId="1041317987">
     <w:abstractNumId w:val="3"/>
     <w:lvlOverride w:ilvl="0">
       <w:startOverride w:val="1"/>
@@ -8549,13 +9487,13 @@
       <w:startOverride w:val="1"/>
     </w:lvlOverride>
   </w:num>
-  <w:num w:numId="4">
+  <w:num w:numId="4" w16cid:durableId="1688943744">
     <w:abstractNumId w:val="2"/>
   </w:num>
-  <w:num w:numId="5">
+  <w:num w:numId="5" w16cid:durableId="768626942">
     <w:abstractNumId w:val="5"/>
   </w:num>
-  <w:num w:numId="6">
+  <w:num w:numId="6" w16cid:durableId="14163602">
     <w:abstractNumId w:val="1"/>
   </w:num>
 </w:numbering>
@@ -8960,11 +9898,11 @@
     <w:name w:val="Normal"/>
     <w:qFormat/>
   </w:style>
-  <w:style w:type="paragraph" w:styleId="Heading1">
+  <w:style w:type="paragraph" w:styleId="Balk1">
     <w:name w:val="heading 1"/>
     <w:basedOn w:val="Normal"/>
     <w:next w:val="Normal"/>
-    <w:link w:val="Heading1Char"/>
+    <w:link w:val="Balk1Char"/>
     <w:uiPriority w:val="9"/>
     <w:qFormat/>
     <w:rsid w:val="00F92B6C"/>
@@ -8982,11 +9920,11 @@
       <w:szCs w:val="32"/>
     </w:rPr>
   </w:style>
-  <w:style w:type="paragraph" w:styleId="Heading2">
+  <w:style w:type="paragraph" w:styleId="Balk2">
     <w:name w:val="heading 2"/>
     <w:basedOn w:val="Normal"/>
     <w:next w:val="Normal"/>
-    <w:link w:val="Heading2Char"/>
+    <w:link w:val="Balk2Char"/>
     <w:uiPriority w:val="9"/>
     <w:unhideWhenUsed/>
     <w:qFormat/>
@@ -9004,7 +9942,7 @@
       <w:szCs w:val="26"/>
     </w:rPr>
   </w:style>
-  <w:style w:type="paragraph" w:styleId="Heading3">
+  <w:style w:type="paragraph" w:styleId="Balk3">
     <w:name w:val="heading 3"/>
     <w:basedOn w:val="Normal"/>
     <w:next w:val="Normal"/>
@@ -9020,7 +9958,7 @@
       <w:szCs w:val="28"/>
     </w:rPr>
   </w:style>
-  <w:style w:type="paragraph" w:styleId="Heading4">
+  <w:style w:type="paragraph" w:styleId="Balk4">
     <w:name w:val="heading 4"/>
     <w:basedOn w:val="Normal"/>
     <w:next w:val="Normal"/>
@@ -9036,7 +9974,7 @@
       <w:szCs w:val="24"/>
     </w:rPr>
   </w:style>
-  <w:style w:type="paragraph" w:styleId="Heading5">
+  <w:style w:type="paragraph" w:styleId="Balk5">
     <w:name w:val="heading 5"/>
     <w:basedOn w:val="Normal"/>
     <w:next w:val="Normal"/>
@@ -9050,7 +9988,7 @@
       <w:b/>
     </w:rPr>
   </w:style>
-  <w:style w:type="paragraph" w:styleId="Heading6">
+  <w:style w:type="paragraph" w:styleId="Balk6">
     <w:name w:val="heading 6"/>
     <w:basedOn w:val="Normal"/>
     <w:next w:val="Normal"/>
@@ -9066,13 +10004,13 @@
       <w:szCs w:val="20"/>
     </w:rPr>
   </w:style>
-  <w:style w:type="character" w:default="1" w:styleId="DefaultParagraphFont">
+  <w:style w:type="character" w:default="1" w:styleId="VarsaylanParagrafYazTipi">
     <w:name w:val="Default Paragraph Font"/>
     <w:uiPriority w:val="1"/>
     <w:semiHidden/>
     <w:unhideWhenUsed/>
   </w:style>
-  <w:style w:type="table" w:default="1" w:styleId="TableNormal">
+  <w:style w:type="table" w:default="1" w:styleId="NormalTablo">
     <w:name w:val="Normal Table"/>
     <w:uiPriority w:val="99"/>
     <w:semiHidden/>
@@ -9087,13 +10025,13 @@
       </w:tblCellMar>
     </w:tblPr>
   </w:style>
-  <w:style w:type="numbering" w:default="1" w:styleId="NoList">
+  <w:style w:type="numbering" w:default="1" w:styleId="ListeYok">
     <w:name w:val="No List"/>
     <w:uiPriority w:val="99"/>
     <w:semiHidden/>
     <w:unhideWhenUsed/>
   </w:style>
-  <w:style w:type="paragraph" w:styleId="Title">
+  <w:style w:type="paragraph" w:styleId="KonuBal">
     <w:name w:val="Title"/>
     <w:basedOn w:val="Normal"/>
     <w:next w:val="Normal"/>
@@ -9108,10 +10046,10 @@
       <w:szCs w:val="72"/>
     </w:rPr>
   </w:style>
-  <w:style w:type="paragraph" w:styleId="Header">
+  <w:style w:type="paragraph" w:styleId="stBilgi">
     <w:name w:val="header"/>
     <w:basedOn w:val="Normal"/>
-    <w:link w:val="HeaderChar"/>
+    <w:link w:val="stBilgiChar"/>
     <w:uiPriority w:val="99"/>
     <w:unhideWhenUsed/>
     <w:rsid w:val="00F92B6C"/>
@@ -9123,17 +10061,17 @@
       <w:spacing w:after="0" w:line="240" w:lineRule="auto"/>
     </w:pPr>
   </w:style>
-  <w:style w:type="character" w:customStyle="1" w:styleId="HeaderChar">
-    <w:name w:val="Header Char"/>
-    <w:basedOn w:val="DefaultParagraphFont"/>
-    <w:link w:val="Header"/>
+  <w:style w:type="character" w:customStyle="1" w:styleId="stBilgiChar">
+    <w:name w:val="Üst Bilgi Char"/>
+    <w:basedOn w:val="VarsaylanParagrafYazTipi"/>
+    <w:link w:val="stBilgi"/>
     <w:uiPriority w:val="99"/>
     <w:rsid w:val="00F92B6C"/>
   </w:style>
-  <w:style w:type="paragraph" w:styleId="Footer">
+  <w:style w:type="paragraph" w:styleId="AltBilgi">
     <w:name w:val="footer"/>
     <w:basedOn w:val="Normal"/>
-    <w:link w:val="FooterChar"/>
+    <w:link w:val="AltBilgiChar"/>
     <w:uiPriority w:val="99"/>
     <w:unhideWhenUsed/>
     <w:rsid w:val="00F92B6C"/>
@@ -9145,17 +10083,17 @@
       <w:spacing w:after="0" w:line="240" w:lineRule="auto"/>
     </w:pPr>
   </w:style>
-  <w:style w:type="character" w:customStyle="1" w:styleId="FooterChar">
-    <w:name w:val="Footer Char"/>
-    <w:basedOn w:val="DefaultParagraphFont"/>
-    <w:link w:val="Footer"/>
+  <w:style w:type="character" w:customStyle="1" w:styleId="AltBilgiChar">
+    <w:name w:val="Alt Bilgi Char"/>
+    <w:basedOn w:val="VarsaylanParagrafYazTipi"/>
+    <w:link w:val="AltBilgi"/>
     <w:uiPriority w:val="99"/>
     <w:rsid w:val="00F92B6C"/>
   </w:style>
-  <w:style w:type="character" w:customStyle="1" w:styleId="Heading1Char">
-    <w:name w:val="Heading 1 Char"/>
-    <w:basedOn w:val="DefaultParagraphFont"/>
-    <w:link w:val="Heading1"/>
+  <w:style w:type="character" w:customStyle="1" w:styleId="Balk1Char">
+    <w:name w:val="Başlık 1 Char"/>
+    <w:basedOn w:val="VarsaylanParagrafYazTipi"/>
+    <w:link w:val="Balk1"/>
     <w:uiPriority w:val="9"/>
     <w:rsid w:val="00F92B6C"/>
     <w:rPr>
@@ -9165,10 +10103,10 @@
       <w:szCs w:val="32"/>
     </w:rPr>
   </w:style>
-  <w:style w:type="character" w:customStyle="1" w:styleId="Heading2Char">
-    <w:name w:val="Heading 2 Char"/>
-    <w:basedOn w:val="DefaultParagraphFont"/>
-    <w:link w:val="Heading2"/>
+  <w:style w:type="character" w:customStyle="1" w:styleId="Balk2Char">
+    <w:name w:val="Başlık 2 Char"/>
+    <w:basedOn w:val="VarsaylanParagrafYazTipi"/>
+    <w:link w:val="Balk2"/>
     <w:uiPriority w:val="9"/>
     <w:rsid w:val="00F92B6C"/>
     <w:rPr>
@@ -9178,7 +10116,7 @@
       <w:szCs w:val="26"/>
     </w:rPr>
   </w:style>
-  <w:style w:type="paragraph" w:styleId="NoSpacing">
+  <w:style w:type="paragraph" w:styleId="AralkYok">
     <w:name w:val="No Spacing"/>
     <w:uiPriority w:val="1"/>
     <w:qFormat/>
@@ -9187,7 +10125,7 @@
       <w:spacing w:after="0" w:line="240" w:lineRule="auto"/>
     </w:pPr>
   </w:style>
-  <w:style w:type="paragraph" w:styleId="ListParagraph">
+  <w:style w:type="paragraph" w:styleId="ListeParagraf">
     <w:name w:val="List Paragraph"/>
     <w:basedOn w:val="Normal"/>
     <w:uiPriority w:val="34"/>
@@ -9198,7 +10136,7 @@
       <w:contextualSpacing/>
     </w:pPr>
   </w:style>
-  <w:style w:type="paragraph" w:styleId="Subtitle">
+  <w:style w:type="paragraph" w:styleId="Altyaz">
     <w:name w:val="Subtitle"/>
     <w:basedOn w:val="Normal"/>
     <w:next w:val="Normal"/>
@@ -9215,9 +10153,9 @@
       <w:szCs w:val="48"/>
     </w:rPr>
   </w:style>
-  <w:style w:type="table" w:styleId="TableGrid">
+  <w:style w:type="table" w:styleId="TabloKlavuzu">
     <w:name w:val="Table Grid"/>
-    <w:basedOn w:val="TableNormal"/>
+    <w:basedOn w:val="NormalTablo"/>
     <w:uiPriority w:val="39"/>
     <w:rsid w:val="009C24DC"/>
     <w:pPr>
@@ -9234,9 +10172,9 @@
       </w:tblBorders>
     </w:tblPr>
   </w:style>
-  <w:style w:type="character" w:styleId="Hyperlink">
+  <w:style w:type="character" w:styleId="Kpr">
     <w:name w:val="Hyperlink"/>
-    <w:basedOn w:val="DefaultParagraphFont"/>
+    <w:basedOn w:val="VarsaylanParagrafYazTipi"/>
     <w:uiPriority w:val="99"/>
     <w:unhideWhenUsed/>
     <w:rsid w:val="00F92A3F"/>
@@ -9245,9 +10183,9 @@
       <w:u w:val="single"/>
     </w:rPr>
   </w:style>
-  <w:style w:type="character" w:styleId="UnresolvedMention">
+  <w:style w:type="character" w:styleId="zmlenmeyenBahsetme">
     <w:name w:val="Unresolved Mention"/>
-    <w:basedOn w:val="DefaultParagraphFont"/>
+    <w:basedOn w:val="VarsaylanParagrafYazTipi"/>
     <w:uiPriority w:val="99"/>
     <w:semiHidden/>
     <w:unhideWhenUsed/>
@@ -9279,9 +10217,9 @@
       <w:lang w:eastAsia="en-US"/>
     </w:rPr>
   </w:style>
-  <w:style w:type="character" w:styleId="PlaceholderText">
+  <w:style w:type="character" w:styleId="YerTutucuMetni">
     <w:name w:val="Placeholder Text"/>
-    <w:basedOn w:val="DefaultParagraphFont"/>
+    <w:basedOn w:val="VarsaylanParagrafYazTipi"/>
     <w:uiPriority w:val="99"/>
     <w:semiHidden/>
     <w:rsid w:val="00CC2112"/>
@@ -9554,28 +10492,28 @@
 </file>
 
 <file path=customXml/item1.xml><?xml version="1.0" encoding="utf-8"?>
+<b:Sources xmlns:b="http://schemas.openxmlformats.org/officeDocument/2006/bibliography" xmlns="http://schemas.openxmlformats.org/officeDocument/2006/bibliography" SelectedStyle="\APASixthEditionOfficeOnline.xsl" StyleName="APA" Version="6"/>
+</file>
+
+<file path=customXml/item2.xml><?xml version="1.0" encoding="utf-8"?>
 <go:gDocsCustomXmlDataStorage xmlns:go="http://customooxmlschemas.google.com/" xmlns:r="http://schemas.openxmlformats.org/officeDocument/2006/relationships">
   <go:docsCustomData xmlns:go="http://customooxmlschemas.google.com/" roundtripDataSignature="AMtx7mjEVWqXItqeo4+Zw2ne9ue3nnqKFA==">AMUW2mUp+SZOsPvxwd/EBk4RP6567ihCpgiqIPIzIWXeBE4Hi8uBecAU+BAPzvLw9OWj+u/E7dm3MnZApEVhmVhKnRKlys1jiHODngmadOVDToXzabzjWUYIfLuexnLVJwlxywWfyUHr</go:docsCustomData>
 </go:gDocsCustomXmlDataStorage>
 </file>
 
-<file path=customXml/item2.xml><?xml version="1.0" encoding="utf-8"?>
-<b:Sources xmlns:b="http://schemas.openxmlformats.org/officeDocument/2006/bibliography" xmlns="http://schemas.openxmlformats.org/officeDocument/2006/bibliography" SelectedStyle="\APASixthEditionOfficeOnline.xsl" StyleName="APA" Version="6"/>
+<file path=customXml/itemProps1.xml><?xml version="1.0" encoding="utf-8"?>
+<ds:datastoreItem xmlns:ds="http://schemas.openxmlformats.org/officeDocument/2006/customXml" ds:itemID="{A50C05E4-433F-4FDD-8345-F7C1C2D45BF8}">
+  <ds:schemaRefs>
+    <ds:schemaRef ds:uri="http://schemas.openxmlformats.org/officeDocument/2006/bibliography"/>
+  </ds:schemaRefs>
+</ds:datastoreItem>
 </file>
 
-<file path=customXml/itemProps1.xml><?xml version="1.0" encoding="utf-8"?>
+<file path=customXml/itemProps2.xml><?xml version="1.0" encoding="utf-8"?>
 <ds:datastoreItem xmlns:ds="http://schemas.openxmlformats.org/officeDocument/2006/customXml" ds:itemID="{11111111-1234-1234-1234-123412341234}">
   <ds:schemaRefs>
     <ds:schemaRef ds:uri="http://customooxmlschemas.google.com/"/>
     <ds:schemaRef ds:uri="http://schemas.openxmlformats.org/officeDocument/2006/relationships"/>
   </ds:schemaRefs>
 </ds:datastoreItem>
-</file>
-
-<file path=customXml/itemProps2.xml><?xml version="1.0" encoding="utf-8"?>
-<ds:datastoreItem xmlns:ds="http://schemas.openxmlformats.org/officeDocument/2006/customXml" ds:itemID="{A50C05E4-433F-4FDD-8345-F7C1C2D45BF8}">
-  <ds:schemaRefs>
-    <ds:schemaRef ds:uri="http://schemas.openxmlformats.org/officeDocument/2006/bibliography"/>
-  </ds:schemaRefs>
-</ds:datastoreItem>
 </file>
</xml_diff>